<commit_message>
update the frame of unsupervised machine learning section
</commit_message>
<xml_diff>
--- a/Usedforpaper/Final_Report_draft.docx
+++ b/Usedforpaper/Final_Report_draft.docx
@@ -170,6 +170,26 @@
           <w:sz w:val="24"/>
         </w:rPr>
         <w:t>1. Introduction</w:t>
+      </w:r>
+    </w:p>
+    <w:p>
+      <w:pPr>
+        <w:keepNext w:val="0"/>
+        <w:keepLines w:val="0"/>
+        <w:widowControl/>
+        <w:suppressLineNumbers w:val="0"/>
+        <w:jc w:val="left"/>
+      </w:pPr>
+      <w:r>
+        <w:rPr>
+          <w:rFonts w:hint="default" w:ascii="Times New Roman" w:hAnsi="Times New Roman" w:eastAsia="SimSun" w:cs="Times New Roman"/>
+          <w:color w:val="000000"/>
+          <w:kern w:val="0"/>
+          <w:sz w:val="24"/>
+          <w:szCs w:val="24"/>
+          <w:lang w:val="en-US" w:eastAsia="zh-CN" w:bidi="ar"/>
+        </w:rPr>
+        <w:t>Antimicrobial Resistance (AMR) has become one of the most pressing threats to global public health in the 21st century. The World Health Organization estimates that by 2050, more than 10 million people will die annually from AMR-related infections [1].AMR not only makes it more difficult to treat infections, but also significantly raises healthcare costs and length of hospitalization, placing greater pressure on public health systems in low-income countries [2]. Among the many drug-resistant pathogens, drug-resistant tuberculosis (DR-TB) is of particular concern. approximately 450,000 people worldwide will have rifampicin-resistant tuberculosis (RR-TB) in 2022, with the majority of cases also showing resistance to isoniazid, thus constituting multidrug-resistant tuberculosis (MDR-TB) [3].</w:t>
       </w:r>
     </w:p>
     <w:p>
@@ -200,20 +220,7 @@
       </w:pPr>
       <w:r>
         <w:rPr>
-          <w:rFonts w:hint="default" w:ascii="Times New Roman" w:hAnsi="Times New Roman" w:cs="Times New Roman"/>
-          <w:color w:val="000000" w:themeColor="text1"/>
-          <w:sz w:val="24"/>
-          <w14:textFill>
-            <w14:solidFill>
-              <w14:schemeClr w14:val="tx1"/>
-            </w14:solidFill>
-          </w14:textFill>
-        </w:rPr>
-        <w:t>尽管结核分枝杆菌</w:t>
-      </w:r>
-      <w:r>
-        <w:rPr>
-          <w:rFonts w:hint="eastAsia" w:ascii="Times New Roman" w:hAnsi="Times New Roman" w:eastAsia="SimSun" w:cs="Times New Roman"/>
+          <w:rFonts w:hint="default" w:ascii="Times New Roman" w:hAnsi="Times New Roman" w:eastAsia="SimSun" w:cs="Times New Roman"/>
           <w:color w:val="000000" w:themeColor="text1"/>
           <w:sz w:val="24"/>
           <w:lang w:val="en-US" w:eastAsia="zh-CN"/>
@@ -223,213 +230,7 @@
             </w14:solidFill>
           </w14:textFill>
         </w:rPr>
-        <w:t>已经</w:t>
-      </w:r>
-      <w:r>
-        <w:rPr>
-          <w:rFonts w:hint="default" w:ascii="Times New Roman" w:hAnsi="Times New Roman" w:cs="Times New Roman"/>
-          <w:color w:val="000000" w:themeColor="text1"/>
-          <w:sz w:val="24"/>
-          <w14:textFill>
-            <w14:solidFill>
-              <w14:schemeClr w14:val="tx1"/>
-            </w14:solidFill>
-          </w14:textFill>
-        </w:rPr>
-        <w:t>是利福平耐药性研究最为深入的模型，但利福平</w:t>
-      </w:r>
-      <w:r>
-        <w:rPr>
-          <w:rFonts w:hint="eastAsia" w:ascii="Times New Roman" w:hAnsi="Times New Roman" w:eastAsia="SimSun" w:cs="Times New Roman"/>
-          <w:color w:val="000000" w:themeColor="text1"/>
-          <w:sz w:val="24"/>
-          <w:lang w:val="en-US" w:eastAsia="zh-CN"/>
-          <w14:textFill>
-            <w14:solidFill>
-              <w14:schemeClr w14:val="tx1"/>
-            </w14:solidFill>
-          </w14:textFill>
-        </w:rPr>
-        <w:t>毕竟</w:t>
-      </w:r>
-      <w:r>
-        <w:rPr>
-          <w:rFonts w:hint="default" w:ascii="Times New Roman" w:hAnsi="Times New Roman" w:cs="Times New Roman"/>
-          <w:color w:val="000000" w:themeColor="text1"/>
-          <w:sz w:val="24"/>
-          <w14:textFill>
-            <w14:solidFill>
-              <w14:schemeClr w14:val="tx1"/>
-            </w14:solidFill>
-          </w14:textFill>
-        </w:rPr>
-        <w:t>暴露于多种细菌中，</w:t>
-      </w:r>
-      <w:r>
-        <w:rPr>
-          <w:rFonts w:hint="eastAsia" w:ascii="Times New Roman" w:hAnsi="Times New Roman" w:eastAsia="SimSun" w:cs="Times New Roman"/>
-          <w:color w:val="000000" w:themeColor="text1"/>
-          <w:sz w:val="24"/>
-          <w:lang w:val="en-US" w:eastAsia="zh-CN"/>
-          <w14:textFill>
-            <w14:solidFill>
-              <w14:schemeClr w14:val="tx1"/>
-            </w14:solidFill>
-          </w14:textFill>
-        </w:rPr>
-        <w:t>无论是</w:t>
-      </w:r>
-      <w:r>
-        <w:rPr>
-          <w:rFonts w:hint="default" w:ascii="Times New Roman" w:hAnsi="Times New Roman" w:cs="Times New Roman"/>
-          <w:color w:val="000000" w:themeColor="text1"/>
-          <w:sz w:val="24"/>
-          <w14:textFill>
-            <w14:solidFill>
-              <w14:schemeClr w14:val="tx1"/>
-            </w14:solidFill>
-          </w14:textFill>
-        </w:rPr>
-        <w:t>临床使用还是环境污染</w:t>
-      </w:r>
-      <w:r>
-        <w:rPr>
-          <w:rFonts w:hint="eastAsia" w:ascii="Times New Roman" w:hAnsi="Times New Roman" w:eastAsia="SimSun" w:cs="Times New Roman"/>
-          <w:color w:val="000000" w:themeColor="text1"/>
-          <w:sz w:val="24"/>
-          <w:lang w:val="en-US" w:eastAsia="zh-CN"/>
-          <w14:textFill>
-            <w14:solidFill>
-              <w14:schemeClr w14:val="tx1"/>
-            </w14:solidFill>
-          </w14:textFill>
-        </w:rPr>
-        <w:t>都确定存在</w:t>
-      </w:r>
-      <w:r>
-        <w:rPr>
-          <w:rFonts w:hint="default" w:ascii="Times New Roman" w:hAnsi="Times New Roman" w:cs="Times New Roman"/>
-          <w:color w:val="000000" w:themeColor="text1"/>
-          <w:sz w:val="24"/>
-          <w14:textFill>
-            <w14:solidFill>
-              <w14:schemeClr w14:val="tx1"/>
-            </w14:solidFill>
-          </w14:textFill>
-        </w:rPr>
-        <w:t>。因此，</w:t>
-      </w:r>
-      <w:r>
-        <w:rPr>
-          <w:rFonts w:hint="eastAsia" w:ascii="Times New Roman" w:hAnsi="Times New Roman" w:eastAsia="SimSun" w:cs="Times New Roman"/>
-          <w:color w:val="000000" w:themeColor="text1"/>
-          <w:sz w:val="24"/>
-          <w:lang w:val="en-US" w:eastAsia="zh-CN"/>
-          <w14:textFill>
-            <w14:solidFill>
-              <w14:schemeClr w14:val="tx1"/>
-            </w14:solidFill>
-          </w14:textFill>
-        </w:rPr>
-        <w:t>本文进行</w:t>
-      </w:r>
-      <w:r>
-        <w:rPr>
-          <w:rFonts w:hint="default" w:ascii="Times New Roman" w:hAnsi="Times New Roman" w:cs="Times New Roman"/>
-          <w:color w:val="000000" w:themeColor="text1"/>
-          <w:sz w:val="24"/>
-          <w14:textFill>
-            <w14:solidFill>
-              <w14:schemeClr w14:val="tx1"/>
-            </w14:solidFill>
-          </w14:textFill>
-        </w:rPr>
-        <w:t>了</w:t>
-      </w:r>
-      <w:r>
-        <w:rPr>
-          <w:rFonts w:hint="eastAsia" w:ascii="Times New Roman" w:hAnsi="Times New Roman" w:eastAsia="SimSun" w:cs="Times New Roman"/>
-          <w:color w:val="000000" w:themeColor="text1"/>
-          <w:sz w:val="24"/>
-          <w:lang w:val="en-US" w:eastAsia="zh-CN"/>
-          <w14:textFill>
-            <w14:solidFill>
-              <w14:schemeClr w14:val="tx1"/>
-            </w14:solidFill>
-          </w14:textFill>
-        </w:rPr>
-        <w:t>对其</w:t>
-      </w:r>
-      <w:r>
-        <w:rPr>
-          <w:rFonts w:hint="default" w:ascii="Times New Roman" w:hAnsi="Times New Roman" w:cs="Times New Roman"/>
-          <w:color w:val="000000" w:themeColor="text1"/>
-          <w:sz w:val="24"/>
-          <w14:textFill>
-            <w14:solidFill>
-              <w14:schemeClr w14:val="tx1"/>
-            </w14:solidFill>
-          </w14:textFill>
-        </w:rPr>
-        <w:t>解跨物种突变模式</w:t>
-      </w:r>
-      <w:r>
-        <w:rPr>
-          <w:rFonts w:hint="eastAsia" w:ascii="Times New Roman" w:hAnsi="Times New Roman" w:eastAsia="SimSun" w:cs="Times New Roman"/>
-          <w:color w:val="000000" w:themeColor="text1"/>
-          <w:sz w:val="24"/>
-          <w:lang w:val="en-US" w:eastAsia="zh-CN"/>
-          <w14:textFill>
-            <w14:solidFill>
-              <w14:schemeClr w14:val="tx1"/>
-            </w14:solidFill>
-          </w14:textFill>
-        </w:rPr>
-        <w:t>的预测，这</w:t>
-      </w:r>
-      <w:r>
-        <w:rPr>
-          <w:rFonts w:hint="default" w:ascii="Times New Roman" w:hAnsi="Times New Roman" w:cs="Times New Roman"/>
-          <w:color w:val="000000" w:themeColor="text1"/>
-          <w:sz w:val="24"/>
-          <w14:textFill>
-            <w14:solidFill>
-              <w14:schemeClr w14:val="tx1"/>
-            </w14:solidFill>
-          </w14:textFill>
-        </w:rPr>
-        <w:t>或许能为抗生素耐药性的进化趋同提供</w:t>
-      </w:r>
-      <w:r>
-        <w:rPr>
-          <w:rFonts w:hint="eastAsia" w:ascii="Times New Roman" w:hAnsi="Times New Roman" w:eastAsia="SimSun" w:cs="Times New Roman"/>
-          <w:color w:val="000000" w:themeColor="text1"/>
-          <w:sz w:val="24"/>
-          <w:lang w:val="en-US" w:eastAsia="zh-CN"/>
-          <w14:textFill>
-            <w14:solidFill>
-              <w14:schemeClr w14:val="tx1"/>
-            </w14:solidFill>
-          </w14:textFill>
-        </w:rPr>
-        <w:t>一些参考。</w:t>
-      </w:r>
-    </w:p>
-    <w:p>
-      <w:pPr>
-        <w:pStyle w:val="3"/>
-        <w:spacing w:after="120" w:line="360" w:lineRule="auto"/>
-        <w:rPr>
-          <w:rFonts w:ascii="Times New Roman" w:hAnsi="Times New Roman"/>
-          <w:sz w:val="24"/>
-        </w:rPr>
-      </w:pPr>
-      <w:r>
-        <w:rPr>
-          <w:rFonts w:hint="default" w:ascii="Times New Roman" w:hAnsi="Times New Roman"/>
-          <w:sz w:val="24"/>
-        </w:rPr>
-        <w:t>传统基于文献的整理和分子表征方法在整合分散在不同物种的数千份抗性报告方面，可扩展性有限。机器学习方法，尤其是自然语言处理和无监督特征提取，提供了一个可扩展的框架，可以系统地揭示隐藏的突变模式和跨物种相似性，而这是仅靠人工整理无法实现的。</w:t>
+        <w:t>Although Mycobacterium tuberculosis is the most intensively studied model for rifampicin resistance, rifampicin is exposed to a wide range of bacteria, both in clinical use and through environmental contamination. Therefore, this study aims to predict cross-species mutation patterns, which may provide insights into the evolutionary convergence of antibiotic resistance.</w:t>
       </w:r>
     </w:p>
     <w:p>
@@ -456,6 +257,7 @@
     <w:p>
       <w:pPr>
         <w:numPr>
+          <w:ilvl w:val="0"/>
           <w:numId w:val="0"/>
         </w:numPr>
         <w:rPr>
@@ -474,6 +276,7 @@
     <w:p>
       <w:pPr>
         <w:numPr>
+          <w:ilvl w:val="0"/>
           <w:numId w:val="0"/>
         </w:numPr>
         <w:rPr>
@@ -492,6 +295,7 @@
     <w:p>
       <w:pPr>
         <w:numPr>
+          <w:ilvl w:val="0"/>
           <w:numId w:val="0"/>
         </w:numPr>
         <w:rPr>
@@ -503,6 +307,7 @@
     <w:p>
       <w:pPr>
         <w:numPr>
+          <w:ilvl w:val="0"/>
           <w:numId w:val="0"/>
         </w:numPr>
         <w:rPr>
@@ -521,6 +326,7 @@
     <w:p>
       <w:pPr>
         <w:numPr>
+          <w:ilvl w:val="0"/>
           <w:numId w:val="0"/>
         </w:numPr>
         <w:rPr>
@@ -532,6 +338,7 @@
     <w:p>
       <w:pPr>
         <w:numPr>
+          <w:ilvl w:val="0"/>
           <w:numId w:val="0"/>
         </w:numPr>
         <w:rPr>
@@ -550,6 +357,7 @@
     <w:p>
       <w:pPr>
         <w:numPr>
+          <w:ilvl w:val="0"/>
           <w:numId w:val="0"/>
         </w:numPr>
         <w:rPr>
@@ -561,6 +369,7 @@
     <w:p>
       <w:pPr>
         <w:numPr>
+          <w:ilvl w:val="0"/>
           <w:numId w:val="0"/>
         </w:numPr>
         <w:rPr>
@@ -579,6 +388,7 @@
     <w:p>
       <w:pPr>
         <w:numPr>
+          <w:ilvl w:val="0"/>
           <w:numId w:val="0"/>
         </w:numPr>
         <w:rPr>
@@ -590,6 +400,7 @@
     <w:p>
       <w:pPr>
         <w:numPr>
+          <w:ilvl w:val="0"/>
           <w:numId w:val="0"/>
         </w:numPr>
         <w:rPr>
@@ -608,6 +419,7 @@
     <w:p>
       <w:pPr>
         <w:numPr>
+          <w:ilvl w:val="0"/>
           <w:numId w:val="0"/>
         </w:numPr>
         <w:rPr>
@@ -619,6 +431,7 @@
     <w:p>
       <w:pPr>
         <w:numPr>
+          <w:ilvl w:val="0"/>
           <w:numId w:val="0"/>
         </w:numPr>
         <w:rPr>
@@ -637,6 +450,7 @@
     <w:p>
       <w:pPr>
         <w:numPr>
+          <w:ilvl w:val="0"/>
           <w:numId w:val="0"/>
         </w:numPr>
         <w:rPr>
@@ -648,6 +462,7 @@
     <w:p>
       <w:pPr>
         <w:numPr>
+          <w:ilvl w:val="0"/>
           <w:numId w:val="0"/>
         </w:numPr>
         <w:rPr>
@@ -666,6 +481,7 @@
     <w:p>
       <w:pPr>
         <w:numPr>
+          <w:ilvl w:val="0"/>
           <w:numId w:val="0"/>
         </w:numPr>
         <w:rPr>
@@ -677,6 +493,7 @@
     <w:p>
       <w:pPr>
         <w:numPr>
+          <w:ilvl w:val="0"/>
           <w:numId w:val="0"/>
         </w:numPr>
         <w:rPr>
@@ -695,6 +512,7 @@
     <w:p>
       <w:pPr>
         <w:numPr>
+          <w:ilvl w:val="0"/>
           <w:numId w:val="0"/>
         </w:numPr>
         <w:rPr>
@@ -706,6 +524,7 @@
     <w:p>
       <w:pPr>
         <w:numPr>
+          <w:ilvl w:val="0"/>
           <w:numId w:val="0"/>
         </w:numPr>
         <w:rPr>
@@ -724,6 +543,7 @@
     <w:p>
       <w:pPr>
         <w:numPr>
+          <w:ilvl w:val="0"/>
           <w:numId w:val="0"/>
         </w:numPr>
         <w:rPr>
@@ -735,6 +555,7 @@
     <w:p>
       <w:pPr>
         <w:numPr>
+          <w:ilvl w:val="0"/>
           <w:numId w:val="0"/>
         </w:numPr>
         <w:rPr>
@@ -753,6 +574,7 @@
     <w:p>
       <w:pPr>
         <w:numPr>
+          <w:ilvl w:val="0"/>
           <w:numId w:val="0"/>
         </w:numPr>
         <w:rPr>
@@ -764,6 +586,7 @@
     <w:p>
       <w:pPr>
         <w:numPr>
+          <w:ilvl w:val="0"/>
           <w:numId w:val="0"/>
         </w:numPr>
         <w:rPr>
@@ -782,6 +605,7 @@
     <w:p>
       <w:pPr>
         <w:numPr>
+          <w:ilvl w:val="0"/>
           <w:numId w:val="0"/>
         </w:numPr>
         <w:rPr>
@@ -793,6 +617,7 @@
     <w:p>
       <w:pPr>
         <w:numPr>
+          <w:ilvl w:val="0"/>
           <w:numId w:val="0"/>
         </w:numPr>
         <w:rPr>
@@ -811,6 +636,7 @@
     <w:p>
       <w:pPr>
         <w:numPr>
+          <w:ilvl w:val="0"/>
           <w:numId w:val="0"/>
         </w:numPr>
         <w:rPr>
@@ -822,6 +648,7 @@
     <w:p>
       <w:pPr>
         <w:numPr>
+          <w:ilvl w:val="0"/>
           <w:numId w:val="0"/>
         </w:numPr>
         <w:rPr>
@@ -840,6 +667,7 @@
     <w:p>
       <w:pPr>
         <w:numPr>
+          <w:ilvl w:val="0"/>
           <w:numId w:val="0"/>
         </w:numPr>
         <w:rPr>
@@ -851,6 +679,7 @@
     <w:p>
       <w:pPr>
         <w:numPr>
+          <w:ilvl w:val="0"/>
           <w:numId w:val="0"/>
         </w:numPr>
         <w:rPr>
@@ -869,6 +698,7 @@
     <w:p>
       <w:pPr>
         <w:numPr>
+          <w:ilvl w:val="0"/>
           <w:numId w:val="0"/>
         </w:numPr>
         <w:rPr>
@@ -880,6 +710,7 @@
     <w:p>
       <w:pPr>
         <w:numPr>
+          <w:ilvl w:val="0"/>
           <w:numId w:val="0"/>
         </w:numPr>
         <w:rPr>
@@ -891,6 +722,7 @@
     <w:p>
       <w:pPr>
         <w:numPr>
+          <w:ilvl w:val="0"/>
           <w:numId w:val="0"/>
         </w:numPr>
         <w:rPr>
@@ -909,6 +741,7 @@
     <w:p>
       <w:pPr>
         <w:numPr>
+          <w:ilvl w:val="0"/>
           <w:numId w:val="0"/>
         </w:numPr>
         <w:rPr>
@@ -920,6 +753,7 @@
     <w:p>
       <w:pPr>
         <w:numPr>
+          <w:ilvl w:val="0"/>
           <w:numId w:val="0"/>
         </w:numPr>
         <w:rPr>
@@ -938,6 +772,7 @@
     <w:p>
       <w:pPr>
         <w:numPr>
+          <w:ilvl w:val="0"/>
           <w:numId w:val="0"/>
         </w:numPr>
         <w:rPr>
@@ -949,6 +784,7 @@
     <w:p>
       <w:pPr>
         <w:numPr>
+          <w:ilvl w:val="0"/>
           <w:numId w:val="0"/>
         </w:numPr>
         <w:rPr>
@@ -971,6 +807,7 @@
     <w:p>
       <w:pPr>
         <w:numPr>
+          <w:ilvl w:val="0"/>
           <w:numId w:val="0"/>
         </w:numPr>
         <w:rPr>
@@ -982,6 +819,7 @@
     <w:p>
       <w:pPr>
         <w:numPr>
+          <w:ilvl w:val="0"/>
           <w:numId w:val="0"/>
         </w:numPr>
         <w:rPr>
@@ -1000,6 +838,7 @@
     <w:p>
       <w:pPr>
         <w:numPr>
+          <w:ilvl w:val="0"/>
           <w:numId w:val="0"/>
         </w:numPr>
         <w:rPr>
@@ -1011,6 +850,7 @@
     <w:p>
       <w:pPr>
         <w:numPr>
+          <w:ilvl w:val="0"/>
           <w:numId w:val="0"/>
         </w:numPr>
         <w:rPr>
@@ -1029,6 +869,7 @@
     <w:p>
       <w:pPr>
         <w:numPr>
+          <w:ilvl w:val="0"/>
           <w:numId w:val="0"/>
         </w:numPr>
         <w:rPr>
@@ -1049,12 +890,11 @@
         </w:rPr>
         <w:t>Upsetplot 3(top10)&amp;all:</w:t>
       </w:r>
-      <w:bookmarkStart w:id="0" w:name="_GoBack"/>
-      <w:bookmarkEnd w:id="0"/>
     </w:p>
     <w:p>
       <w:pPr>
         <w:numPr>
+          <w:ilvl w:val="0"/>
           <w:numId w:val="0"/>
         </w:numPr>
         <w:rPr>
@@ -1066,6 +906,7 @@
     <w:p>
       <w:pPr>
         <w:numPr>
+          <w:ilvl w:val="0"/>
           <w:numId w:val="0"/>
         </w:numPr>
         <w:rPr>
@@ -1077,6 +918,7 @@
     <w:p>
       <w:pPr>
         <w:numPr>
+          <w:ilvl w:val="0"/>
           <w:numId w:val="0"/>
         </w:numPr>
         <w:rPr>
@@ -1671,6 +1513,7 @@
     <w:p>
       <w:pPr>
         <w:numPr>
+          <w:ilvl w:val="0"/>
           <w:numId w:val="0"/>
         </w:numPr>
         <w:rPr>
@@ -1702,6 +1545,191 @@
     </w:p>
     <w:p>
       <w:pPr>
+        <w:rPr>
+          <w:rFonts w:ascii="Times New Roman" w:hAnsi="Times New Roman"/>
+          <w:sz w:val="24"/>
+        </w:rPr>
+      </w:pPr>
+    </w:p>
+    <w:p>
+      <w:pPr>
+        <w:rPr>
+          <w:rFonts w:hint="default" w:ascii="Times New Roman" w:hAnsi="Times New Roman" w:eastAsia="SimSun"/>
+          <w:sz w:val="24"/>
+          <w:lang w:val="en-US" w:eastAsia="zh-CN"/>
+        </w:rPr>
+      </w:pPr>
+      <w:r>
+        <w:rPr>
+          <w:rFonts w:hint="eastAsia" w:ascii="Times New Roman" w:hAnsi="Times New Roman" w:eastAsia="SimSun"/>
+          <w:sz w:val="24"/>
+          <w:lang w:val="en-US" w:eastAsia="zh-CN"/>
+        </w:rPr>
+        <w:t>作者</w:t>
+      </w:r>
+      <w:r>
+        <w:rPr>
+          <w:rFonts w:ascii="SimSun" w:hAnsi="SimSun" w:eastAsia="SimSun" w:cs="SimSun"/>
+          <w:sz w:val="24"/>
+          <w:szCs w:val="24"/>
+        </w:rPr>
+        <w:t>对物种×突变矩阵（X_dense）在三种距离度量（Euclidean、Manhattan、Cosine）与四种聚类算法（HDBSCAN、k-means、DBSCAN、GMM）的所有组合进行了系统比较。每个组合首先在统一参数（</w:t>
+      </w:r>
+      <w:r>
+        <w:rPr>
+          <w:rStyle w:val="136"/>
+          <w:rFonts w:ascii="SimSun" w:hAnsi="SimSun" w:eastAsia="SimSun" w:cs="SimSun"/>
+          <w:sz w:val="24"/>
+          <w:szCs w:val="24"/>
+        </w:rPr>
+        <w:t>n_neighbors=15</w:t>
+      </w:r>
+      <w:r>
+        <w:rPr>
+          <w:rFonts w:ascii="SimSun" w:hAnsi="SimSun" w:eastAsia="SimSun" w:cs="SimSun"/>
+          <w:sz w:val="24"/>
+          <w:szCs w:val="24"/>
+        </w:rPr>
+        <w:t xml:space="preserve">, </w:t>
+      </w:r>
+      <w:r>
+        <w:rPr>
+          <w:rStyle w:val="136"/>
+          <w:rFonts w:ascii="SimSun" w:hAnsi="SimSun" w:eastAsia="SimSun" w:cs="SimSun"/>
+          <w:sz w:val="24"/>
+          <w:szCs w:val="24"/>
+        </w:rPr>
+        <w:t>min_dist=0.3</w:t>
+      </w:r>
+      <w:r>
+        <w:rPr>
+          <w:rFonts w:ascii="SimSun" w:hAnsi="SimSun" w:eastAsia="SimSun" w:cs="SimSun"/>
+          <w:sz w:val="24"/>
+          <w:szCs w:val="24"/>
+        </w:rPr>
+        <w:t xml:space="preserve">, </w:t>
+      </w:r>
+      <w:r>
+        <w:rPr>
+          <w:rStyle w:val="136"/>
+          <w:rFonts w:ascii="SimSun" w:hAnsi="SimSun" w:eastAsia="SimSun" w:cs="SimSun"/>
+          <w:sz w:val="24"/>
+          <w:szCs w:val="24"/>
+        </w:rPr>
+        <w:t>seed=123</w:t>
+      </w:r>
+      <w:r>
+        <w:rPr>
+          <w:rFonts w:ascii="SimSun" w:hAnsi="SimSun" w:eastAsia="SimSun" w:cs="SimSun"/>
+          <w:sz w:val="24"/>
+          <w:szCs w:val="24"/>
+        </w:rPr>
+        <w:t xml:space="preserve">）下通过 UMAP 进行二维嵌入，然后在嵌入空间上执行聚类（HDBSCAN/DBSCAN 使用 </w:t>
+      </w:r>
+      <w:r>
+        <w:rPr>
+          <w:rStyle w:val="136"/>
+          <w:rFonts w:ascii="SimSun" w:hAnsi="SimSun" w:eastAsia="SimSun" w:cs="SimSun"/>
+          <w:sz w:val="24"/>
+          <w:szCs w:val="24"/>
+        </w:rPr>
+        <w:t>minPts</w:t>
+      </w:r>
+      <w:r>
+        <w:rPr>
+          <w:rFonts w:ascii="SimSun" w:hAnsi="SimSun" w:eastAsia="SimSun" w:cs="SimSun"/>
+          <w:sz w:val="24"/>
+          <w:szCs w:val="24"/>
+        </w:rPr>
+        <w:t xml:space="preserve"> 与 </w:t>
+      </w:r>
+      <w:r>
+        <w:rPr>
+          <w:rStyle w:val="136"/>
+          <w:rFonts w:ascii="SimSun" w:hAnsi="SimSun" w:eastAsia="SimSun" w:cs="SimSun"/>
+          <w:sz w:val="24"/>
+          <w:szCs w:val="24"/>
+        </w:rPr>
+        <w:t>eps</w:t>
+      </w:r>
+      <w:r>
+        <w:rPr>
+          <w:rFonts w:ascii="SimSun" w:hAnsi="SimSun" w:eastAsia="SimSun" w:cs="SimSun"/>
+          <w:sz w:val="24"/>
+          <w:szCs w:val="24"/>
+        </w:rPr>
+        <w:t xml:space="preserve">，k-means 设定 </w:t>
+      </w:r>
+      <w:r>
+        <w:rPr>
+          <w:rStyle w:val="136"/>
+          <w:rFonts w:ascii="SimSun" w:hAnsi="SimSun" w:eastAsia="SimSun" w:cs="SimSun"/>
+          <w:sz w:val="24"/>
+          <w:szCs w:val="24"/>
+        </w:rPr>
+        <w:t>k=4</w:t>
+      </w:r>
+      <w:r>
+        <w:rPr>
+          <w:rFonts w:ascii="SimSun" w:hAnsi="SimSun" w:eastAsia="SimSun" w:cs="SimSun"/>
+          <w:sz w:val="24"/>
+          <w:szCs w:val="24"/>
+        </w:rPr>
+        <w:t xml:space="preserve">，GMM 由模型自动择优）。为避免噪声干扰，仅在有效样本（簇标签为正且簇数≥2）上计算平均轮廓系数作为质量指标。根据轮廓系数从高到低选取 </w:t>
+      </w:r>
+      <w:r>
+        <w:rPr>
+          <w:rStyle w:val="136"/>
+          <w:rFonts w:ascii="SimSun" w:hAnsi="SimSun" w:eastAsia="SimSun" w:cs="SimSun"/>
+          <w:sz w:val="24"/>
+          <w:szCs w:val="24"/>
+        </w:rPr>
+        <w:t>top_k</w:t>
+      </w:r>
+      <w:r>
+        <w:rPr>
+          <w:rFonts w:ascii="SimSun" w:hAnsi="SimSun" w:eastAsia="SimSun" w:cs="SimSun"/>
+          <w:sz w:val="24"/>
+          <w:szCs w:val="24"/>
+        </w:rPr>
+        <w:t xml:space="preserve"> 个方案作为 Top methods；若设置 </w:t>
+      </w:r>
+      <w:r>
+        <w:rPr>
+          <w:rStyle w:val="136"/>
+          <w:rFonts w:ascii="SimSun" w:hAnsi="SimSun" w:eastAsia="SimSun" w:cs="SimSun"/>
+          <w:sz w:val="24"/>
+          <w:szCs w:val="24"/>
+        </w:rPr>
+        <w:t>restrict_metric</w:t>
+      </w:r>
+      <w:r>
+        <w:rPr>
+          <w:rFonts w:ascii="SimSun" w:hAnsi="SimSun" w:eastAsia="SimSun" w:cs="SimSun"/>
+          <w:sz w:val="24"/>
+          <w:szCs w:val="24"/>
+        </w:rPr>
+        <w:t xml:space="preserve"> 则在指定度量内择优，否则在全体组合内筛选。所有方案的评分与标签均导出存档以保证可重复性。</w:t>
+      </w:r>
+      <w:r>
+        <w:rPr>
+          <w:rFonts w:ascii="SimSun" w:hAnsi="SimSun" w:eastAsia="SimSun" w:cs="SimSun"/>
+          <w:sz w:val="24"/>
+          <w:szCs w:val="24"/>
+        </w:rPr>
+        <w:br w:type="textWrapping"/>
+      </w:r>
+      <w:r>
+        <w:rPr>
+          <w:rFonts w:ascii="SimSun" w:hAnsi="SimSun" w:eastAsia="SimSun" w:cs="SimSun"/>
+          <w:sz w:val="24"/>
+          <w:szCs w:val="24"/>
+        </w:rPr>
+        <w:t>对入选的 Top methods，我们展示其 UMAP 投影及对应的聚类热图（全突变与 Top-30 版本），以对比不同算法在突变谱空间得到的分群一致性与差异性。</w:t>
+      </w:r>
+    </w:p>
+    <w:p>
+      <w:pPr>
         <w:pStyle w:val="5"/>
         <w:keepNext w:val="0"/>
         <w:keepLines w:val="0"/>
@@ -1715,7 +1743,14 @@
           <w:lang w:val="en-US" w:eastAsia="zh-CN"/>
         </w:rPr>
       </w:pPr>
-      <w:r>
+    </w:p>
+    <w:p>
+      <w:pPr>
+        <w:pStyle w:val="5"/>
+        <w:keepNext w:val="0"/>
+        <w:keepLines w:val="0"/>
+        <w:widowControl/>
+        <w:suppressLineNumbers w:val="0"/>
         <w:rPr>
           <w:rStyle w:val="134"/>
           <w:rFonts w:hint="eastAsia"/>
@@ -1723,11 +1758,212 @@
           <w:bCs/>
           <w:lang w:val="en-US" w:eastAsia="zh-CN"/>
         </w:rPr>
+      </w:pPr>
+    </w:p>
+    <w:p>
+      <w:pPr>
+        <w:pStyle w:val="30"/>
+        <w:keepNext w:val="0"/>
+        <w:keepLines w:val="0"/>
+        <w:widowControl/>
+        <w:suppressLineNumbers w:val="0"/>
+      </w:pPr>
+      <w:r>
+        <w:t>基于 X_dense_midhigh 矩阵</w:t>
+      </w:r>
+      <w:r>
+        <w:rPr>
+          <w:rFonts w:hint="eastAsia" w:eastAsia="SimSun"/>
+          <w:lang w:val="en-US" w:eastAsia="zh-CN"/>
+        </w:rPr>
+        <w:t>的参数</w:t>
+      </w:r>
+      <w:r>
+        <w:t>，</w:t>
+      </w:r>
+      <w:r>
+        <w:rPr>
+          <w:rFonts w:hint="eastAsia" w:eastAsia="SimSun"/>
+          <w:lang w:val="en-US" w:eastAsia="zh-CN"/>
+        </w:rPr>
+        <w:t>本次研究</w:t>
+      </w:r>
+      <w:r>
+        <w:t>对物种间突变分布模式进行了多算法聚类与可视化分析。为验证聚类结果的稳健性与一致性，分别采用三种表现最优的聚类方法：</w:t>
+      </w:r>
+      <w:r>
+        <w:rPr>
+          <w:rStyle w:val="134"/>
+        </w:rPr>
+        <w:t>Cosine–HDBSCAN</w:t>
+      </w:r>
+      <w:r>
+        <w:t>、</w:t>
+      </w:r>
+      <w:r>
+        <w:rPr>
+          <w:rStyle w:val="134"/>
+        </w:rPr>
+        <w:t>Euclidean–GMM</w:t>
+      </w:r>
+      <w:r>
+        <w:t xml:space="preserve"> 以及 </w:t>
+      </w:r>
+      <w:r>
+        <w:rPr>
+          <w:rStyle w:val="134"/>
+        </w:rPr>
+        <w:t>Euclidean–HDBSCAN</w:t>
+      </w:r>
+      <w:r>
+        <w:t>。</w:t>
+      </w:r>
+      <w:r>
+        <w:br w:type="textWrapping"/>
+      </w:r>
+      <w:r>
+        <w:t>其中，HDBSCAN 算法能在非球形数据中自动识别簇并排除噪声点，而 GMM （高斯混合模型）通过概率密度建模来捕捉数据的潜在连续分布。三种方法均以标准化后的突变存在矩阵为输入，降维可视化部分采用 UMAP （Uniform Manifold Approximation and Projection）算法，以保留样本间的局部拓扑关系。</w:t>
+      </w:r>
+    </w:p>
+    <w:p>
+      <w:pPr>
+        <w:pStyle w:val="30"/>
+        <w:keepNext w:val="0"/>
+        <w:keepLines w:val="0"/>
+        <w:widowControl/>
+        <w:suppressLineNumbers w:val="0"/>
+      </w:pPr>
+      <w:r>
+        <w:rPr>
+          <w:rStyle w:val="134"/>
+        </w:rPr>
+        <w:t>UMAP 散点图</w:t>
+      </w:r>
+      <w:r>
+        <w:t>（图 X–1 至 X–3）展示了三种方法下各物种在二维潜空间中的分布与聚类分界。不同颜色表示不同聚类标签，可以直观反映物种间突变谱的相似性。例如，Cosine–HDBSCAN 能够较好地将高相似突变谱物种归为同簇；Euclidean–GMM 则展现出相对规则、边界清晰的分布；而 Euclidean–HDBSCAN 在处理中间型或噪声物种时表现出更高的分辨度。总体上，三种方法得到的聚类结构高度一致，说明突变模式在不同度量空间下具有稳定可重现性。</w:t>
+      </w:r>
+    </w:p>
+    <w:p>
+      <w:pPr>
+        <w:pStyle w:val="30"/>
+        <w:keepNext w:val="0"/>
+        <w:keepLines w:val="0"/>
+        <w:widowControl/>
+        <w:suppressLineNumbers w:val="0"/>
+      </w:pPr>
+      <w:r>
+        <w:rPr>
+          <w:rStyle w:val="134"/>
+        </w:rPr>
+        <w:t>Heatmap 热图</w:t>
+      </w:r>
+      <w:r>
+        <w:t>（图 X–4 至 X–6）进一步展示了各聚类内物种的突变共享情况。行表示物种，列表示突变位点，颜色表示突变的存在与否（1/0）。侧边的色条对应 UMAP 聚类结果的簇编号。可以看到，不同簇在突变分布上呈现明显的互补或特异性，例如 Cluster 0 主要集中在 RRDR 核心突变（如 D516、H526、S531 系列），而 Cluster 2 则富集边缘或低频突变（如 Q148R、L533R 等）。这些分群特征表明突变谱具有一定的系统发育与进化分化特征。</w:t>
+      </w:r>
+    </w:p>
+    <w:p>
+      <w:pPr>
+        <w:rPr>
+          <w:rStyle w:val="134"/>
+          <w:rFonts w:hint="eastAsia"/>
+          <w:b/>
+          <w:bCs/>
+          <w:lang w:val="en-US" w:eastAsia="zh-CN"/>
+        </w:rPr>
+      </w:pPr>
+    </w:p>
+    <w:p>
+      <w:pPr>
+        <w:rPr>
+          <w:rStyle w:val="134"/>
+          <w:rFonts w:hint="eastAsia"/>
+          <w:b w:val="0"/>
+          <w:bCs w:val="0"/>
+          <w:lang w:val="en-US" w:eastAsia="zh-CN"/>
+        </w:rPr>
+      </w:pPr>
+    </w:p>
+    <w:p>
+      <w:pPr>
+        <w:rPr>
+          <w:rStyle w:val="134"/>
+          <w:rFonts w:hint="eastAsia"/>
+          <w:b w:val="0"/>
+          <w:bCs w:val="0"/>
+          <w:lang w:val="en-US" w:eastAsia="zh-CN"/>
+        </w:rPr>
+      </w:pPr>
+    </w:p>
+    <w:p>
+      <w:pPr>
+        <w:rPr>
+          <w:rStyle w:val="134"/>
+          <w:rFonts w:hint="eastAsia"/>
+          <w:b w:val="0"/>
+          <w:bCs w:val="0"/>
+          <w:lang w:val="en-US" w:eastAsia="zh-CN"/>
+        </w:rPr>
+      </w:pPr>
+    </w:p>
+    <w:p>
+      <w:pPr>
+        <w:rPr>
+          <w:rFonts w:hint="default"/>
+        </w:rPr>
+      </w:pPr>
+      <w:r>
+        <w:rPr>
+          <w:rFonts w:hint="default"/>
+        </w:rPr>
+        <w:t>Clustering Framework Overview</w:t>
+      </w:r>
+    </w:p>
+    <w:p>
+      <w:pPr>
+        <w:rPr>
+          <w:rFonts w:hint="default"/>
+        </w:rPr>
+      </w:pPr>
+    </w:p>
+    <w:p>
+      <w:pPr>
+        <w:rPr>
+          <w:rFonts w:hint="default"/>
+        </w:rPr>
+      </w:pPr>
+      <w:r>
+        <w:rPr>
+          <w:rFonts w:hint="default"/>
+        </w:rPr>
+        <w:t>Based on the X_dense_midhigh matrix, the authors used three top-performing clustering methods: Cosine–HDBSCAN, Euclidean–GMM, and Euclidean–HDBSCAN. All three methods take a normalized mutation presence matrix as input and employ the Unified Mapping (UMAP) algorithm for dimensionality reduction and visualization, preserving local topological relationships between samples.</w:t>
+      </w:r>
+    </w:p>
+    <w:p>
+      <w:pPr>
+        <w:rPr>
+          <w:rFonts w:hint="eastAsia" w:eastAsia="SimSun"/>
+          <w:lang w:eastAsia="zh-CN"/>
+        </w:rPr>
+      </w:pPr>
+      <w:r>
+        <w:rPr>
+          <w:rFonts w:hint="default"/>
+        </w:rPr>
+        <w:t>The UMAP scatter plots show the distribution and cluster boundaries of each species in the two-dimensional latent space using the three methods, with different colors representing different cluster labels.</w:t>
+      </w:r>
+      <w:r>
+        <w:br w:type="textWrapping"/>
+      </w:r>
+      <w:r>
+        <w:rPr>
+          <w:rFonts w:hint="eastAsia" w:eastAsia="SimSun"/>
+          <w:lang w:eastAsia="zh-CN"/>
+        </w:rPr>
         <w:drawing>
           <wp:inline distT="0" distB="0" distL="114300" distR="114300">
-            <wp:extent cx="5263515" cy="3509010"/>
-            <wp:effectExtent l="0" t="0" r="9525" b="11430"/>
-            <wp:docPr id="4" name="图片 4" descr="heatmap_COSINE_GMM_top30_simple"/>
+            <wp:extent cx="2443480" cy="1931035"/>
+            <wp:effectExtent l="0" t="0" r="10160" b="4445"/>
+            <wp:docPr id="15" name="图片 15" descr="umap_COSINE_HDBSCAN"/>
             <wp:cNvGraphicFramePr>
               <a:graphicFrameLocks xmlns:a="http://schemas.openxmlformats.org/drawingml/2006/main" noChangeAspect="1"/>
             </wp:cNvGraphicFramePr>
@@ -1735,7 +1971,7 @@
               <a:graphicData uri="http://schemas.openxmlformats.org/drawingml/2006/picture">
                 <pic:pic xmlns:pic="http://schemas.openxmlformats.org/drawingml/2006/picture">
                   <pic:nvPicPr>
-                    <pic:cNvPr id="4" name="图片 4" descr="heatmap_COSINE_GMM_top30_simple"/>
+                    <pic:cNvPr id="15" name="图片 15" descr="umap_COSINE_HDBSCAN"/>
                     <pic:cNvPicPr>
                       <a:picLocks noChangeAspect="1"/>
                     </pic:cNvPicPr>
@@ -1749,7 +1985,7 @@
                   <pic:spPr>
                     <a:xfrm>
                       <a:off x="0" y="0"/>
-                      <a:ext cx="5263515" cy="3509010"/>
+                      <a:ext cx="2443480" cy="1931035"/>
                     </a:xfrm>
                     <a:prstGeom prst="rect">
                       <a:avLst/>
@@ -1761,35 +1997,16 @@
           </wp:inline>
         </w:drawing>
       </w:r>
-    </w:p>
-    <w:p>
-      <w:pPr>
-        <w:pStyle w:val="5"/>
-        <w:keepNext w:val="0"/>
-        <w:keepLines w:val="0"/>
-        <w:widowControl/>
-        <w:suppressLineNumbers w:val="0"/>
-        <w:rPr>
-          <w:rStyle w:val="134"/>
-          <w:rFonts w:hint="eastAsia"/>
-          <w:b/>
-          <w:bCs/>
-          <w:lang w:val="en-US" w:eastAsia="zh-CN"/>
-        </w:rPr>
-      </w:pPr>
-      <w:r>
-        <w:rPr>
-          <w:rStyle w:val="134"/>
-          <w:rFonts w:hint="eastAsia"/>
-          <w:b/>
-          <w:bCs/>
-          <w:lang w:val="en-US" w:eastAsia="zh-CN"/>
+      <w:r>
+        <w:rPr>
+          <w:rFonts w:hint="eastAsia" w:eastAsia="SimSun"/>
+          <w:lang w:eastAsia="zh-CN"/>
         </w:rPr>
         <w:drawing>
           <wp:inline distT="0" distB="0" distL="114300" distR="114300">
-            <wp:extent cx="5263515" cy="3509010"/>
-            <wp:effectExtent l="0" t="0" r="9525" b="11430"/>
-            <wp:docPr id="5" name="图片 5" descr="heatmap_COSINE_KMEANS_top30_simple"/>
+            <wp:extent cx="2639695" cy="2084705"/>
+            <wp:effectExtent l="0" t="0" r="12065" b="3175"/>
+            <wp:docPr id="16" name="图片 16" descr="umap_EUCLIDEAN_GMM"/>
             <wp:cNvGraphicFramePr>
               <a:graphicFrameLocks xmlns:a="http://schemas.openxmlformats.org/drawingml/2006/main" noChangeAspect="1"/>
             </wp:cNvGraphicFramePr>
@@ -1797,7 +2014,7 @@
               <a:graphicData uri="http://schemas.openxmlformats.org/drawingml/2006/picture">
                 <pic:pic xmlns:pic="http://schemas.openxmlformats.org/drawingml/2006/picture">
                   <pic:nvPicPr>
-                    <pic:cNvPr id="5" name="图片 5" descr="heatmap_COSINE_KMEANS_top30_simple"/>
+                    <pic:cNvPr id="16" name="图片 16" descr="umap_EUCLIDEAN_GMM"/>
                     <pic:cNvPicPr>
                       <a:picLocks noChangeAspect="1"/>
                     </pic:cNvPicPr>
@@ -1811,7 +2028,7 @@
                   <pic:spPr>
                     <a:xfrm>
                       <a:off x="0" y="0"/>
-                      <a:ext cx="5263515" cy="3509010"/>
+                      <a:ext cx="2639695" cy="2084705"/>
                     </a:xfrm>
                     <a:prstGeom prst="rect">
                       <a:avLst/>
@@ -1827,26 +2044,20 @@
     <w:p>
       <w:pPr>
         <w:rPr>
-          <w:rStyle w:val="134"/>
-          <w:rFonts w:hint="eastAsia"/>
-          <w:b/>
-          <w:bCs/>
-          <w:lang w:val="en-US" w:eastAsia="zh-CN"/>
-        </w:rPr>
-      </w:pPr>
-      <w:r>
-        <w:rPr>
-          <w:rStyle w:val="134"/>
-          <w:rFonts w:hint="eastAsia"/>
-          <w:b/>
-          <w:bCs/>
-          <w:lang w:val="en-US" w:eastAsia="zh-CN"/>
+          <w:rFonts w:hint="eastAsia" w:eastAsia="SimSun"/>
+          <w:lang w:eastAsia="zh-CN"/>
+        </w:rPr>
+      </w:pPr>
+      <w:r>
+        <w:rPr>
+          <w:rFonts w:hint="eastAsia" w:eastAsia="SimSun"/>
+          <w:lang w:eastAsia="zh-CN"/>
         </w:rPr>
         <w:drawing>
           <wp:inline distT="0" distB="0" distL="114300" distR="114300">
-            <wp:extent cx="5263515" cy="3509010"/>
-            <wp:effectExtent l="0" t="0" r="9525" b="11430"/>
-            <wp:docPr id="6" name="图片 6" descr="heatmap_EUCLIDEAN_KMEANS_top30_simple"/>
+            <wp:extent cx="5401310" cy="4273550"/>
+            <wp:effectExtent l="0" t="0" r="8890" b="8890"/>
+            <wp:docPr id="17" name="图片 17" descr="umap_EUCLIDEAN_HDBSCAN"/>
             <wp:cNvGraphicFramePr>
               <a:graphicFrameLocks xmlns:a="http://schemas.openxmlformats.org/drawingml/2006/main" noChangeAspect="1"/>
             </wp:cNvGraphicFramePr>
@@ -1854,7 +2065,7 @@
               <a:graphicData uri="http://schemas.openxmlformats.org/drawingml/2006/picture">
                 <pic:pic xmlns:pic="http://schemas.openxmlformats.org/drawingml/2006/picture">
                   <pic:nvPicPr>
-                    <pic:cNvPr id="6" name="图片 6" descr="heatmap_EUCLIDEAN_KMEANS_top30_simple"/>
+                    <pic:cNvPr id="17" name="图片 17" descr="umap_EUCLIDEAN_HDBSCAN"/>
                     <pic:cNvPicPr>
                       <a:picLocks noChangeAspect="1"/>
                     </pic:cNvPicPr>
@@ -1868,7 +2079,7 @@
                   <pic:spPr>
                     <a:xfrm>
                       <a:off x="0" y="0"/>
-                      <a:ext cx="5263515" cy="3509010"/>
+                      <a:ext cx="5401310" cy="4273550"/>
                     </a:xfrm>
                     <a:prstGeom prst="rect">
                       <a:avLst/>
@@ -1884,6 +2095,126 @@
     <w:p>
       <w:pPr>
         <w:rPr>
+          <w:rFonts w:hint="default"/>
+          <w:b/>
+          <w:bCs/>
+        </w:rPr>
+      </w:pPr>
+      <w:r>
+        <w:rPr>
+          <w:rFonts w:hint="default"/>
+          <w:b/>
+          <w:bCs/>
+        </w:rPr>
+        <w:t>Mutation Distribution and Intra-Cluster Characteristics</w:t>
+      </w:r>
+    </w:p>
+    <w:p>
+      <w:pPr>
+        <w:rPr>
+          <w:rFonts w:hint="default"/>
+        </w:rPr>
+      </w:pPr>
+    </w:p>
+    <w:p>
+      <w:pPr>
+        <w:rPr>
+          <w:rFonts w:hint="default"/>
+        </w:rPr>
+      </w:pPr>
+      <w:r>
+        <w:rPr>
+          <w:rFonts w:hint="default"/>
+        </w:rPr>
+        <w:t>The heatmap further illustrates the shared mutations among species within each cluster. Rows represent species, columns represent mutation sites, and colors indicate the presence or absence of mutations.</w:t>
+      </w:r>
+    </w:p>
+    <w:p>
+      <w:r>
+        <w:rPr>
+          <w:rFonts w:hint="default"/>
+        </w:rPr>
+        <w:t>The color bars on the sides correspond to the cluster numbers in the UMAP clustering results. Different clusters exhibit distinct complementarities or specificities in their mutation distributions.</w:t>
+      </w:r>
+      <w:r>
+        <w:br w:type="textWrapping"/>
+      </w:r>
+      <w:r>
+        <w:rPr>
+          <w:rStyle w:val="134"/>
+          <w:rFonts w:hint="eastAsia"/>
+          <w:b/>
+          <w:bCs/>
+          <w:lang w:val="en-US" w:eastAsia="zh-CN"/>
+        </w:rPr>
+        <w:drawing>
+          <wp:inline distT="0" distB="0" distL="114300" distR="114300">
+            <wp:extent cx="5723890" cy="3154680"/>
+            <wp:effectExtent l="0" t="0" r="6350" b="0"/>
+            <wp:docPr id="11" name="图片 11" descr="heatmap_COSINE_HDBSCAN_allmut"/>
+            <wp:cNvGraphicFramePr>
+              <a:graphicFrameLocks xmlns:a="http://schemas.openxmlformats.org/drawingml/2006/main" noChangeAspect="1"/>
+            </wp:cNvGraphicFramePr>
+            <a:graphic xmlns:a="http://schemas.openxmlformats.org/drawingml/2006/main">
+              <a:graphicData uri="http://schemas.openxmlformats.org/drawingml/2006/picture">
+                <pic:pic xmlns:pic="http://schemas.openxmlformats.org/drawingml/2006/picture">
+                  <pic:nvPicPr>
+                    <pic:cNvPr id="11" name="图片 11" descr="heatmap_COSINE_HDBSCAN_allmut"/>
+                    <pic:cNvPicPr>
+                      <a:picLocks noChangeAspect="1"/>
+                    </pic:cNvPicPr>
+                  </pic:nvPicPr>
+                  <pic:blipFill>
+                    <a:blip r:embed="rId9"/>
+                    <a:stretch>
+                      <a:fillRect/>
+                    </a:stretch>
+                  </pic:blipFill>
+                  <pic:spPr>
+                    <a:xfrm>
+                      <a:off x="0" y="0"/>
+                      <a:ext cx="5723890" cy="3154680"/>
+                    </a:xfrm>
+                    <a:prstGeom prst="rect">
+                      <a:avLst/>
+                    </a:prstGeom>
+                  </pic:spPr>
+                </pic:pic>
+              </a:graphicData>
+            </a:graphic>
+          </wp:inline>
+        </w:drawing>
+      </w:r>
+      <w:bookmarkStart w:id="0" w:name="_GoBack"/>
+      <w:bookmarkEnd w:id="0"/>
+      <w:r>
+        <w:br w:type="textWrapping"/>
+      </w:r>
+    </w:p>
+    <w:p>
+      <w:pPr>
+        <w:rPr>
+          <w:rStyle w:val="134"/>
+          <w:rFonts w:hint="eastAsia"/>
+          <w:b/>
+          <w:bCs/>
+          <w:lang w:val="en-US" w:eastAsia="zh-CN"/>
+        </w:rPr>
+      </w:pPr>
+      <w:r>
+        <w:rPr>
+          <w:rStyle w:val="134"/>
+          <w:rFonts w:hint="eastAsia"/>
+          <w:b/>
+          <w:bCs/>
+          <w:lang w:val="en-US" w:eastAsia="zh-CN"/>
+        </w:rPr>
+        <w:t>Comparison of Clustering Patterns at Different Confounder Levels</w:t>
+      </w:r>
+    </w:p>
+    <w:p>
+      <w:pPr>
+        <w:rPr>
           <w:rStyle w:val="134"/>
           <w:rFonts w:hint="eastAsia"/>
           <w:b w:val="0"/>
@@ -1891,7 +2222,9 @@
           <w:lang w:val="en-US" w:eastAsia="zh-CN"/>
         </w:rPr>
       </w:pPr>
-      <w:r>
+    </w:p>
+    <w:p>
+      <w:pPr>
         <w:rPr>
           <w:rStyle w:val="134"/>
           <w:rFonts w:hint="eastAsia"/>
@@ -1899,36 +2232,8 @@
           <w:bCs w:val="0"/>
           <w:lang w:val="en-US" w:eastAsia="zh-CN"/>
         </w:rPr>
-        <w:t>Comparative Analysis of Result Figures:</w:t>
-      </w:r>
-    </w:p>
-    <w:p>
-      <w:pPr>
-        <w:rPr>
-          <w:rStyle w:val="134"/>
-          <w:rFonts w:hint="eastAsia"/>
-          <w:b/>
-          <w:bCs/>
-          <w:sz w:val="22"/>
-          <w:szCs w:val="22"/>
-          <w:lang w:val="en-US" w:eastAsia="zh-CN"/>
-        </w:rPr>
-      </w:pPr>
-      <w:r>
-        <w:rPr>
-          <w:rStyle w:val="134"/>
-          <w:rFonts w:hint="eastAsia"/>
-          <w:b/>
-          <w:bCs/>
-          <w:sz w:val="22"/>
-          <w:szCs w:val="22"/>
-          <w:lang w:val="en-US" w:eastAsia="zh-CN"/>
-        </w:rPr>
-        <w:t xml:space="preserve"> Cosine + GMM</w:t>
-      </w:r>
-    </w:p>
-    <w:p>
-      <w:pPr>
+      </w:pPr>
+      <w:r>
         <w:rPr>
           <w:rStyle w:val="134"/>
           <w:rFonts w:hint="eastAsia"/>
@@ -1936,7 +2241,8 @@
           <w:bCs w:val="0"/>
           <w:lang w:val="en-US" w:eastAsia="zh-CN"/>
         </w:rPr>
-      </w:pPr>
+        <w:t>To ensure that clustering results are not significantly biased towards highly studied species versus less studied ones, the authors specifically compared clustering results for data with high confounder and mid-high confounder levels.</w:t>
+      </w:r>
     </w:p>
     <w:p>
       <w:pPr>
@@ -1948,7 +2254,9 @@
           <w:lang w:val="en-US" w:eastAsia="zh-CN"/>
         </w:rPr>
       </w:pPr>
-      <w:r>
+    </w:p>
+    <w:p>
+      <w:pPr>
         <w:rPr>
           <w:rStyle w:val="134"/>
           <w:rFonts w:hint="eastAsia"/>
@@ -1956,11 +2264,8 @@
           <w:bCs w:val="0"/>
           <w:lang w:val="en-US" w:eastAsia="zh-CN"/>
         </w:rPr>
-        <w:t>The most natural clustering results:</w:t>
-      </w:r>
-    </w:p>
-    <w:p>
-      <w:pPr>
+      </w:pPr>
+      <w:r>
         <w:rPr>
           <w:rStyle w:val="134"/>
           <w:rFonts w:hint="eastAsia"/>
@@ -1968,7 +2273,8 @@
           <w:bCs w:val="0"/>
           <w:lang w:val="en-US" w:eastAsia="zh-CN"/>
         </w:rPr>
-      </w:pPr>
+        <w:t>Despite varying noise levels, the clustering structures obtained by the three methods are generally consistent, demonstrating that mutation patterns are robust and reproducible across different metric spaces.</w:t>
+      </w:r>
     </w:p>
     <w:p>
       <w:pPr>
@@ -1980,7 +2286,30 @@
           <w:lang w:val="en-US" w:eastAsia="zh-CN"/>
         </w:rPr>
       </w:pPr>
-      <w:r>
+    </w:p>
+    <w:p>
+      <w:pPr>
+        <w:rPr>
+          <w:rStyle w:val="134"/>
+          <w:rFonts w:hint="eastAsia"/>
+          <w:b/>
+          <w:bCs/>
+          <w:lang w:val="en-US" w:eastAsia="zh-CN"/>
+        </w:rPr>
+      </w:pPr>
+      <w:r>
+        <w:rPr>
+          <w:rStyle w:val="134"/>
+          <w:rFonts w:hint="eastAsia"/>
+          <w:b/>
+          <w:bCs/>
+          <w:lang w:val="en-US" w:eastAsia="zh-CN"/>
+        </w:rPr>
+        <w:t>Mutation Intersection Relationships (UpSet Analysis)</w:t>
+      </w:r>
+    </w:p>
+    <w:p>
+      <w:pPr>
         <w:rPr>
           <w:rStyle w:val="134"/>
           <w:rFonts w:hint="eastAsia"/>
@@ -1988,8 +2317,7 @@
           <w:bCs w:val="0"/>
           <w:lang w:val="en-US" w:eastAsia="zh-CN"/>
         </w:rPr>
-        <w:t>Cluster 1 (red): M. tuberculosis, B. anthracis, E. faecium → corresponding to the actinomycetes/Gram-positive group, with mutations concentrated in the L533R, S531L, and S522F regions.</w:t>
-      </w:r>
+      </w:pPr>
     </w:p>
     <w:p>
       <w:pPr>
@@ -2001,9 +2329,7 @@
           <w:lang w:val="en-US" w:eastAsia="zh-CN"/>
         </w:rPr>
       </w:pPr>
-    </w:p>
-    <w:p>
-      <w:pPr>
+      <w:r>
         <w:rPr>
           <w:rStyle w:val="134"/>
           <w:rFonts w:hint="eastAsia"/>
@@ -2011,8 +2337,11 @@
           <w:bCs w:val="0"/>
           <w:lang w:val="en-US" w:eastAsia="zh-CN"/>
         </w:rPr>
-      </w:pPr>
-      <w:r>
+        <w:t>UpSet plots demonstrate the shared mutation relationships between species. Species are set elements, and the bar graphs represent the size of the intersections.</w:t>
+      </w:r>
+    </w:p>
+    <w:p>
+      <w:pPr>
         <w:rPr>
           <w:rStyle w:val="134"/>
           <w:rFonts w:hint="eastAsia"/>
@@ -2020,8 +2349,7 @@
           <w:bCs w:val="0"/>
           <w:lang w:val="en-US" w:eastAsia="zh-CN"/>
         </w:rPr>
-        <w:t>Cluster 2 (blue): E. coli, Pseudomonas, Salmonella → Gram-negative group, with mutations concentrated in the D516V/H526Y/S531F regions.</w:t>
-      </w:r>
+      </w:pPr>
     </w:p>
     <w:p>
       <w:pPr>
@@ -2033,9 +2361,7 @@
           <w:lang w:val="en-US" w:eastAsia="zh-CN"/>
         </w:rPr>
       </w:pPr>
-    </w:p>
-    <w:p>
-      <w:pPr>
+      <w:r>
         <w:rPr>
           <w:rStyle w:val="134"/>
           <w:rFonts w:hint="eastAsia"/>
@@ -2043,8 +2369,146 @@
           <w:bCs w:val="0"/>
           <w:lang w:val="en-US" w:eastAsia="zh-CN"/>
         </w:rPr>
-      </w:pPr>
-      <w:r>
+        <w:t>In the mid-high dataset, some bacterial genera (e.g., Pseudomonas and Bacillus) share multiple high-frequency rpoB mutation sites, suggesting convergence in resistance mechanisms across lineages.</w:t>
+      </w:r>
+    </w:p>
+    <w:p>
+      <w:pPr>
+        <w:rPr>
+          <w:rStyle w:val="134"/>
+          <w:rFonts w:hint="eastAsia"/>
+          <w:b/>
+          <w:bCs/>
+          <w:lang w:val="en-US" w:eastAsia="zh-CN"/>
+        </w:rPr>
+      </w:pPr>
+      <w:r>
+        <w:rPr>
+          <w:rStyle w:val="134"/>
+          <w:rFonts w:hint="eastAsia"/>
+          <w:b/>
+          <w:bCs/>
+          <w:lang w:val="en-US" w:eastAsia="zh-CN"/>
+        </w:rPr>
+        <w:drawing>
+          <wp:inline distT="0" distB="0" distL="114300" distR="114300">
+            <wp:extent cx="5472430" cy="3283585"/>
+            <wp:effectExtent l="0" t="0" r="13970" b="8255"/>
+            <wp:docPr id="18" name="图片 18" descr="mutation_species_upset_midHigh_balanced"/>
+            <wp:cNvGraphicFramePr>
+              <a:graphicFrameLocks xmlns:a="http://schemas.openxmlformats.org/drawingml/2006/main" noChangeAspect="1"/>
+            </wp:cNvGraphicFramePr>
+            <a:graphic xmlns:a="http://schemas.openxmlformats.org/drawingml/2006/main">
+              <a:graphicData uri="http://schemas.openxmlformats.org/drawingml/2006/picture">
+                <pic:pic xmlns:pic="http://schemas.openxmlformats.org/drawingml/2006/picture">
+                  <pic:nvPicPr>
+                    <pic:cNvPr id="18" name="图片 18" descr="mutation_species_upset_midHigh_balanced"/>
+                    <pic:cNvPicPr>
+                      <a:picLocks noChangeAspect="1"/>
+                    </pic:cNvPicPr>
+                  </pic:nvPicPr>
+                  <pic:blipFill>
+                    <a:blip r:embed="rId10"/>
+                    <a:stretch>
+                      <a:fillRect/>
+                    </a:stretch>
+                  </pic:blipFill>
+                  <pic:spPr>
+                    <a:xfrm>
+                      <a:off x="0" y="0"/>
+                      <a:ext cx="5472430" cy="3283585"/>
+                    </a:xfrm>
+                    <a:prstGeom prst="rect">
+                      <a:avLst/>
+                    </a:prstGeom>
+                  </pic:spPr>
+                </pic:pic>
+              </a:graphicData>
+            </a:graphic>
+          </wp:inline>
+        </w:drawing>
+      </w:r>
+    </w:p>
+    <w:p>
+      <w:pPr>
+        <w:rPr>
+          <w:rStyle w:val="134"/>
+          <w:rFonts w:hint="eastAsia"/>
+          <w:b/>
+          <w:bCs/>
+          <w:lang w:val="en-US" w:eastAsia="zh-CN"/>
+        </w:rPr>
+      </w:pPr>
+      <w:r>
+        <w:rPr>
+          <w:rStyle w:val="134"/>
+          <w:rFonts w:hint="eastAsia"/>
+          <w:b/>
+          <w:bCs/>
+          <w:lang w:val="en-US" w:eastAsia="zh-CN"/>
+        </w:rPr>
+        <w:drawing>
+          <wp:inline distT="0" distB="0" distL="114300" distR="114300">
+            <wp:extent cx="5486400" cy="3429000"/>
+            <wp:effectExtent l="0" t="0" r="0" b="0"/>
+            <wp:docPr id="19" name="图片 19" descr="top10mut_species_upset"/>
+            <wp:cNvGraphicFramePr>
+              <a:graphicFrameLocks xmlns:a="http://schemas.openxmlformats.org/drawingml/2006/main" noChangeAspect="1"/>
+            </wp:cNvGraphicFramePr>
+            <a:graphic xmlns:a="http://schemas.openxmlformats.org/drawingml/2006/main">
+              <a:graphicData uri="http://schemas.openxmlformats.org/drawingml/2006/picture">
+                <pic:pic xmlns:pic="http://schemas.openxmlformats.org/drawingml/2006/picture">
+                  <pic:nvPicPr>
+                    <pic:cNvPr id="19" name="图片 19" descr="top10mut_species_upset"/>
+                    <pic:cNvPicPr>
+                      <a:picLocks noChangeAspect="1"/>
+                    </pic:cNvPicPr>
+                  </pic:nvPicPr>
+                  <pic:blipFill>
+                    <a:blip r:embed="rId11"/>
+                    <a:stretch>
+                      <a:fillRect/>
+                    </a:stretch>
+                  </pic:blipFill>
+                  <pic:spPr>
+                    <a:xfrm>
+                      <a:off x="0" y="0"/>
+                      <a:ext cx="5486400" cy="3429000"/>
+                    </a:xfrm>
+                    <a:prstGeom prst="rect">
+                      <a:avLst/>
+                    </a:prstGeom>
+                  </pic:spPr>
+                </pic:pic>
+              </a:graphicData>
+            </a:graphic>
+          </wp:inline>
+        </w:drawing>
+      </w:r>
+    </w:p>
+    <w:p>
+      <w:pPr>
+        <w:rPr>
+          <w:rStyle w:val="134"/>
+          <w:rFonts w:hint="eastAsia"/>
+          <w:b/>
+          <w:bCs/>
+          <w:lang w:val="en-US" w:eastAsia="zh-CN"/>
+        </w:rPr>
+      </w:pPr>
+      <w:r>
+        <w:rPr>
+          <w:rStyle w:val="134"/>
+          <w:rFonts w:hint="eastAsia"/>
+          <w:b/>
+          <w:bCs/>
+          <w:lang w:val="en-US" w:eastAsia="zh-CN"/>
+        </w:rPr>
+        <w:t>Gram-positive and -negative differentiation analysis</w:t>
+      </w:r>
+    </w:p>
+    <w:p>
+      <w:pPr>
         <w:rPr>
           <w:rStyle w:val="134"/>
           <w:rFonts w:hint="eastAsia"/>
@@ -2052,47 +2516,8 @@
           <w:bCs w:val="0"/>
           <w:lang w:val="en-US" w:eastAsia="zh-CN"/>
         </w:rPr>
-        <w:t>The boundaries between clusters are clear and consistent with known phylogenetic distributions.</w:t>
-      </w:r>
-    </w:p>
-    <w:p>
-      <w:pPr>
-        <w:rPr>
-          <w:rStyle w:val="134"/>
-          <w:rFonts w:hint="eastAsia"/>
-          <w:b/>
-          <w:bCs/>
-          <w:lang w:val="en-US" w:eastAsia="zh-CN"/>
-        </w:rPr>
-      </w:pPr>
-    </w:p>
-    <w:p>
-      <w:pPr>
-        <w:rPr>
-          <w:rStyle w:val="134"/>
-          <w:rFonts w:hint="eastAsia"/>
-          <w:b/>
-          <w:bCs/>
-          <w:sz w:val="22"/>
-          <w:szCs w:val="22"/>
-          <w:lang w:val="en-US" w:eastAsia="zh-CN"/>
-        </w:rPr>
-      </w:pPr>
-      <w:r>
-        <w:rPr>
-          <w:rStyle w:val="134"/>
-          <w:rFonts w:hint="eastAsia"/>
-          <w:b/>
-          <w:bCs/>
-          <w:sz w:val="22"/>
-          <w:szCs w:val="22"/>
-          <w:lang w:val="en-US" w:eastAsia="zh-CN"/>
-        </w:rPr>
-        <w:t xml:space="preserve"> Cosine + K-means</w:t>
-      </w:r>
-    </w:p>
-    <w:p>
-      <w:pPr>
+      </w:pPr>
+      <w:r>
         <w:rPr>
           <w:rStyle w:val="134"/>
           <w:rFonts w:hint="eastAsia"/>
@@ -2100,7 +2525,44 @@
           <w:bCs w:val="0"/>
           <w:lang w:val="en-US" w:eastAsia="zh-CN"/>
         </w:rPr>
-      </w:pPr>
+        <w:drawing>
+          <wp:inline distT="0" distB="0" distL="114300" distR="114300">
+            <wp:extent cx="5486400" cy="2743200"/>
+            <wp:effectExtent l="0" t="0" r="0" b="0"/>
+            <wp:docPr id="20" name="图片 20" descr="bar_topKmut_species"/>
+            <wp:cNvGraphicFramePr>
+              <a:graphicFrameLocks xmlns:a="http://schemas.openxmlformats.org/drawingml/2006/main" noChangeAspect="1"/>
+            </wp:cNvGraphicFramePr>
+            <a:graphic xmlns:a="http://schemas.openxmlformats.org/drawingml/2006/main">
+              <a:graphicData uri="http://schemas.openxmlformats.org/drawingml/2006/picture">
+                <pic:pic xmlns:pic="http://schemas.openxmlformats.org/drawingml/2006/picture">
+                  <pic:nvPicPr>
+                    <pic:cNvPr id="20" name="图片 20" descr="bar_topKmut_species"/>
+                    <pic:cNvPicPr>
+                      <a:picLocks noChangeAspect="1"/>
+                    </pic:cNvPicPr>
+                  </pic:nvPicPr>
+                  <pic:blipFill>
+                    <a:blip r:embed="rId12"/>
+                    <a:stretch>
+                      <a:fillRect/>
+                    </a:stretch>
+                  </pic:blipFill>
+                  <pic:spPr>
+                    <a:xfrm>
+                      <a:off x="0" y="0"/>
+                      <a:ext cx="5486400" cy="2743200"/>
+                    </a:xfrm>
+                    <a:prstGeom prst="rect">
+                      <a:avLst/>
+                    </a:prstGeom>
+                  </pic:spPr>
+                </pic:pic>
+              </a:graphicData>
+            </a:graphic>
+          </wp:inline>
+        </w:drawing>
+      </w:r>
     </w:p>
     <w:p>
       <w:pPr>
@@ -2120,199 +2582,152 @@
           <w:bCs w:val="0"/>
           <w:lang w:val="en-US" w:eastAsia="zh-CN"/>
         </w:rPr>
-        <w:t>The Gram-negative and Gram-positive groups can still be distinguished, but some boundaries (such as between Bacillus anthracis and Staphylococcus aureus) are slightly blurred.</w:t>
+        <w:drawing>
+          <wp:inline distT="0" distB="0" distL="114300" distR="114300">
+            <wp:extent cx="5486400" cy="2743200"/>
+            <wp:effectExtent l="0" t="0" r="0" b="0"/>
+            <wp:docPr id="21" name="图片 21" descr="bar_selectedMuts_gram_compare"/>
+            <wp:cNvGraphicFramePr>
+              <a:graphicFrameLocks xmlns:a="http://schemas.openxmlformats.org/drawingml/2006/main" noChangeAspect="1"/>
+            </wp:cNvGraphicFramePr>
+            <a:graphic xmlns:a="http://schemas.openxmlformats.org/drawingml/2006/main">
+              <a:graphicData uri="http://schemas.openxmlformats.org/drawingml/2006/picture">
+                <pic:pic xmlns:pic="http://schemas.openxmlformats.org/drawingml/2006/picture">
+                  <pic:nvPicPr>
+                    <pic:cNvPr id="21" name="图片 21" descr="bar_selectedMuts_gram_compare"/>
+                    <pic:cNvPicPr>
+                      <a:picLocks noChangeAspect="1"/>
+                    </pic:cNvPicPr>
+                  </pic:nvPicPr>
+                  <pic:blipFill>
+                    <a:blip r:embed="rId13"/>
+                    <a:stretch>
+                      <a:fillRect/>
+                    </a:stretch>
+                  </pic:blipFill>
+                  <pic:spPr>
+                    <a:xfrm>
+                      <a:off x="0" y="0"/>
+                      <a:ext cx="5486400" cy="2743200"/>
+                    </a:xfrm>
+                    <a:prstGeom prst="rect">
+                      <a:avLst/>
+                    </a:prstGeom>
+                  </pic:spPr>
+                </pic:pic>
+              </a:graphicData>
+            </a:graphic>
+          </wp:inline>
+        </w:drawing>
       </w:r>
     </w:p>
     <w:p>
       <w:pPr>
         <w:rPr>
           <w:rStyle w:val="134"/>
-          <w:rFonts w:hint="eastAsia"/>
+          <w:rFonts w:hint="default" w:ascii="Times New Roman" w:hAnsi="Times New Roman" w:cs="Times New Roman"/>
           <w:b w:val="0"/>
           <w:bCs w:val="0"/>
+          <w:sz w:val="21"/>
+          <w:szCs w:val="21"/>
           <w:lang w:val="en-US" w:eastAsia="zh-CN"/>
         </w:rPr>
       </w:pPr>
+      <w:r>
+        <w:rPr>
+          <w:rStyle w:val="134"/>
+          <w:rFonts w:hint="default" w:ascii="Times New Roman" w:hAnsi="Times New Roman" w:cs="Times New Roman"/>
+          <w:b w:val="0"/>
+          <w:bCs w:val="0"/>
+          <w:sz w:val="21"/>
+          <w:szCs w:val="21"/>
+          <w:lang w:val="en-US" w:eastAsia="zh-CN"/>
+        </w:rPr>
+        <w:t>Leveraging the highly recognized Gram-positive/-negative differentiation method, the authors further compared mutation patterns in the mid-high data by Gram staining group (Gram+/Gram–). They found that the two bacterial groups differed in their preferences at typical rpoB loci.</w:t>
+      </w:r>
     </w:p>
     <w:p>
       <w:pPr>
+        <w:keepNext w:val="0"/>
+        <w:keepLines w:val="0"/>
+        <w:widowControl/>
+        <w:numPr>
+          <w:ilvl w:val="0"/>
+          <w:numId w:val="0"/>
+        </w:numPr>
+        <w:suppressLineNumbers w:val="0"/>
+        <w:spacing w:before="0" w:beforeAutospacing="1" w:after="0" w:afterAutospacing="1"/>
+        <w:rPr>
+          <w:rFonts w:hint="default" w:ascii="Times New Roman" w:hAnsi="Times New Roman" w:eastAsia="SimSun" w:cs="Times New Roman"/>
+          <w:sz w:val="21"/>
+          <w:szCs w:val="21"/>
+        </w:rPr>
+      </w:pPr>
+      <w:r>
+        <w:rPr>
+          <w:rFonts w:hint="default" w:ascii="Times New Roman" w:hAnsi="Times New Roman" w:eastAsia="SimSun" w:cs="Times New Roman"/>
+          <w:sz w:val="21"/>
+          <w:szCs w:val="21"/>
+        </w:rPr>
+        <w:t>Most classical RRDR mutations (e.g., P564L, D516G, S531F) were enriched in Gram-negative species, whereas a few peripheral variants (S531L, Q148R) showed relative enrichment in Gram-positive taxa.</w:t>
+      </w:r>
+    </w:p>
+    <w:p>
+      <w:pPr>
+        <w:keepNext w:val="0"/>
+        <w:keepLines w:val="0"/>
+        <w:widowControl/>
+        <w:numPr>
+          <w:ilvl w:val="0"/>
+          <w:numId w:val="0"/>
+        </w:numPr>
+        <w:suppressLineNumbers w:val="0"/>
+        <w:spacing w:before="0" w:beforeAutospacing="1" w:after="0" w:afterAutospacing="1"/>
+        <w:rPr>
+          <w:rFonts w:hint="default" w:ascii="Times New Roman" w:hAnsi="Times New Roman" w:eastAsia="SimSun" w:cs="Times New Roman"/>
+          <w:sz w:val="21"/>
+          <w:szCs w:val="21"/>
+          <w:lang w:val="en-US" w:eastAsia="zh-CN"/>
+        </w:rPr>
+      </w:pPr>
+      <w:r>
+        <w:rPr>
+          <w:rFonts w:hint="default" w:ascii="Times New Roman" w:hAnsi="Times New Roman" w:eastAsia="SimSun" w:cs="Times New Roman"/>
+          <w:sz w:val="21"/>
+          <w:szCs w:val="21"/>
+        </w:rPr>
+        <w:t>This suggests that Gram-negative species rely predominantly on canonical RRDR substitutions conferring strong resistance, whereas Gram-positive taxa accumulate peripheral or compensatory variants that may fine-tune rifampicin susceptibility with reduced fitness costs</w:t>
+      </w:r>
+      <w:r>
+        <w:rPr>
+          <w:rFonts w:hint="default" w:ascii="Times New Roman" w:hAnsi="Times New Roman" w:eastAsia="SimSun" w:cs="Times New Roman"/>
+          <w:sz w:val="21"/>
+          <w:szCs w:val="21"/>
+          <w:lang w:val="en-US" w:eastAsia="zh-CN"/>
+        </w:rPr>
+        <w:t>.</w:t>
+      </w:r>
+    </w:p>
+    <w:p>
+      <w:pPr>
         <w:rPr>
           <w:rStyle w:val="134"/>
-          <w:rFonts w:hint="eastAsia"/>
+          <w:rFonts w:hint="default" w:ascii="Times New Roman" w:hAnsi="Times New Roman" w:cs="Times New Roman"/>
           <w:b w:val="0"/>
           <w:bCs w:val="0"/>
+          <w:sz w:val="21"/>
+          <w:szCs w:val="21"/>
           <w:lang w:val="en-US" w:eastAsia="zh-CN"/>
         </w:rPr>
       </w:pPr>
       <w:r>
         <w:rPr>
           <w:rStyle w:val="134"/>
-          <w:rFonts w:hint="eastAsia"/>
+          <w:rFonts w:hint="default" w:ascii="Times New Roman" w:hAnsi="Times New Roman" w:cs="Times New Roman"/>
           <w:b w:val="0"/>
           <w:bCs w:val="0"/>
-          <w:lang w:val="en-US" w:eastAsia="zh-CN"/>
-        </w:rPr>
-        <w:t>The mutation pattern is slightly fragmented.</w:t>
-      </w:r>
-    </w:p>
-    <w:p>
-      <w:pPr>
-        <w:rPr>
-          <w:rStyle w:val="134"/>
-          <w:rFonts w:hint="eastAsia"/>
-          <w:b w:val="0"/>
-          <w:bCs w:val="0"/>
-          <w:lang w:val="en-US" w:eastAsia="zh-CN"/>
-        </w:rPr>
-      </w:pPr>
-    </w:p>
-    <w:p>
-      <w:pPr>
-        <w:rPr>
-          <w:rStyle w:val="134"/>
-          <w:rFonts w:hint="eastAsia"/>
-          <w:b/>
-          <w:bCs/>
-          <w:sz w:val="22"/>
-          <w:szCs w:val="22"/>
-          <w:lang w:val="en-US" w:eastAsia="zh-CN"/>
-        </w:rPr>
-      </w:pPr>
-      <w:r>
-        <w:rPr>
-          <w:rStyle w:val="134"/>
-          <w:rFonts w:hint="eastAsia"/>
-          <w:b/>
-          <w:bCs/>
-          <w:sz w:val="22"/>
-          <w:szCs w:val="22"/>
-          <w:lang w:val="en-US" w:eastAsia="zh-CN"/>
-        </w:rPr>
-        <w:t xml:space="preserve"> Euclidean + K-means</w:t>
-      </w:r>
-    </w:p>
-    <w:p>
-      <w:pPr>
-        <w:rPr>
-          <w:rStyle w:val="134"/>
-          <w:rFonts w:hint="eastAsia"/>
-          <w:b w:val="0"/>
-          <w:bCs w:val="0"/>
-          <w:lang w:val="en-US" w:eastAsia="zh-CN"/>
-        </w:rPr>
-      </w:pPr>
-    </w:p>
-    <w:p>
-      <w:pPr>
-        <w:rPr>
-          <w:rStyle w:val="134"/>
-          <w:rFonts w:hint="eastAsia"/>
-          <w:b w:val="0"/>
-          <w:bCs w:val="0"/>
-          <w:lang w:val="en-US" w:eastAsia="zh-CN"/>
-        </w:rPr>
-      </w:pPr>
-      <w:r>
-        <w:rPr>
-          <w:rStyle w:val="134"/>
-          <w:rFonts w:hint="eastAsia"/>
-          <w:b w:val="0"/>
-          <w:bCs w:val="0"/>
-          <w:lang w:val="en-US" w:eastAsia="zh-CN"/>
-        </w:rPr>
-        <w:t>Clustering is primarily driven by the number of mutations between samples rather than pattern similarity,</w:t>
-      </w:r>
-    </w:p>
-    <w:p>
-      <w:pPr>
-        <w:rPr>
-          <w:rStyle w:val="134"/>
-          <w:rFonts w:hint="eastAsia"/>
-          <w:b w:val="0"/>
-          <w:bCs w:val="0"/>
-          <w:lang w:val="en-US" w:eastAsia="zh-CN"/>
-        </w:rPr>
-      </w:pPr>
-      <w:r>
-        <w:rPr>
-          <w:rStyle w:val="134"/>
-          <w:rFonts w:hint="eastAsia"/>
-          <w:b w:val="0"/>
-          <w:bCs w:val="0"/>
-          <w:lang w:val="en-US" w:eastAsia="zh-CN"/>
-        </w:rPr>
-        <w:t>resulting in species with broad mutation spectra clustering together and those with fewer mutations clustering separately.</w:t>
-      </w:r>
-    </w:p>
-    <w:p>
-      <w:pPr>
-        <w:rPr>
-          <w:rStyle w:val="134"/>
-          <w:rFonts w:hint="eastAsia"/>
-          <w:b w:val="0"/>
-          <w:bCs w:val="0"/>
-          <w:lang w:val="en-US" w:eastAsia="zh-CN"/>
-        </w:rPr>
-      </w:pPr>
-      <w:r>
-        <w:rPr>
-          <w:rStyle w:val="134"/>
-          <w:rFonts w:hint="eastAsia"/>
-          <w:b w:val="0"/>
-          <w:bCs w:val="0"/>
-          <w:lang w:val="en-US" w:eastAsia="zh-CN"/>
-        </w:rPr>
-        <w:t>This results in the weakest biological interpretation.</w:t>
-      </w:r>
-    </w:p>
-    <w:p>
-      <w:pPr>
-        <w:rPr>
-          <w:rStyle w:val="134"/>
-          <w:rFonts w:hint="eastAsia"/>
-          <w:b w:val="0"/>
-          <w:bCs w:val="0"/>
-          <w:lang w:val="en-US" w:eastAsia="zh-CN"/>
-        </w:rPr>
-      </w:pPr>
-      <w:r>
-        <w:rPr>
-          <w:rStyle w:val="134"/>
-          <w:rFonts w:hint="eastAsia"/>
-          <w:b w:val="0"/>
-          <w:bCs w:val="0"/>
-          <w:lang w:val="en-US" w:eastAsia="zh-CN"/>
-        </w:rPr>
-        <w:t>Of the three clustering strategies, the Cosine distance + GMM model yielded the most stable results, successfully distinguishing actinomycetes/Gram-positive groups represented by M. tuberculosis and B. anthracis from Gram-negative groups represented by E. coli and Pseudomonas.</w:t>
-      </w:r>
-    </w:p>
-    <w:p>
-      <w:pPr>
-        <w:rPr>
-          <w:rStyle w:val="134"/>
-          <w:rFonts w:hint="eastAsia"/>
-          <w:b w:val="0"/>
-          <w:bCs w:val="0"/>
-          <w:lang w:val="en-US" w:eastAsia="zh-CN"/>
-        </w:rPr>
-      </w:pPr>
-    </w:p>
-    <w:p>
-      <w:pPr>
-        <w:rPr>
-          <w:rStyle w:val="134"/>
-          <w:rFonts w:hint="eastAsia"/>
-          <w:b w:val="0"/>
-          <w:bCs w:val="0"/>
-          <w:lang w:val="en-US" w:eastAsia="zh-CN"/>
-        </w:rPr>
-      </w:pPr>
-      <w:r>
-        <w:rPr>
-          <w:rStyle w:val="134"/>
-          <w:rFonts w:hint="eastAsia"/>
-          <w:b w:val="0"/>
-          <w:bCs w:val="0"/>
+          <w:sz w:val="21"/>
+          <w:szCs w:val="21"/>
           <w:lang w:val="en-US" w:eastAsia="zh-CN"/>
         </w:rPr>
         <w:t>This grouping trend is consistent with the phylogenetic clustering reported by Bolourchi et al. (2025), indicating that mutational spectrum structure exhibits reproducible evolutionary clustering across species.</w:t>
@@ -2353,7 +2768,7 @@
                     </pic:cNvPicPr>
                   </pic:nvPicPr>
                   <pic:blipFill>
-                    <a:blip r:embed="rId9"/>
+                    <a:blip r:embed="rId14"/>
                     <a:stretch>
                       <a:fillRect/>
                     </a:stretch>
@@ -2396,7 +2811,7 @@
                     </pic:cNvPicPr>
                   </pic:nvPicPr>
                   <pic:blipFill>
-                    <a:blip r:embed="rId10"/>
+                    <a:blip r:embed="rId15"/>
                     <a:stretch>
                       <a:fillRect/>
                     </a:stretch>
@@ -2439,7 +2854,7 @@
                     </pic:cNvPicPr>
                   </pic:nvPicPr>
                   <pic:blipFill>
-                    <a:blip r:embed="rId11"/>
+                    <a:blip r:embed="rId10"/>
                     <a:stretch>
                       <a:fillRect/>
                     </a:stretch>
@@ -2467,77 +2882,67 @@
         <w:keepLines w:val="0"/>
         <w:widowControl/>
         <w:suppressLineNumbers w:val="0"/>
-        <w:ind w:left="720"/>
-      </w:pPr>
-      <w:r>
-        <w:t>在前10物种图中，几乎所有交集都集中在那几个“经典耐药”属：</w:t>
+      </w:pPr>
+      <w:r>
+        <w:rPr>
+          <w:rFonts w:hint="eastAsia" w:ascii="SimSun" w:hAnsi="SimSun" w:eastAsia="SimSun" w:cs="SimSun"/>
+          <w:sz w:val="24"/>
+          <w:lang w:val="en-US" w:eastAsia="zh-CN"/>
+        </w:rPr>
+        <w:t>从最佳clustering方法分析，</w:t>
+      </w:r>
+      <w:r>
+        <w:rPr>
+          <w:rFonts w:hint="eastAsia" w:ascii="SimSun" w:hAnsi="SimSun" w:eastAsia="SimSun" w:cs="SimSun"/>
+          <w:sz w:val="24"/>
+        </w:rPr>
+        <w:t xml:space="preserve"> </w:t>
+      </w:r>
+      <w:r>
+        <w:t xml:space="preserve">mid-high 数据的最佳聚类是 </w:t>
+      </w:r>
+      <w:r>
+        <w:rPr>
+          <w:rStyle w:val="134"/>
+        </w:rPr>
+        <w:t>cosine–HDBSCAN</w:t>
+      </w:r>
+      <w:r>
+        <w:t xml:space="preserve">，其次是 </w:t>
+      </w:r>
+      <w:r>
+        <w:rPr>
+          <w:rStyle w:val="134"/>
+        </w:rPr>
+        <w:t>euclidean–GMM</w:t>
+      </w:r>
+      <w:r>
+        <w:t>。</w:t>
       </w:r>
       <w:r>
         <w:br w:type="textWrapping"/>
       </w:r>
       <w:r>
-        <w:rPr>
-          <w:rStyle w:val="135"/>
-        </w:rPr>
-        <w:t>Enterobacteriaceae</w:t>
-      </w:r>
-      <w:r>
-        <w:t xml:space="preserve">, </w:t>
-      </w:r>
-      <w:r>
-        <w:rPr>
-          <w:rStyle w:val="135"/>
-        </w:rPr>
-        <w:t>Pseudomonas</w:t>
-      </w:r>
-      <w:r>
-        <w:t xml:space="preserve">, </w:t>
-      </w:r>
-      <w:r>
-        <w:rPr>
-          <w:rStyle w:val="135"/>
-        </w:rPr>
-        <w:t>Staphylococcus</w:t>
+        <w:t>这两个算法都倾向于捕捉</w:t>
+      </w:r>
+      <w:r>
+        <w:rPr>
+          <w:rStyle w:val="134"/>
+        </w:rPr>
+        <w:t>密度差异</w:t>
+      </w:r>
+      <w:r>
+        <w:t>和</w:t>
+      </w:r>
+      <w:r>
+        <w:rPr>
+          <w:rStyle w:val="134"/>
+        </w:rPr>
+        <w:t>多模态分布</w:t>
       </w:r>
       <w:r>
         <w:t>。</w:t>
       </w:r>
-      <w:r>
-        <w:br w:type="textWrapping"/>
-      </w:r>
-      <w:r>
-        <w:t xml:space="preserve">这些携带 </w:t>
-      </w:r>
-      <w:r>
-        <w:rPr>
-          <w:rStyle w:val="135"/>
-        </w:rPr>
-        <w:t>rpoB</w:t>
-      </w:r>
-      <w:r>
-        <w:t xml:space="preserve"> 的 </w:t>
-      </w:r>
-      <w:r>
-        <w:rPr>
-          <w:rStyle w:val="134"/>
-        </w:rPr>
-        <w:t>RRDR 区域突变（如 H526、S531、D516）</w:t>
-      </w:r>
-      <w:r>
-        <w:t>。</w:t>
-      </w:r>
-    </w:p>
-    <w:p>
-      <w:pPr>
-        <w:keepNext w:val="0"/>
-        <w:keepLines w:val="0"/>
-        <w:widowControl/>
-        <w:numPr>
-          <w:numId w:val="0"/>
-        </w:numPr>
-        <w:suppressLineNumbers w:val="0"/>
-        <w:spacing w:before="0" w:beforeAutospacing="1" w:after="0" w:afterAutospacing="1"/>
-      </w:pPr>
     </w:p>
     <w:p>
       <w:pPr>
@@ -2546,84 +2951,22 @@
         <w:keepLines w:val="0"/>
         <w:widowControl/>
         <w:suppressLineNumbers w:val="0"/>
-        <w:ind w:left="720"/>
-      </w:pPr>
-      <w:r>
-        <w:t>而在 mid-high 全体物种图中，</w:t>
-      </w:r>
-      <w:r>
-        <w:rPr>
-          <w:rFonts w:hint="eastAsia" w:eastAsia="SimSun"/>
-          <w:lang w:val="en-US" w:eastAsia="zh-CN"/>
-        </w:rPr>
-        <w:t>作者可以</w:t>
-      </w:r>
-      <w:r>
-        <w:t xml:space="preserve">看到新的菌属进入（如 </w:t>
-      </w:r>
-      <w:r>
-        <w:rPr>
-          <w:rStyle w:val="135"/>
-        </w:rPr>
-        <w:t>Mycolicibacterium</w:t>
-      </w:r>
-      <w:r>
-        <w:t xml:space="preserve">, </w:t>
-      </w:r>
-      <w:r>
-        <w:rPr>
-          <w:rStyle w:val="135"/>
-        </w:rPr>
-        <w:t>Streptomyces</w:t>
-      </w:r>
-      <w:r>
-        <w:t xml:space="preserve">, </w:t>
-      </w:r>
-      <w:r>
-        <w:rPr>
-          <w:rStyle w:val="135"/>
-        </w:rPr>
-        <w:t>Acinetobacter</w:t>
-      </w:r>
-      <w:r>
-        <w:t xml:space="preserve">, </w:t>
-      </w:r>
-      <w:r>
-        <w:rPr>
-          <w:rStyle w:val="135"/>
-        </w:rPr>
-        <w:t>Listeria</w:t>
-      </w:r>
-      <w:r>
-        <w:t xml:space="preserve">, </w:t>
-      </w:r>
-      <w:r>
-        <w:rPr>
-          <w:rStyle w:val="135"/>
-        </w:rPr>
-        <w:t>Burkholderia</w:t>
-      </w:r>
-      <w:r>
-        <w:t xml:space="preserve"> 等），</w:t>
+      </w:pPr>
+      <w:r>
+        <w:t>从 UpSet 的变化可以看到这种“密度差异”：</w:t>
       </w:r>
       <w:r>
         <w:br w:type="textWrapping"/>
       </w:r>
       <w:r>
-        <w:t>这些多数拥有非典型突变位点（outside RRDR）。</w:t>
-      </w:r>
-    </w:p>
-    <w:p>
-      <w:pPr>
-        <w:keepNext w:val="0"/>
-        <w:keepLines w:val="0"/>
-        <w:widowControl/>
-        <w:numPr>
-          <w:numId w:val="0"/>
-        </w:numPr>
-        <w:suppressLineNumbers w:val="0"/>
-        <w:spacing w:before="0" w:beforeAutospacing="1" w:after="0" w:afterAutospacing="1"/>
-      </w:pPr>
+        <w:t>前10物种 → 一两个密度峰（高共享突变）；</w:t>
+      </w:r>
+      <w:r>
+        <w:br w:type="textWrapping"/>
+      </w:r>
+      <w:r>
+        <w:t>mid-high → 多个平缓峰（局部共性但整体稀疏）。</w:t>
+      </w:r>
     </w:p>
     <w:p>
       <w:pPr>
@@ -2632,118 +2975,6 @@
         <w:keepLines w:val="0"/>
         <w:widowControl/>
         <w:suppressLineNumbers w:val="0"/>
-        <w:ind w:left="720"/>
-      </w:pPr>
-      <w:r>
-        <w:t>交集柱子变矮、分布更均匀 → 表示这些突变几乎不再跨属共享，</w:t>
-      </w:r>
-      <w:r>
-        <w:rPr>
-          <w:rStyle w:val="134"/>
-        </w:rPr>
-        <w:t>提示耐药演化进入“独立发生阶段”</w:t>
-      </w:r>
-    </w:p>
-    <w:p>
-      <w:pPr>
-        <w:pStyle w:val="30"/>
-        <w:keepNext w:val="0"/>
-        <w:keepLines w:val="0"/>
-        <w:widowControl/>
-        <w:suppressLineNumbers w:val="0"/>
-      </w:pPr>
-      <w:r>
-        <w:rPr>
-          <w:rFonts w:hint="eastAsia" w:ascii="SimSun" w:hAnsi="SimSun" w:eastAsia="SimSun" w:cs="SimSun"/>
-          <w:sz w:val="24"/>
-          <w:lang w:val="en-US" w:eastAsia="zh-CN"/>
-        </w:rPr>
-        <w:t>从最佳clustering方法分析，</w:t>
-      </w:r>
-      <w:r>
-        <w:rPr>
-          <w:rFonts w:hint="eastAsia" w:ascii="SimSun" w:hAnsi="SimSun" w:eastAsia="SimSun" w:cs="SimSun"/>
-          <w:sz w:val="24"/>
-        </w:rPr>
-        <w:t xml:space="preserve"> </w:t>
-      </w:r>
-      <w:r>
-        <w:t xml:space="preserve">mid-high 数据的最佳聚类是 </w:t>
-      </w:r>
-      <w:r>
-        <w:rPr>
-          <w:rStyle w:val="134"/>
-        </w:rPr>
-        <w:t>cosine–HDBSCAN</w:t>
-      </w:r>
-      <w:r>
-        <w:t xml:space="preserve">，其次是 </w:t>
-      </w:r>
-      <w:r>
-        <w:rPr>
-          <w:rStyle w:val="134"/>
-        </w:rPr>
-        <w:t>euclidean–GMM</w:t>
-      </w:r>
-      <w:r>
-        <w:t>。</w:t>
-      </w:r>
-      <w:r>
-        <w:br w:type="textWrapping"/>
-      </w:r>
-      <w:r>
-        <w:t>这两个算法都倾向于捕捉</w:t>
-      </w:r>
-      <w:r>
-        <w:rPr>
-          <w:rStyle w:val="134"/>
-        </w:rPr>
-        <w:t>密度差异</w:t>
-      </w:r>
-      <w:r>
-        <w:t>和</w:t>
-      </w:r>
-      <w:r>
-        <w:rPr>
-          <w:rStyle w:val="134"/>
-        </w:rPr>
-        <w:t>多模态分布</w:t>
-      </w:r>
-      <w:r>
-        <w:t>。</w:t>
-      </w:r>
-    </w:p>
-    <w:p>
-      <w:pPr>
-        <w:pStyle w:val="30"/>
-        <w:keepNext w:val="0"/>
-        <w:keepLines w:val="0"/>
-        <w:widowControl/>
-        <w:suppressLineNumbers w:val="0"/>
-      </w:pPr>
-      <w:r>
-        <w:t>从 UpSet 的变化可以看到这种“密度差异”：</w:t>
-      </w:r>
-      <w:r>
-        <w:br w:type="textWrapping"/>
-      </w:r>
-      <w:r>
-        <w:t>前10物种 → 一两个密度峰（高共享突变）；</w:t>
-      </w:r>
-      <w:r>
-        <w:br w:type="textWrapping"/>
-      </w:r>
-      <w:r>
-        <w:t>mid-high → 多个平缓峰（局部共性但整体稀疏）。</w:t>
-      </w:r>
-    </w:p>
-    <w:p>
-      <w:pPr>
-        <w:pStyle w:val="30"/>
-        <w:keepNext w:val="0"/>
-        <w:keepLines w:val="0"/>
-        <w:widowControl/>
-        <w:suppressLineNumbers w:val="0"/>
       </w:pPr>
       <w:r>
         <w:t>这说明 UpSet 图的拓宽物种维度本身已经</w:t>
@@ -2764,10 +2995,15 @@
         <w:keepLines w:val="0"/>
         <w:widowControl/>
         <w:numPr>
+          <w:ilvl w:val="0"/>
           <w:numId w:val="0"/>
         </w:numPr>
         <w:suppressLineNumbers w:val="0"/>
         <w:spacing w:before="0" w:beforeAutospacing="1" w:after="0" w:afterAutospacing="1"/>
+        <w:rPr>
+          <w:rFonts w:hint="eastAsia" w:eastAsia="SimSun"/>
+          <w:lang w:eastAsia="zh-CN"/>
+        </w:rPr>
       </w:pPr>
       <w:r>
         <w:rPr>
@@ -3440,7 +3676,7 @@
     <w:name w:val="heading 1"/>
     <w:basedOn w:val="1"/>
     <w:next w:val="1"/>
-    <w:link w:val="139"/>
+    <w:link w:val="140"/>
     <w:qFormat/>
     <w:uiPriority w:val="9"/>
     <w:pPr>
@@ -3462,7 +3698,7 @@
     <w:name w:val="heading 2"/>
     <w:basedOn w:val="1"/>
     <w:next w:val="1"/>
-    <w:link w:val="140"/>
+    <w:link w:val="141"/>
     <w:unhideWhenUsed/>
     <w:qFormat/>
     <w:uiPriority w:val="9"/>
@@ -3490,7 +3726,7 @@
     <w:name w:val="heading 3"/>
     <w:basedOn w:val="1"/>
     <w:next w:val="1"/>
-    <w:link w:val="141"/>
+    <w:link w:val="142"/>
     <w:unhideWhenUsed/>
     <w:qFormat/>
     <w:uiPriority w:val="9"/>
@@ -3516,7 +3752,7 @@
     <w:name w:val="heading 4"/>
     <w:basedOn w:val="1"/>
     <w:next w:val="1"/>
-    <w:link w:val="151"/>
+    <w:link w:val="152"/>
     <w:semiHidden/>
     <w:unhideWhenUsed/>
     <w:qFormat/>
@@ -3545,7 +3781,7 @@
     <w:name w:val="heading 5"/>
     <w:basedOn w:val="1"/>
     <w:next w:val="1"/>
-    <w:link w:val="152"/>
+    <w:link w:val="153"/>
     <w:semiHidden/>
     <w:unhideWhenUsed/>
     <w:qFormat/>
@@ -3565,7 +3801,7 @@
     <w:name w:val="heading 6"/>
     <w:basedOn w:val="1"/>
     <w:next w:val="1"/>
-    <w:link w:val="153"/>
+    <w:link w:val="154"/>
     <w:semiHidden/>
     <w:unhideWhenUsed/>
     <w:qFormat/>
@@ -3587,7 +3823,7 @@
     <w:name w:val="heading 7"/>
     <w:basedOn w:val="1"/>
     <w:next w:val="1"/>
-    <w:link w:val="154"/>
+    <w:link w:val="155"/>
     <w:semiHidden/>
     <w:unhideWhenUsed/>
     <w:qFormat/>
@@ -3617,7 +3853,7 @@
     <w:name w:val="heading 8"/>
     <w:basedOn w:val="1"/>
     <w:next w:val="1"/>
-    <w:link w:val="155"/>
+    <w:link w:val="156"/>
     <w:semiHidden/>
     <w:unhideWhenUsed/>
     <w:qFormat/>
@@ -3644,7 +3880,7 @@
     <w:name w:val="heading 9"/>
     <w:basedOn w:val="1"/>
     <w:next w:val="1"/>
-    <w:link w:val="156"/>
+    <w:link w:val="157"/>
     <w:semiHidden/>
     <w:unhideWhenUsed/>
     <w:qFormat/>
@@ -3694,7 +3930,7 @@
   </w:style>
   <w:style w:type="paragraph" w:styleId="2">
     <w:name w:val="macro"/>
-    <w:link w:val="148"/>
+    <w:link w:val="149"/>
     <w:unhideWhenUsed/>
     <w:uiPriority w:val="99"/>
     <w:pPr>
@@ -3792,7 +4028,7 @@
   <w:style w:type="paragraph" w:styleId="17">
     <w:name w:val="Body Text 3"/>
     <w:basedOn w:val="1"/>
-    <w:link w:val="147"/>
+    <w:link w:val="148"/>
     <w:unhideWhenUsed/>
     <w:uiPriority w:val="99"/>
     <w:pPr>
@@ -3819,7 +4055,7 @@
   <w:style w:type="paragraph" w:styleId="19">
     <w:name w:val="Body Text"/>
     <w:basedOn w:val="1"/>
-    <w:link w:val="145"/>
+    <w:link w:val="146"/>
     <w:unhideWhenUsed/>
     <w:uiPriority w:val="99"/>
     <w:pPr>
@@ -3876,7 +4112,7 @@
   <w:style w:type="paragraph" w:styleId="24">
     <w:name w:val="footer"/>
     <w:basedOn w:val="1"/>
-    <w:link w:val="137"/>
+    <w:link w:val="138"/>
     <w:unhideWhenUsed/>
     <w:uiPriority w:val="99"/>
     <w:pPr>
@@ -3890,7 +4126,7 @@
   <w:style w:type="paragraph" w:styleId="25">
     <w:name w:val="header"/>
     <w:basedOn w:val="1"/>
-    <w:link w:val="136"/>
+    <w:link w:val="137"/>
     <w:unhideWhenUsed/>
     <w:uiPriority w:val="99"/>
     <w:pPr>
@@ -3905,7 +4141,7 @@
     <w:name w:val="Subtitle"/>
     <w:basedOn w:val="1"/>
     <w:next w:val="1"/>
-    <w:link w:val="143"/>
+    <w:link w:val="144"/>
     <w:qFormat/>
     <w:uiPriority w:val="11"/>
     <w:rPr>
@@ -3936,7 +4172,7 @@
   <w:style w:type="paragraph" w:styleId="28">
     <w:name w:val="Body Text 2"/>
     <w:basedOn w:val="1"/>
-    <w:link w:val="146"/>
+    <w:link w:val="147"/>
     <w:unhideWhenUsed/>
     <w:uiPriority w:val="99"/>
     <w:pPr>
@@ -3987,7 +4223,7 @@
     <w:name w:val="Title"/>
     <w:basedOn w:val="1"/>
     <w:next w:val="1"/>
-    <w:link w:val="142"/>
+    <w:link w:val="143"/>
     <w:qFormat/>
     <w:uiPriority w:val="10"/>
     <w:pPr>
@@ -15455,19 +15691,30 @@
       <w:iCs/>
     </w:rPr>
   </w:style>
-  <w:style w:type="character" w:customStyle="1" w:styleId="136">
+  <w:style w:type="character" w:styleId="136">
+    <w:name w:val="HTML Code"/>
+    <w:basedOn w:val="133"/>
+    <w:semiHidden/>
+    <w:unhideWhenUsed/>
+    <w:uiPriority w:val="99"/>
+    <w:rPr>
+      <w:rFonts w:ascii="Courier New" w:hAnsi="Courier New"/>
+      <w:sz w:val="20"/>
+    </w:rPr>
+  </w:style>
+  <w:style w:type="character" w:customStyle="1" w:styleId="137">
     <w:name w:val="Header Char"/>
     <w:basedOn w:val="133"/>
     <w:link w:val="25"/>
     <w:uiPriority w:val="99"/>
   </w:style>
-  <w:style w:type="character" w:customStyle="1" w:styleId="137">
+  <w:style w:type="character" w:customStyle="1" w:styleId="138">
     <w:name w:val="Footer Char"/>
     <w:basedOn w:val="133"/>
     <w:link w:val="24"/>
     <w:uiPriority w:val="99"/>
   </w:style>
-  <w:style w:type="paragraph" w:styleId="138">
+  <w:style w:type="paragraph" w:styleId="139">
     <w:name w:val="No Spacing"/>
     <w:qFormat/>
     <w:uiPriority w:val="1"/>
@@ -15481,7 +15728,7 @@
       <w:lang w:val="en-US" w:eastAsia="en-US" w:bidi="ar-SA"/>
     </w:rPr>
   </w:style>
-  <w:style w:type="character" w:customStyle="1" w:styleId="139">
+  <w:style w:type="character" w:customStyle="1" w:styleId="140">
     <w:name w:val="Heading 1 Char"/>
     <w:basedOn w:val="133"/>
     <w:link w:val="3"/>
@@ -15495,7 +15742,7 @@
       <w:szCs w:val="28"/>
     </w:rPr>
   </w:style>
-  <w:style w:type="character" w:customStyle="1" w:styleId="140">
+  <w:style w:type="character" w:customStyle="1" w:styleId="141">
     <w:name w:val="Heading 2 Char"/>
     <w:basedOn w:val="133"/>
     <w:link w:val="4"/>
@@ -15514,7 +15761,7 @@
       </w14:textFill>
     </w:rPr>
   </w:style>
-  <w:style w:type="character" w:customStyle="1" w:styleId="141">
+  <w:style w:type="character" w:customStyle="1" w:styleId="142">
     <w:name w:val="Heading 3 Char"/>
     <w:basedOn w:val="133"/>
     <w:link w:val="5"/>
@@ -15531,7 +15778,7 @@
       </w14:textFill>
     </w:rPr>
   </w:style>
-  <w:style w:type="character" w:customStyle="1" w:styleId="142">
+  <w:style w:type="character" w:customStyle="1" w:styleId="143">
     <w:name w:val="Title Char"/>
     <w:basedOn w:val="133"/>
     <w:link w:val="32"/>
@@ -15545,7 +15792,7 @@
       <w:szCs w:val="52"/>
     </w:rPr>
   </w:style>
-  <w:style w:type="character" w:customStyle="1" w:styleId="143">
+  <w:style w:type="character" w:customStyle="1" w:styleId="144">
     <w:name w:val="Subtitle Char"/>
     <w:basedOn w:val="133"/>
     <w:link w:val="26"/>
@@ -15565,7 +15812,7 @@
       </w14:textFill>
     </w:rPr>
   </w:style>
-  <w:style w:type="paragraph" w:styleId="144">
+  <w:style w:type="paragraph" w:styleId="145">
     <w:name w:val="List Paragraph"/>
     <w:basedOn w:val="1"/>
     <w:qFormat/>
@@ -15575,19 +15822,19 @@
       <w:contextualSpacing/>
     </w:pPr>
   </w:style>
-  <w:style w:type="character" w:customStyle="1" w:styleId="145">
+  <w:style w:type="character" w:customStyle="1" w:styleId="146">
     <w:name w:val="Body Text Char"/>
     <w:basedOn w:val="133"/>
     <w:link w:val="19"/>
     <w:uiPriority w:val="99"/>
   </w:style>
-  <w:style w:type="character" w:customStyle="1" w:styleId="146">
+  <w:style w:type="character" w:customStyle="1" w:styleId="147">
     <w:name w:val="Body Text 2 Char"/>
     <w:basedOn w:val="133"/>
     <w:link w:val="28"/>
     <w:uiPriority w:val="99"/>
   </w:style>
-  <w:style w:type="character" w:customStyle="1" w:styleId="147">
+  <w:style w:type="character" w:customStyle="1" w:styleId="148">
     <w:name w:val="Body Text 3 Char"/>
     <w:basedOn w:val="133"/>
     <w:link w:val="17"/>
@@ -15597,7 +15844,7 @@
       <w:szCs w:val="16"/>
     </w:rPr>
   </w:style>
-  <w:style w:type="character" w:customStyle="1" w:styleId="148">
+  <w:style w:type="character" w:customStyle="1" w:styleId="149">
     <w:name w:val="Macro Text Char"/>
     <w:basedOn w:val="133"/>
     <w:link w:val="2"/>
@@ -15608,10 +15855,27 @@
       <w:szCs w:val="20"/>
     </w:rPr>
   </w:style>
-  <w:style w:type="paragraph" w:styleId="149">
+  <w:style w:type="paragraph" w:styleId="150">
     <w:name w:val="Quote"/>
     <w:basedOn w:val="1"/>
     <w:next w:val="1"/>
+    <w:link w:val="151"/>
+    <w:qFormat/>
+    <w:uiPriority w:val="29"/>
+    <w:rPr>
+      <w:i/>
+      <w:iCs/>
+      <w:color w:val="000000" w:themeColor="text1"/>
+      <w14:textFill>
+        <w14:solidFill>
+          <w14:schemeClr w14:val="tx1"/>
+        </w14:solidFill>
+      </w14:textFill>
+    </w:rPr>
+  </w:style>
+  <w:style w:type="character" w:customStyle="1" w:styleId="151">
+    <w:name w:val="Quote Char"/>
+    <w:basedOn w:val="133"/>
     <w:link w:val="150"/>
     <w:qFormat/>
     <w:uiPriority w:val="29"/>
@@ -15626,27 +15890,12 @@
       </w14:textFill>
     </w:rPr>
   </w:style>
-  <w:style w:type="character" w:customStyle="1" w:styleId="150">
-    <w:name w:val="Quote Char"/>
-    <w:basedOn w:val="133"/>
-    <w:link w:val="149"/>
-    <w:uiPriority w:val="29"/>
-    <w:rPr>
-      <w:i/>
-      <w:iCs/>
-      <w:color w:val="000000" w:themeColor="text1"/>
-      <w14:textFill>
-        <w14:solidFill>
-          <w14:schemeClr w14:val="tx1"/>
-        </w14:solidFill>
-      </w14:textFill>
-    </w:rPr>
-  </w:style>
-  <w:style w:type="character" w:customStyle="1" w:styleId="151">
+  <w:style w:type="character" w:customStyle="1" w:styleId="152">
     <w:name w:val="Heading 4 Char"/>
     <w:basedOn w:val="133"/>
     <w:link w:val="6"/>
     <w:semiHidden/>
+    <w:qFormat/>
     <w:uiPriority w:val="9"/>
     <w:rPr>
       <w:rFonts w:asciiTheme="majorHAnsi" w:hAnsiTheme="majorHAnsi" w:eastAsiaTheme="majorEastAsia" w:cstheme="majorBidi"/>
@@ -15662,22 +15911,24 @@
       </w14:textFill>
     </w:rPr>
   </w:style>
-  <w:style w:type="character" w:customStyle="1" w:styleId="152">
+  <w:style w:type="character" w:customStyle="1" w:styleId="153">
     <w:name w:val="Heading 5 Char"/>
     <w:basedOn w:val="133"/>
     <w:link w:val="7"/>
     <w:semiHidden/>
+    <w:qFormat/>
     <w:uiPriority w:val="9"/>
     <w:rPr>
       <w:rFonts w:asciiTheme="majorHAnsi" w:hAnsiTheme="majorHAnsi" w:eastAsiaTheme="majorEastAsia" w:cstheme="majorBidi"/>
       <w:color w:val="254061" w:themeColor="accent1" w:themeShade="80"/>
     </w:rPr>
   </w:style>
-  <w:style w:type="character" w:customStyle="1" w:styleId="153">
+  <w:style w:type="character" w:customStyle="1" w:styleId="154">
     <w:name w:val="Heading 6 Char"/>
     <w:basedOn w:val="133"/>
     <w:link w:val="8"/>
     <w:semiHidden/>
+    <w:qFormat/>
     <w:uiPriority w:val="9"/>
     <w:rPr>
       <w:rFonts w:asciiTheme="majorHAnsi" w:hAnsiTheme="majorHAnsi" w:eastAsiaTheme="majorEastAsia" w:cstheme="majorBidi"/>
@@ -15686,11 +15937,12 @@
       <w:color w:val="254061" w:themeColor="accent1" w:themeShade="80"/>
     </w:rPr>
   </w:style>
-  <w:style w:type="character" w:customStyle="1" w:styleId="154">
+  <w:style w:type="character" w:customStyle="1" w:styleId="155">
     <w:name w:val="Heading 7 Char"/>
     <w:basedOn w:val="133"/>
     <w:link w:val="9"/>
     <w:semiHidden/>
+    <w:qFormat/>
     <w:uiPriority w:val="9"/>
     <w:rPr>
       <w:rFonts w:asciiTheme="majorHAnsi" w:hAnsiTheme="majorHAnsi" w:eastAsiaTheme="majorEastAsia" w:cstheme="majorBidi"/>
@@ -15707,11 +15959,12 @@
       </w14:textFill>
     </w:rPr>
   </w:style>
-  <w:style w:type="character" w:customStyle="1" w:styleId="155">
+  <w:style w:type="character" w:customStyle="1" w:styleId="156">
     <w:name w:val="Heading 8 Char"/>
     <w:basedOn w:val="133"/>
     <w:link w:val="10"/>
     <w:semiHidden/>
+    <w:qFormat/>
     <w:uiPriority w:val="9"/>
     <w:rPr>
       <w:rFonts w:asciiTheme="majorHAnsi" w:hAnsiTheme="majorHAnsi" w:eastAsiaTheme="majorEastAsia" w:cstheme="majorBidi"/>
@@ -15725,11 +15978,12 @@
       </w14:textFill>
     </w:rPr>
   </w:style>
-  <w:style w:type="character" w:customStyle="1" w:styleId="156">
+  <w:style w:type="character" w:customStyle="1" w:styleId="157">
     <w:name w:val="Heading 9 Char"/>
     <w:basedOn w:val="133"/>
     <w:link w:val="11"/>
     <w:semiHidden/>
+    <w:qFormat/>
     <w:uiPriority w:val="9"/>
     <w:rPr>
       <w:rFonts w:asciiTheme="majorHAnsi" w:hAnsiTheme="majorHAnsi" w:eastAsiaTheme="majorEastAsia" w:cstheme="majorBidi"/>
@@ -15748,11 +16002,11 @@
       </w14:textFill>
     </w:rPr>
   </w:style>
-  <w:style w:type="paragraph" w:styleId="157">
+  <w:style w:type="paragraph" w:styleId="158">
     <w:name w:val="Intense Quote"/>
     <w:basedOn w:val="1"/>
     <w:next w:val="1"/>
-    <w:link w:val="158"/>
+    <w:link w:val="159"/>
     <w:qFormat/>
     <w:uiPriority w:val="30"/>
     <w:pPr>
@@ -15775,10 +16029,11 @@
       </w14:textFill>
     </w:rPr>
   </w:style>
-  <w:style w:type="character" w:customStyle="1" w:styleId="158">
+  <w:style w:type="character" w:customStyle="1" w:styleId="159">
     <w:name w:val="Intense Quote Char"/>
     <w:basedOn w:val="133"/>
-    <w:link w:val="157"/>
+    <w:link w:val="158"/>
+    <w:qFormat/>
     <w:uiPriority w:val="30"/>
     <w:rPr>
       <w:b/>
@@ -15793,7 +16048,7 @@
       </w14:textFill>
     </w:rPr>
   </w:style>
-  <w:style w:type="character" w:customStyle="1" w:styleId="159">
+  <w:style w:type="character" w:customStyle="1" w:styleId="160">
     <w:name w:val="Subtle Emphasis"/>
     <w:basedOn w:val="133"/>
     <w:qFormat/>
@@ -15812,7 +16067,7 @@
       </w14:textFill>
     </w:rPr>
   </w:style>
-  <w:style w:type="character" w:customStyle="1" w:styleId="160">
+  <w:style w:type="character" w:customStyle="1" w:styleId="161">
     <w:name w:val="Intense Emphasis"/>
     <w:basedOn w:val="133"/>
     <w:qFormat/>
@@ -15830,7 +16085,7 @@
       </w14:textFill>
     </w:rPr>
   </w:style>
-  <w:style w:type="character" w:customStyle="1" w:styleId="161">
+  <w:style w:type="character" w:customStyle="1" w:styleId="162">
     <w:name w:val="Subtle Reference"/>
     <w:basedOn w:val="133"/>
     <w:qFormat/>
@@ -15846,7 +16101,7 @@
       </w14:textFill>
     </w:rPr>
   </w:style>
-  <w:style w:type="character" w:customStyle="1" w:styleId="162">
+  <w:style w:type="character" w:customStyle="1" w:styleId="163">
     <w:name w:val="Intense Reference"/>
     <w:basedOn w:val="133"/>
     <w:qFormat/>
@@ -15865,7 +16120,7 @@
       </w14:textFill>
     </w:rPr>
   </w:style>
-  <w:style w:type="character" w:customStyle="1" w:styleId="163">
+  <w:style w:type="character" w:customStyle="1" w:styleId="164">
     <w:name w:val="Book Title"/>
     <w:basedOn w:val="133"/>
     <w:qFormat/>
@@ -15877,7 +16132,7 @@
       <w:spacing w:val="5"/>
     </w:rPr>
   </w:style>
-  <w:style w:type="paragraph" w:customStyle="1" w:styleId="164">
+  <w:style w:type="paragraph" w:customStyle="1" w:styleId="165">
     <w:name w:val="TOC Heading"/>
     <w:basedOn w:val="3"/>
     <w:next w:val="1"/>

</xml_diff>

<commit_message>
add some combined figs and part of introduction in draft
</commit_message>
<xml_diff>
--- a/Usedforpaper/Final_Report_draft.docx
+++ b/Usedforpaper/Final_Report_draft.docx
@@ -162,17 +162,102 @@
     <w:p>
       <w:pPr>
         <w:pStyle w:val="3"/>
+        <w:numPr>
+          <w:ilvl w:val="0"/>
+          <w:numId w:val="7"/>
+        </w:numPr>
         <w:spacing w:after="120" w:line="360" w:lineRule="auto"/>
-      </w:pPr>
-      <w:r>
         <w:rPr>
           <w:rFonts w:ascii="Times New Roman" w:hAnsi="Times New Roman"/>
           <w:sz w:val="24"/>
         </w:rPr>
-        <w:t>1. Introduction</w:t>
-      </w:r>
-    </w:p>
-    <w:p>
+      </w:pPr>
+      <w:r>
+        <w:rPr>
+          <w:rFonts w:ascii="Times New Roman" w:hAnsi="Times New Roman"/>
+          <w:sz w:val="24"/>
+        </w:rPr>
+        <w:t>Introduction</w:t>
+      </w:r>
+    </w:p>
+    <w:p>
+      <w:pPr>
+        <w:numPr>
+          <w:numId w:val="0"/>
+        </w:numPr>
+        <w:rPr>
+          <w:rFonts w:hint="default"/>
+        </w:rPr>
+      </w:pPr>
+      <w:r>
+        <w:rPr>
+          <w:rFonts w:hint="default"/>
+        </w:rPr>
+        <w:t>1. 抗菌素耐药性（AMR）的全球危机</w:t>
+      </w:r>
+    </w:p>
+    <w:p>
+      <w:pPr>
+        <w:numPr>
+          <w:numId w:val="0"/>
+        </w:numPr>
+        <w:rPr>
+          <w:rFonts w:hint="default"/>
+        </w:rPr>
+      </w:pPr>
+    </w:p>
+    <w:p>
+      <w:pPr>
+        <w:numPr>
+          <w:numId w:val="0"/>
+        </w:numPr>
+        <w:rPr>
+          <w:rFonts w:hint="default"/>
+        </w:rPr>
+      </w:pPr>
+      <w:r>
+        <w:rPr>
+          <w:rFonts w:hint="default"/>
+        </w:rPr>
+        <w:t>1.1 全球流行与公共卫生威胁</w:t>
+      </w:r>
+    </w:p>
+    <w:p>
+      <w:pPr>
+        <w:numPr>
+          <w:numId w:val="0"/>
+        </w:numPr>
+        <w:rPr>
+          <w:rFonts w:hint="default"/>
+        </w:rPr>
+      </w:pPr>
+    </w:p>
+    <w:p>
+      <w:pPr>
+        <w:numPr>
+          <w:numId w:val="0"/>
+        </w:numPr>
+        <w:rPr>
+          <w:rFonts w:hint="default"/>
+        </w:rPr>
+      </w:pPr>
+      <w:r>
+        <w:rPr>
+          <w:rFonts w:hint="default"/>
+        </w:rPr>
+        <w:t>简述AMR的定义与机制（突变、基因水平转移、选择压力）</w:t>
+      </w:r>
+    </w:p>
+    <w:p>
+      <w:pPr>
+        <w:rPr>
+          <w:rFonts w:ascii="Times New Roman" w:hAnsi="Times New Roman" w:eastAsia="SimSun" w:cs="Times New Roman"/>
+          <w:color w:val="000000"/>
+          <w:sz w:val="24"/>
+          <w:szCs w:val="24"/>
+          <w:lang w:eastAsia="zh-CN" w:bidi="ar"/>
+        </w:rPr>
+      </w:pPr>
       <w:r>
         <w:rPr>
           <w:rFonts w:ascii="Times New Roman" w:hAnsi="Times New Roman" w:eastAsia="SimSun" w:cs="Times New Roman"/>
@@ -202,7 +287,2349 @@
           <w:szCs w:val="24"/>
           <w:lang w:eastAsia="zh-CN" w:bidi="ar"/>
         </w:rPr>
-        <w:t xml:space="preserve"> century Antimicrobial Resistance (AMR) has become one of the most pressing threats to global public health. The World Health Organization estimates more than 10 million people will die annually by 20250 from AMR-related infections [1].AMR not only makes it more difficult to treat infections, but also significantly raises healthcare costs and length of hospitalization, placing greater pressure on public health systems in low-income countries [2]. Among the many drug-resistant pathogens, drug-resistant tuberculosis (DR-TB) is of particular concern. approximately 450,000 people worldwide will have rifampicin-resistant tuberculosis (RR-TB) in 2022, with the majority of cases also showing resistance to isoniazid, thus constituting multidrug-resistant tuberculosis (MDR-TB) [3].</w:t>
+        <w:t xml:space="preserve"> century Antimicrobial Resistance (AMR) has become one of the most pressing threats to global public health. The World Health Organization estimates more than 10 million people will die annually by 20250 from AMR-related infections .AMR not only makes it more difficult to treat infections, but also significantly raises healthcare costs and length of hospitalization, placing greater pressure on public health systems in low-income countries . Among the many drug-resistant pathogens, drug-resistant tuberculosis (DR-TB) is of particular concern. approximately 450,000 people worldwide will have rifampicin-resistant tuberculosis (RR-TB) in 2022, with the majority of cases also showing resistance to isoniazid, thus constituting multidrug-resistant tuberculosis (MDR-TB) .</w:t>
+      </w:r>
+    </w:p>
+    <w:p>
+      <w:pPr>
+        <w:numPr>
+          <w:ilvl w:val="0"/>
+          <w:numId w:val="0"/>
+        </w:numPr>
+        <w:rPr>
+          <w:rFonts w:hint="default"/>
+        </w:rPr>
+      </w:pPr>
+      <w:r>
+        <w:rPr>
+          <w:rFonts w:ascii="SimSun" w:hAnsi="SimSun" w:eastAsia="SimSun" w:cs="SimSun"/>
+          <w:sz w:val="24"/>
+          <w:szCs w:val="24"/>
+        </w:rPr>
+        <w:t xml:space="preserve">AMR 的成因与传播跨越 </w:t>
+      </w:r>
+      <w:r>
+        <w:rPr>
+          <w:rStyle w:val="134"/>
+          <w:rFonts w:ascii="SimSun" w:hAnsi="SimSun" w:eastAsia="SimSun" w:cs="SimSun"/>
+          <w:sz w:val="24"/>
+          <w:szCs w:val="24"/>
+        </w:rPr>
+        <w:t>人类、动物与环境</w:t>
+      </w:r>
+      <w:r>
+        <w:rPr>
+          <w:rFonts w:ascii="SimSun" w:hAnsi="SimSun" w:eastAsia="SimSun" w:cs="SimSun"/>
+          <w:sz w:val="24"/>
+          <w:szCs w:val="24"/>
+        </w:rPr>
+        <w:t xml:space="preserve">三重界面（One Health）：人群临床用药、畜牧与水产中的抗菌药使用、废水与环境耐药基因库之间彼此联动，要求卫生、农业与生态等多部门协同。其中，医院获得性感染中的 </w:t>
+      </w:r>
+      <w:r>
+        <w:rPr>
+          <w:rStyle w:val="134"/>
+          <w:rFonts w:ascii="SimSun" w:hAnsi="SimSun" w:eastAsia="SimSun" w:cs="SimSun"/>
+          <w:sz w:val="24"/>
+          <w:szCs w:val="24"/>
+        </w:rPr>
+        <w:t>ESKAPE 病原体</w:t>
+      </w:r>
+      <w:r>
+        <w:rPr>
+          <w:rFonts w:ascii="SimSun" w:hAnsi="SimSun" w:eastAsia="SimSun" w:cs="SimSun"/>
+          <w:sz w:val="24"/>
+          <w:szCs w:val="24"/>
+        </w:rPr>
+        <w:t>以</w:t>
+      </w:r>
+      <w:r>
+        <w:rPr>
+          <w:rStyle w:val="134"/>
+          <w:rFonts w:ascii="SimSun" w:hAnsi="SimSun" w:eastAsia="SimSun" w:cs="SimSun"/>
+          <w:sz w:val="24"/>
+          <w:szCs w:val="24"/>
+        </w:rPr>
+        <w:t>多重耐药</w:t>
+      </w:r>
+      <w:r>
+        <w:rPr>
+          <w:rFonts w:ascii="SimSun" w:hAnsi="SimSun" w:eastAsia="SimSun" w:cs="SimSun"/>
+          <w:sz w:val="24"/>
+          <w:szCs w:val="24"/>
+        </w:rPr>
+        <w:t>与</w:t>
+      </w:r>
+      <w:r>
+        <w:rPr>
+          <w:rStyle w:val="134"/>
+          <w:rFonts w:ascii="SimSun" w:hAnsi="SimSun" w:eastAsia="SimSun" w:cs="SimSun"/>
+          <w:sz w:val="24"/>
+          <w:szCs w:val="24"/>
+        </w:rPr>
+        <w:t>治疗失败</w:t>
+      </w:r>
+      <w:r>
+        <w:rPr>
+          <w:rFonts w:ascii="SimSun" w:hAnsi="SimSun" w:eastAsia="SimSun" w:cs="SimSun"/>
+          <w:sz w:val="24"/>
+          <w:szCs w:val="24"/>
+        </w:rPr>
+        <w:t xml:space="preserve">著称，是全球政策与研发的优先对象。虽然本文聚焦 </w:t>
+      </w:r>
+      <w:r>
+        <w:rPr>
+          <w:rStyle w:val="134"/>
+          <w:rFonts w:ascii="SimSun" w:hAnsi="SimSun" w:eastAsia="SimSun" w:cs="SimSun"/>
+          <w:sz w:val="24"/>
+          <w:szCs w:val="24"/>
+        </w:rPr>
+        <w:t>利福平（Rifampicin, RIF）</w:t>
+      </w:r>
+      <w:r>
+        <w:rPr>
+          <w:rFonts w:ascii="SimSun" w:hAnsi="SimSun" w:eastAsia="SimSun" w:cs="SimSun"/>
+          <w:sz w:val="24"/>
+          <w:szCs w:val="24"/>
+        </w:rPr>
+        <w:t xml:space="preserve"> 的耐药机制（主要通过 </w:t>
+      </w:r>
+      <w:r>
+        <w:rPr>
+          <w:rStyle w:val="134"/>
+          <w:rFonts w:ascii="SimSun" w:hAnsi="SimSun" w:eastAsia="SimSun" w:cs="SimSun"/>
+          <w:sz w:val="24"/>
+          <w:szCs w:val="24"/>
+        </w:rPr>
+        <w:t>rpoB</w:t>
+      </w:r>
+      <w:r>
+        <w:rPr>
+          <w:rFonts w:ascii="SimSun" w:hAnsi="SimSun" w:eastAsia="SimSun" w:cs="SimSun"/>
+          <w:sz w:val="24"/>
+          <w:szCs w:val="24"/>
+        </w:rPr>
+        <w:t xml:space="preserve"> 位点突变）及其跨物种分布与预测，但其研究逻辑与 ESKAPE 的抗性进化具有共通性：在持续的药物选择压力下，关键靶点突变、外排泵增强、酶介导失活、生物膜等机制可以</w:t>
+      </w:r>
+      <w:r>
+        <w:rPr>
+          <w:rStyle w:val="134"/>
+          <w:rFonts w:ascii="SimSun" w:hAnsi="SimSun" w:eastAsia="SimSun" w:cs="SimSun"/>
+          <w:sz w:val="24"/>
+          <w:szCs w:val="24"/>
+        </w:rPr>
+        <w:t>并行或叠加</w:t>
+      </w:r>
+      <w:r>
+        <w:rPr>
+          <w:rFonts w:ascii="SimSun" w:hAnsi="SimSun" w:eastAsia="SimSun" w:cs="SimSun"/>
+          <w:sz w:val="24"/>
+          <w:szCs w:val="24"/>
+        </w:rPr>
+        <w:t xml:space="preserve">出现，导致临床治疗窗口收窄。将 </w:t>
+      </w:r>
+      <w:r>
+        <w:rPr>
+          <w:rStyle w:val="134"/>
+          <w:rFonts w:ascii="SimSun" w:hAnsi="SimSun" w:eastAsia="SimSun" w:cs="SimSun"/>
+          <w:sz w:val="24"/>
+          <w:szCs w:val="24"/>
+        </w:rPr>
+        <w:t>RIF-耐药</w:t>
+      </w:r>
+      <w:r>
+        <w:rPr>
+          <w:rFonts w:ascii="SimSun" w:hAnsi="SimSun" w:eastAsia="SimSun" w:cs="SimSun"/>
+          <w:sz w:val="24"/>
+          <w:szCs w:val="24"/>
+        </w:rPr>
+        <w:t xml:space="preserve"> 的分子谱系学证据与 </w:t>
+      </w:r>
+      <w:r>
+        <w:rPr>
+          <w:rStyle w:val="134"/>
+          <w:rFonts w:ascii="SimSun" w:hAnsi="SimSun" w:eastAsia="SimSun" w:cs="SimSun"/>
+          <w:sz w:val="24"/>
+          <w:szCs w:val="24"/>
+        </w:rPr>
+        <w:t>ESKAPE</w:t>
+      </w:r>
+      <w:r>
+        <w:rPr>
+          <w:rFonts w:ascii="SimSun" w:hAnsi="SimSun" w:eastAsia="SimSun" w:cs="SimSun"/>
+          <w:sz w:val="24"/>
+          <w:szCs w:val="24"/>
+        </w:rPr>
+        <w:t xml:space="preserve"> 的临床与流行病学监测相结合，可为制定更具针对性的</w:t>
+      </w:r>
+      <w:r>
+        <w:rPr>
+          <w:rStyle w:val="134"/>
+          <w:rFonts w:ascii="SimSun" w:hAnsi="SimSun" w:eastAsia="SimSun" w:cs="SimSun"/>
+          <w:sz w:val="24"/>
+          <w:szCs w:val="24"/>
+        </w:rPr>
+        <w:t>经验用药策略</w:t>
+      </w:r>
+      <w:r>
+        <w:rPr>
+          <w:rFonts w:ascii="SimSun" w:hAnsi="SimSun" w:eastAsia="SimSun" w:cs="SimSun"/>
+          <w:sz w:val="24"/>
+          <w:szCs w:val="24"/>
+        </w:rPr>
+        <w:t>、</w:t>
+      </w:r>
+      <w:r>
+        <w:rPr>
+          <w:rStyle w:val="134"/>
+          <w:rFonts w:ascii="SimSun" w:hAnsi="SimSun" w:eastAsia="SimSun" w:cs="SimSun"/>
+          <w:sz w:val="24"/>
+          <w:szCs w:val="24"/>
+        </w:rPr>
+        <w:t>耐药预警指标</w:t>
+      </w:r>
+      <w:r>
+        <w:rPr>
+          <w:rFonts w:ascii="SimSun" w:hAnsi="SimSun" w:eastAsia="SimSun" w:cs="SimSun"/>
+          <w:sz w:val="24"/>
+          <w:szCs w:val="24"/>
+        </w:rPr>
+        <w:t>与</w:t>
+      </w:r>
+      <w:r>
+        <w:rPr>
+          <w:rStyle w:val="134"/>
+          <w:rFonts w:ascii="SimSun" w:hAnsi="SimSun" w:eastAsia="SimSun" w:cs="SimSun"/>
+          <w:sz w:val="24"/>
+          <w:szCs w:val="24"/>
+        </w:rPr>
+        <w:t>新药/伴随诊断</w:t>
+      </w:r>
+      <w:r>
+        <w:rPr>
+          <w:rFonts w:ascii="SimSun" w:hAnsi="SimSun" w:eastAsia="SimSun" w:cs="SimSun"/>
+          <w:sz w:val="24"/>
+          <w:szCs w:val="24"/>
+        </w:rPr>
+        <w:t>研发提供实证基础</w:t>
+      </w:r>
+    </w:p>
+    <w:p>
+      <w:pPr>
+        <w:rPr>
+          <w:rFonts w:ascii="Times New Roman" w:hAnsi="Times New Roman" w:eastAsia="SimSun" w:cs="Times New Roman"/>
+          <w:color w:val="000000"/>
+          <w:sz w:val="24"/>
+          <w:szCs w:val="24"/>
+          <w:lang w:eastAsia="zh-CN" w:bidi="ar"/>
+        </w:rPr>
+      </w:pPr>
+    </w:p>
+    <w:p>
+      <w:pPr>
+        <w:numPr>
+          <w:numId w:val="0"/>
+        </w:numPr>
+        <w:rPr>
+          <w:rFonts w:hint="eastAsia" w:eastAsia="SimSun"/>
+          <w:lang w:val="en-US" w:eastAsia="zh-CN"/>
+        </w:rPr>
+      </w:pPr>
+    </w:p>
+    <w:p>
+      <w:pPr>
+        <w:pStyle w:val="30"/>
+        <w:keepNext w:val="0"/>
+        <w:keepLines w:val="0"/>
+        <w:widowControl/>
+        <w:suppressLineNumbers w:val="0"/>
+      </w:pPr>
+      <w:r>
+        <w:rPr>
+          <w:rFonts w:hint="eastAsia" w:eastAsia="SimSun"/>
+          <w:lang w:val="en-US" w:eastAsia="zh-CN"/>
+        </w:rPr>
+        <w:t>在具体的抗药性细菌中</w:t>
+      </w:r>
+      <w:r>
+        <w:t>，Louis B. Rice</w:t>
+      </w:r>
+      <w:r>
+        <w:rPr>
+          <w:rFonts w:hint="eastAsia" w:eastAsia="SimSun"/>
+          <w:lang w:val="en-US" w:eastAsia="zh-CN"/>
+        </w:rPr>
+        <w:t>提出了</w:t>
+      </w:r>
+      <w:r>
+        <w:t xml:space="preserve">“ESKAPE 细菌”即由 </w:t>
+      </w:r>
+      <w:r>
+        <w:rPr>
+          <w:rStyle w:val="135"/>
+        </w:rPr>
+        <w:t>Enterococcus faecium, Staphylococcus aureus, Klebsiella pneumoniae, Acinetobacter baumannii, Pseudomonas aeruginosa, Enterobacter</w:t>
+      </w:r>
+      <w:r>
+        <w:t xml:space="preserve"> 等六大耐药病原</w:t>
+      </w:r>
+      <w:r>
+        <w:rPr>
+          <w:rFonts w:hint="eastAsia" w:eastAsia="SimSun"/>
+          <w:lang w:val="en-US" w:eastAsia="zh-CN"/>
+        </w:rPr>
+        <w:t>的</w:t>
+      </w:r>
+      <w:r>
+        <w:t>首字母组合而得。2008 年，Louis B. Rice 在其评论中指出，这些病原因为其高度的抗菌药物逃逸能力，成为医院获得性感染中最具挑战性的耐药威胁。</w:t>
+      </w:r>
+    </w:p>
+    <w:p>
+      <w:pPr>
+        <w:pStyle w:val="30"/>
+        <w:keepNext w:val="0"/>
+        <w:keepLines w:val="0"/>
+        <w:widowControl/>
+        <w:suppressLineNumbers w:val="0"/>
+      </w:pPr>
+      <w:r>
+        <w:t>本研究针对的是另一类耐药机制——尤其关注于 Rifampicin 抗药性突变（rpoB 位点突变）在不同菌种间的分布与共演化。尽管 Rifampicin 耐药更多聚焦于结核分枝杆菌及相关病原，但从机制角度看，其耐药路径也与 ESKAPE 细菌中的多重耐药机制同样具备“选择压力下突变累积与传播”的特征。因此，探讨 Rifampicin 抗药突变与 ESKAPE 群体耐药模式之间的关联，有助于从更广义的抗菌耐药视角理解这些关键病原体如何“逃逸”治疗，并为监测、预防及治疗策略提供新的思路。</w:t>
+      </w:r>
+    </w:p>
+    <w:p>
+      <w:pPr>
+        <w:numPr>
+          <w:numId w:val="0"/>
+        </w:numPr>
+        <w:rPr>
+          <w:rFonts w:hint="default"/>
+        </w:rPr>
+      </w:pPr>
+    </w:p>
+    <w:p>
+      <w:pPr>
+        <w:numPr>
+          <w:numId w:val="0"/>
+        </w:numPr>
+        <w:rPr>
+          <w:rFonts w:hint="eastAsia" w:eastAsia="SimSun"/>
+          <w:lang w:eastAsia="zh-CN"/>
+        </w:rPr>
+      </w:pPr>
+      <w:r>
+        <w:rPr>
+          <w:rFonts w:ascii="SimSun" w:hAnsi="SimSun" w:eastAsia="SimSun" w:cs="SimSun"/>
+          <w:sz w:val="24"/>
+          <w:szCs w:val="24"/>
+        </w:rPr>
+        <w:t>分枝杆菌属（</w:t>
+      </w:r>
+      <w:r>
+        <w:rPr>
+          <w:rStyle w:val="135"/>
+          <w:rFonts w:ascii="SimSun" w:hAnsi="SimSun" w:eastAsia="SimSun" w:cs="SimSun"/>
+          <w:sz w:val="24"/>
+          <w:szCs w:val="24"/>
+        </w:rPr>
+        <w:t>Mycobacterium</w:t>
+      </w:r>
+      <w:r>
+        <w:rPr>
+          <w:rFonts w:ascii="SimSun" w:hAnsi="SimSun" w:eastAsia="SimSun" w:cs="SimSun"/>
+          <w:sz w:val="24"/>
+          <w:szCs w:val="24"/>
+        </w:rPr>
+        <w:t>）以其独特的细胞壁结构和慢生特性，成为慢性病原感染的典型代表。其长期潜伏、细胞内存活及天然耐药性使其在感染生物学与药物耐受研究中占据核心地位。结核分枝杆菌（</w:t>
+      </w:r>
+      <w:r>
+        <w:rPr>
+          <w:rStyle w:val="135"/>
+          <w:rFonts w:ascii="SimSun" w:hAnsi="SimSun" w:eastAsia="SimSun" w:cs="SimSun"/>
+          <w:sz w:val="24"/>
+          <w:szCs w:val="24"/>
+        </w:rPr>
+        <w:t>M. tuberculosis</w:t>
+      </w:r>
+      <w:r>
+        <w:rPr>
+          <w:rFonts w:ascii="SimSun" w:hAnsi="SimSun" w:eastAsia="SimSun" w:cs="SimSun"/>
+          <w:sz w:val="24"/>
+          <w:szCs w:val="24"/>
+        </w:rPr>
+        <w:t>）作为该属最重要的病原，至今仍导致全球最严重的慢性感染疾病之一</w:t>
+      </w:r>
+      <w:r>
+        <w:rPr>
+          <w:rFonts w:hint="eastAsia" w:ascii="SimSun" w:hAnsi="SimSun" w:eastAsia="SimSun" w:cs="SimSun"/>
+          <w:sz w:val="24"/>
+          <w:szCs w:val="24"/>
+          <w:lang w:eastAsia="zh-CN"/>
+        </w:rPr>
+        <w:t>。</w:t>
+      </w:r>
+    </w:p>
+    <w:p>
+      <w:pPr>
+        <w:numPr>
+          <w:numId w:val="0"/>
+        </w:numPr>
+        <w:rPr>
+          <w:rFonts w:hint="eastAsia" w:eastAsia="SimSun"/>
+          <w:lang w:eastAsia="zh-CN"/>
+        </w:rPr>
+      </w:pPr>
+      <w:r>
+        <w:rPr>
+          <w:rFonts w:hint="eastAsia" w:ascii="SimSun" w:hAnsi="SimSun" w:eastAsia="SimSun" w:cs="SimSun"/>
+          <w:sz w:val="24"/>
+          <w:szCs w:val="24"/>
+          <w:lang w:val="en-US" w:eastAsia="zh-CN"/>
+        </w:rPr>
+        <w:t>时至今日</w:t>
+      </w:r>
+      <w:r>
+        <w:rPr>
+          <w:rFonts w:ascii="SimSun" w:hAnsi="SimSun" w:eastAsia="SimSun" w:cs="SimSun"/>
+          <w:sz w:val="24"/>
+          <w:szCs w:val="24"/>
+        </w:rPr>
+        <w:t xml:space="preserve">结核病（TB）仍是全球最具负担的慢性传染病之一。根据世界卫生组织（WHO, 2023）报告，2022 年全球约有 </w:t>
+      </w:r>
+      <w:r>
+        <w:rPr>
+          <w:rStyle w:val="134"/>
+          <w:rFonts w:ascii="SimSun" w:hAnsi="SimSun" w:eastAsia="SimSun" w:cs="SimSun"/>
+          <w:sz w:val="24"/>
+          <w:szCs w:val="24"/>
+        </w:rPr>
+        <w:t>1050 万</w:t>
+      </w:r>
+      <w:r>
+        <w:rPr>
+          <w:rFonts w:ascii="SimSun" w:hAnsi="SimSun" w:eastAsia="SimSun" w:cs="SimSun"/>
+          <w:sz w:val="24"/>
+          <w:szCs w:val="24"/>
+        </w:rPr>
+        <w:t xml:space="preserve"> 新发 TB 病例和 </w:t>
+      </w:r>
+      <w:r>
+        <w:rPr>
+          <w:rStyle w:val="134"/>
+          <w:rFonts w:ascii="SimSun" w:hAnsi="SimSun" w:eastAsia="SimSun" w:cs="SimSun"/>
+          <w:sz w:val="24"/>
+          <w:szCs w:val="24"/>
+        </w:rPr>
+        <w:t>130 万</w:t>
+      </w:r>
+      <w:r>
+        <w:rPr>
+          <w:rFonts w:ascii="SimSun" w:hAnsi="SimSun" w:eastAsia="SimSun" w:cs="SimSun"/>
+          <w:sz w:val="24"/>
+          <w:szCs w:val="24"/>
+        </w:rPr>
+        <w:t xml:space="preserve"> 相关死亡病例。其中，</w:t>
+      </w:r>
+      <w:r>
+        <w:rPr>
+          <w:rStyle w:val="134"/>
+          <w:rFonts w:ascii="SimSun" w:hAnsi="SimSun" w:eastAsia="SimSun" w:cs="SimSun"/>
+          <w:sz w:val="24"/>
+          <w:szCs w:val="24"/>
+        </w:rPr>
+        <w:t>耐药结核病（Drug-Resistant TB, DR-TB）</w:t>
+      </w:r>
+      <w:r>
+        <w:rPr>
+          <w:rFonts w:ascii="SimSun" w:hAnsi="SimSun" w:eastAsia="SimSun" w:cs="SimSun"/>
+          <w:sz w:val="24"/>
+          <w:szCs w:val="24"/>
+        </w:rPr>
+        <w:t xml:space="preserve"> 的持续流行构成了抗击结核的最大障碍。</w:t>
+      </w:r>
+      <w:r>
+        <w:rPr>
+          <w:rFonts w:ascii="SimSun" w:hAnsi="SimSun" w:eastAsia="SimSun" w:cs="SimSun"/>
+          <w:sz w:val="24"/>
+          <w:szCs w:val="24"/>
+        </w:rPr>
+        <w:br w:type="textWrapping"/>
+      </w:r>
+      <w:r>
+        <w:rPr>
+          <w:rStyle w:val="134"/>
+          <w:rFonts w:ascii="SimSun" w:hAnsi="SimSun" w:eastAsia="SimSun" w:cs="SimSun"/>
+          <w:sz w:val="24"/>
+          <w:szCs w:val="24"/>
+        </w:rPr>
+        <w:t>多重耐药结核（MDR-TB）</w:t>
+      </w:r>
+      <w:r>
+        <w:rPr>
+          <w:rFonts w:ascii="SimSun" w:hAnsi="SimSun" w:eastAsia="SimSun" w:cs="SimSun"/>
+          <w:sz w:val="24"/>
+          <w:szCs w:val="24"/>
+        </w:rPr>
+        <w:t xml:space="preserve"> 指同时对至少异烟肼（Isoniazid）与利福平（Rifampicin）耐药的菌株；而 </w:t>
+      </w:r>
+      <w:r>
+        <w:rPr>
+          <w:rStyle w:val="134"/>
+          <w:rFonts w:ascii="SimSun" w:hAnsi="SimSun" w:eastAsia="SimSun" w:cs="SimSun"/>
+          <w:sz w:val="24"/>
+          <w:szCs w:val="24"/>
+        </w:rPr>
+        <w:t>广泛耐药结核（XDR-TB）</w:t>
+      </w:r>
+      <w:r>
+        <w:rPr>
+          <w:rFonts w:ascii="SimSun" w:hAnsi="SimSun" w:eastAsia="SimSun" w:cs="SimSun"/>
+          <w:sz w:val="24"/>
+          <w:szCs w:val="24"/>
+        </w:rPr>
+        <w:t xml:space="preserve"> 则在 MDR 基础上进一步对氟喹诺酮类及至少一种二线注射药物（如阿米卡星或卷曲霉素）耐药。2022 年约有 </w:t>
+      </w:r>
+      <w:r>
+        <w:rPr>
+          <w:rStyle w:val="134"/>
+          <w:rFonts w:ascii="SimSun" w:hAnsi="SimSun" w:eastAsia="SimSun" w:cs="SimSun"/>
+          <w:sz w:val="24"/>
+          <w:szCs w:val="24"/>
+        </w:rPr>
+        <w:t>45 万例</w:t>
+      </w:r>
+      <w:r>
+        <w:rPr>
+          <w:rFonts w:ascii="SimSun" w:hAnsi="SimSun" w:eastAsia="SimSun" w:cs="SimSun"/>
+          <w:sz w:val="24"/>
+          <w:szCs w:val="24"/>
+        </w:rPr>
+        <w:t xml:space="preserve"> 新发利福平耐药病例（其中多数为 MDR-TB），治愈率仅约 </w:t>
+      </w:r>
+      <w:r>
+        <w:rPr>
+          <w:rStyle w:val="134"/>
+          <w:rFonts w:ascii="SimSun" w:hAnsi="SimSun" w:eastAsia="SimSun" w:cs="SimSun"/>
+          <w:sz w:val="24"/>
+          <w:szCs w:val="24"/>
+        </w:rPr>
+        <w:t>60%</w:t>
+      </w:r>
+      <w:r>
+        <w:rPr>
+          <w:rFonts w:ascii="SimSun" w:hAnsi="SimSun" w:eastAsia="SimSun" w:cs="SimSun"/>
+          <w:sz w:val="24"/>
+          <w:szCs w:val="24"/>
+        </w:rPr>
+        <w:t>（WHO Global TB Report 2023）。</w:t>
+      </w:r>
+    </w:p>
+    <w:p>
+      <w:pPr>
+        <w:numPr>
+          <w:numId w:val="0"/>
+        </w:numPr>
+        <w:rPr>
+          <w:rFonts w:hint="default"/>
+        </w:rPr>
+      </w:pPr>
+    </w:p>
+    <w:p>
+      <w:pPr>
+        <w:numPr>
+          <w:ilvl w:val="0"/>
+          <w:numId w:val="0"/>
+        </w:numPr>
+        <w:rPr>
+          <w:rFonts w:hint="default"/>
+        </w:rPr>
+      </w:pPr>
+      <w:r>
+        <w:rPr>
+          <w:rFonts w:hint="default"/>
+        </w:rPr>
+        <w:t>Rifampicin（RIF） 是目前针对分枝杆菌属（尤其是 M. tuberculosis）最有效的抗生素之一。</w:t>
+      </w:r>
+    </w:p>
+    <w:p>
+      <w:pPr>
+        <w:numPr>
+          <w:ilvl w:val="0"/>
+          <w:numId w:val="0"/>
+        </w:numPr>
+        <w:rPr>
+          <w:rFonts w:hint="default"/>
+        </w:rPr>
+      </w:pPr>
+      <w:r>
+        <w:rPr>
+          <w:rFonts w:hint="default"/>
+        </w:rPr>
+        <w:t>它属于 利福霉素类（Rifamycins），通过结合 RNA 聚合酶 β 亚基（由 rpoB 基因编码）来抑制细菌转录。</w:t>
+      </w:r>
+    </w:p>
+    <w:p>
+      <w:pPr>
+        <w:numPr>
+          <w:ilvl w:val="0"/>
+          <w:numId w:val="0"/>
+        </w:numPr>
+        <w:rPr>
+          <w:rFonts w:hint="default"/>
+        </w:rPr>
+      </w:pPr>
+      <w:r>
+        <w:rPr>
+          <w:rFonts w:hint="default"/>
+        </w:rPr>
+        <w:t>因此，RIF 可以有效杀灭活跃复制与部分静止状态的分枝杆菌，是打破“慢性感染壁垒”的关键药物。</w:t>
+      </w:r>
+    </w:p>
+    <w:p>
+      <w:pPr>
+        <w:numPr>
+          <w:numId w:val="0"/>
+        </w:numPr>
+        <w:rPr>
+          <w:rFonts w:hint="default"/>
+          <w:lang w:val="en-US"/>
+        </w:rPr>
+      </w:pPr>
+      <w:r>
+        <w:rPr>
+          <w:rFonts w:hint="default"/>
+        </w:rPr>
+        <w:t>在 WHO 推荐的“短程复合化疗方案”（HRZE 方案）中，RIF 与异烟肼（H）、吡嗪酰胺（Z）、乙胺丁醇（E）联合使用，是全球 TB 控制战略的基石。然而，RIF 的单药耐药（Rifampicin-Resistant TB, RR-TB）即被视作 MDR-TB 的预警指标，因为 rpoB 位点突变往往与其他药物耐受突变共存。近年来，基于 rpoB 的快速分子诊断（如 Xpert MTB/RIF 和 line-probe assay）已成为临床检测耐药结核的关键手段。</w:t>
+      </w:r>
+    </w:p>
+    <w:p>
+      <w:pPr>
+        <w:numPr>
+          <w:numId w:val="0"/>
+        </w:numPr>
+        <w:rPr>
+          <w:rFonts w:hint="default"/>
+        </w:rPr>
+      </w:pPr>
+    </w:p>
+    <w:p>
+      <w:pPr>
+        <w:numPr>
+          <w:ilvl w:val="0"/>
+          <w:numId w:val="0"/>
+        </w:numPr>
+        <w:rPr>
+          <w:rFonts w:hint="default"/>
+        </w:rPr>
+      </w:pPr>
+    </w:p>
+    <w:p>
+      <w:pPr>
+        <w:numPr>
+          <w:ilvl w:val="0"/>
+          <w:numId w:val="0"/>
+        </w:numPr>
+        <w:rPr>
+          <w:rFonts w:hint="default"/>
+        </w:rPr>
+      </w:pPr>
+      <w:r>
+        <w:rPr>
+          <w:rFonts w:hint="default"/>
+        </w:rPr>
+        <w:t>自 1960 年代问世以来，利福平（RIF）一直是结核病标准化治疗方案中的首选一线药物。其通过与 RNA 聚合酶 β 亚基（由 rpoB 基因编码）结合，抑制 RNA 合成，从而阻断细菌转录活动。由于其杀菌力强、组织渗透性好、对细胞内静止菌亦有效，RIF 被视为实现短程化疗（6 个月标准疗程）的关键药物。</w:t>
+      </w:r>
+    </w:p>
+    <w:p>
+      <w:pPr>
+        <w:numPr>
+          <w:numId w:val="0"/>
+        </w:numPr>
+        <w:rPr>
+          <w:rFonts w:hint="default"/>
+        </w:rPr>
+      </w:pPr>
+    </w:p>
+    <w:p>
+      <w:pPr>
+        <w:numPr>
+          <w:numId w:val="0"/>
+        </w:numPr>
+        <w:rPr>
+          <w:rFonts w:hint="default"/>
+        </w:rPr>
+      </w:pPr>
+      <w:r>
+        <w:rPr>
+          <w:rFonts w:hint="eastAsia" w:eastAsia="SimSun"/>
+          <w:lang w:val="en-US" w:eastAsia="zh-CN"/>
+        </w:rPr>
+        <w:t>在化学结构方面，</w:t>
+      </w:r>
+      <w:r>
+        <w:rPr>
+          <w:rFonts w:hint="default"/>
+        </w:rPr>
+        <w:t>利福平（Rifampicin, RIF）属于利福霉素类（Rifamycins）抗生素，为一种半合成的芳香族大环内酯化合物，分子式为 C₄₃H₅₈N₄O₁₂，分子量约 823.94 Da。其化学骨架由一个**芳香萘醌环（aromatic naphthoquinone nucleus）与一个含氮吡嗪酮结构（piperazine-like or hydrazone moiety）**通过脂肪族支链相连，形成高度共轭的刚性结构。这种结构赋予了 Rifampicin 优良的脂溶性，使其能够穿透结核分枝杆菌（Mycobacterium tuberculosis）富含分枝酸的细胞壁。</w:t>
+      </w:r>
+    </w:p>
+    <w:p>
+      <w:pPr>
+        <w:numPr>
+          <w:numId w:val="0"/>
+        </w:numPr>
+        <w:rPr>
+          <w:rFonts w:hint="default"/>
+        </w:rPr>
+      </w:pPr>
+    </w:p>
+    <w:p>
+      <w:pPr>
+        <w:numPr>
+          <w:numId w:val="0"/>
+        </w:numPr>
+        <w:rPr>
+          <w:rFonts w:hint="default"/>
+        </w:rPr>
+      </w:pPr>
+      <w:r>
+        <w:rPr>
+          <w:rFonts w:hint="default"/>
+        </w:rPr>
+        <w:t>Rifampicin 的药理活性核心在于其能特异性结合细菌 RNA 聚合酶 β 亚基（由 rpoB 编码），通过与其“rifampicin binding pocket” 形成氢键及疏水相互作用，阻断 RNA 链的延伸，从而抑制转录。该作用机制对革兰阳性菌、部分革兰阴性菌及放线菌均有效，但对真核细胞 RNA 聚合酶无明显影响，因此选择性较高。</w:t>
+      </w:r>
+    </w:p>
+    <w:p>
+      <w:pPr>
+        <w:numPr>
+          <w:numId w:val="0"/>
+        </w:numPr>
+        <w:rPr>
+          <w:rFonts w:hint="default"/>
+        </w:rPr>
+      </w:pPr>
+      <w:r>
+        <w:rPr>
+          <w:rFonts w:hint="default"/>
+        </w:rPr>
+        <w:t>Rifampicin 口服后吸收迅速，在空腹状态下生物利用度约为 70–90%。其高脂溶性有助于广泛分布于机体组织，包括肺组织、脑脊液、肝脏、肾脏及吞噬细胞内，尤其在结核病灶组织中浓度较高。血浆蛋白结合率约 80%，半衰期为 2–5 小时（长期用药可因酶诱导而缩短）。</w:t>
+      </w:r>
+    </w:p>
+    <w:p>
+      <w:pPr>
+        <w:numPr>
+          <w:numId w:val="0"/>
+        </w:numPr>
+        <w:rPr>
+          <w:rFonts w:hint="default"/>
+        </w:rPr>
+      </w:pPr>
+    </w:p>
+    <w:p>
+      <w:pPr>
+        <w:numPr>
+          <w:numId w:val="0"/>
+        </w:numPr>
+        <w:rPr>
+          <w:rFonts w:hint="default"/>
+        </w:rPr>
+      </w:pPr>
+      <w:r>
+        <w:rPr>
+          <w:rFonts w:hint="default"/>
+        </w:rPr>
+        <w:t>Rifampicin 主要在肝脏经细胞色素 P450（CYP3A4）及 CYP2C 系统代谢为去乙酰化活性产物（desacetyl-rifampicin），仍保留部分抗菌活性。RIF 同时是强效  诱导剂，可显著加快多种药物（如抗病毒药、激素、抗凝药）的代谢，</w:t>
+      </w:r>
+      <w:r>
+        <w:rPr>
+          <w:rFonts w:hint="eastAsia" w:eastAsia="SimSun"/>
+          <w:lang w:val="en-US" w:eastAsia="zh-CN"/>
+        </w:rPr>
+        <w:t>可以作为促进</w:t>
+      </w:r>
+      <w:r>
+        <w:rPr>
+          <w:rFonts w:hint="default"/>
+        </w:rPr>
+        <w:t>药物相互作用的</w:t>
+      </w:r>
+      <w:r>
+        <w:rPr>
+          <w:rFonts w:hint="eastAsia" w:eastAsia="SimSun"/>
+          <w:lang w:val="en-US" w:eastAsia="zh-CN"/>
+        </w:rPr>
+        <w:t>诱因</w:t>
+      </w:r>
+      <w:r>
+        <w:rPr>
+          <w:rFonts w:hint="default"/>
+        </w:rPr>
+        <w:t>。</w:t>
+      </w:r>
+    </w:p>
+    <w:p>
+      <w:pPr>
+        <w:numPr>
+          <w:numId w:val="0"/>
+        </w:numPr>
+        <w:rPr>
+          <w:rFonts w:hint="default"/>
+        </w:rPr>
+      </w:pPr>
+    </w:p>
+    <w:p>
+      <w:pPr>
+        <w:numPr>
+          <w:numId w:val="0"/>
+        </w:numPr>
+        <w:rPr>
+          <w:rFonts w:hint="default"/>
+        </w:rPr>
+      </w:pPr>
+      <w:r>
+        <w:rPr>
+          <w:rFonts w:hint="default"/>
+        </w:rPr>
+        <w:t>药物及其代谢物主要通过胆汁排泄，部分经肠肝循环重新吸收，因此常见粪便呈橙红色。约 30% 的药物以原形或代谢物形式经尿排出。由于 Rifampicin 的代谢依赖肝脏功能，肝损伤或酶诱导状态（如长期饮酒或共用苯妥英、卡马西平）可显著影响其血药浓度。</w:t>
+      </w:r>
+    </w:p>
+    <w:p>
+      <w:pPr>
+        <w:numPr>
+          <w:numId w:val="0"/>
+        </w:numPr>
+        <w:rPr>
+          <w:rFonts w:hint="default"/>
+        </w:rPr>
+      </w:pPr>
+    </w:p>
+    <w:p>
+      <w:pPr>
+        <w:numPr>
+          <w:numId w:val="0"/>
+        </w:numPr>
+        <w:rPr>
+          <w:rFonts w:hint="eastAsia" w:eastAsia="SimSun"/>
+          <w:lang w:val="en-US" w:eastAsia="zh-CN"/>
+        </w:rPr>
+      </w:pPr>
+      <w:r>
+        <w:rPr>
+          <w:rFonts w:hint="eastAsia" w:eastAsia="SimSun"/>
+          <w:lang w:val="en-US" w:eastAsia="zh-CN"/>
+        </w:rPr>
+        <w:t>在临床应用方面，RIF</w:t>
+      </w:r>
+      <w:r>
+        <w:rPr>
+          <w:rFonts w:hint="eastAsia" w:ascii="SimSun" w:hAnsi="SimSun" w:eastAsia="SimSun" w:cs="SimSun"/>
+          <w:sz w:val="24"/>
+          <w:szCs w:val="24"/>
+          <w:lang w:val="en-US" w:eastAsia="zh-CN"/>
+        </w:rPr>
+        <w:t>也被</w:t>
+      </w:r>
+      <w:r>
+        <w:rPr>
+          <w:rFonts w:ascii="SimSun" w:hAnsi="SimSun" w:eastAsia="SimSun" w:cs="SimSun"/>
+          <w:sz w:val="24"/>
+          <w:szCs w:val="24"/>
+        </w:rPr>
+        <w:t>扩展至</w:t>
+      </w:r>
+      <w:r>
+        <w:rPr>
+          <w:rFonts w:hint="eastAsia" w:ascii="SimSun" w:hAnsi="SimSun" w:eastAsia="SimSun" w:cs="SimSun"/>
+          <w:sz w:val="24"/>
+          <w:szCs w:val="24"/>
+          <w:lang w:val="en-US" w:eastAsia="zh-CN"/>
+        </w:rPr>
+        <w:t>用于治疗</w:t>
+      </w:r>
+      <w:r>
+        <w:rPr>
+          <w:rFonts w:ascii="SimSun" w:hAnsi="SimSun" w:eastAsia="SimSun" w:cs="SimSun"/>
+          <w:sz w:val="24"/>
+          <w:szCs w:val="24"/>
+        </w:rPr>
+        <w:t>多种细菌感染和预防</w:t>
+      </w:r>
+      <w:r>
+        <w:rPr>
+          <w:rFonts w:hint="eastAsia" w:ascii="SimSun" w:hAnsi="SimSun" w:eastAsia="SimSun" w:cs="SimSun"/>
+          <w:sz w:val="24"/>
+          <w:szCs w:val="24"/>
+          <w:lang w:eastAsia="zh-CN"/>
+        </w:rPr>
+        <w:t>。</w:t>
+      </w:r>
+      <w:r>
+        <w:rPr>
+          <w:rFonts w:hint="eastAsia" w:eastAsia="SimSun"/>
+          <w:lang w:val="en-US" w:eastAsia="zh-CN"/>
+        </w:rPr>
+        <w:t>在麻风病（Leprosy, Hansen’s disease）的治疗中，世界卫生组织推荐将利福平与氯法齐明（Clofazimine）及氨苯砜（Dapsone）联合使用，构成多药联合疗法（MDT）核心方案，成人典型剂量为 600 mg 每月一次，疗程分别为多菌型 12 个月、少菌型 6 个月。</w:t>
+      </w:r>
+    </w:p>
+    <w:p>
+      <w:pPr>
+        <w:numPr>
+          <w:numId w:val="0"/>
+        </w:numPr>
+        <w:rPr>
+          <w:rFonts w:hint="eastAsia" w:eastAsia="SimSun"/>
+          <w:lang w:val="en-US" w:eastAsia="zh-CN"/>
+        </w:rPr>
+      </w:pPr>
+      <w:r>
+        <w:rPr>
+          <w:rFonts w:hint="eastAsia" w:eastAsia="SimSun"/>
+          <w:lang w:val="en-US" w:eastAsia="zh-CN"/>
+        </w:rPr>
+        <w:t>此外，利福平亦被用于某些假体相关感染（prosthetic joint infections, PJI）尤其由葡萄球菌（Staphylococcus spp.）引起的情况。研究指出，将利福平与其他抗菌药（如 β-内酰胺类或万古霉素）联合使用，可增强对生物膜内细菌的穿透与清除作用。例如一项涵盖 669 例患者的多中心观察研究显示，使用利福平联合治疗组的治疗失败率为 32.2%，而未使用组为 54.2%。</w:t>
+      </w:r>
+    </w:p>
+    <w:p>
+      <w:pPr>
+        <w:numPr>
+          <w:numId w:val="0"/>
+        </w:numPr>
+        <w:rPr>
+          <w:rFonts w:hint="eastAsia" w:eastAsia="SimSun"/>
+          <w:lang w:val="en-US" w:eastAsia="zh-CN"/>
+        </w:rPr>
+      </w:pPr>
+      <w:r>
+        <w:rPr>
+          <w:rFonts w:hint="eastAsia" w:eastAsia="SimSun"/>
+          <w:lang w:val="en-US" w:eastAsia="zh-CN"/>
+        </w:rPr>
+        <w:t>同时，利福平也被用于脑膜炎球菌（Neisseria meningitidis）携带者暴露后预防，旨在消除鼻咽部菌携带状态，从而减少爆发传播风险。</w:t>
+      </w:r>
+    </w:p>
+    <w:p>
+      <w:pPr>
+        <w:numPr>
+          <w:numId w:val="0"/>
+        </w:numPr>
+        <w:rPr>
+          <w:rFonts w:hint="default" w:eastAsia="SimSun"/>
+          <w:lang w:val="en-US" w:eastAsia="zh-CN"/>
+        </w:rPr>
+      </w:pPr>
+      <w:r>
+        <w:rPr>
+          <w:rFonts w:hint="eastAsia" w:eastAsia="SimSun"/>
+          <w:lang w:val="en-US" w:eastAsia="zh-CN"/>
+        </w:rPr>
+        <w:t>针对非结核分枝杆菌（NTM）感染，尽管不是其主要适应症，利福平常与大环内酯类、乙胺丁醇等联合应用，用于 Mycobacterium avium、M. kansasii 等病原的治疗</w:t>
+      </w:r>
+    </w:p>
+    <w:p>
+      <w:pPr>
+        <w:numPr>
+          <w:numId w:val="0"/>
+        </w:numPr>
+        <w:rPr>
+          <w:rFonts w:hint="eastAsia" w:eastAsia="SimSun"/>
+          <w:lang w:val="en-US" w:eastAsia="zh-CN"/>
+        </w:rPr>
+      </w:pPr>
+      <w:r>
+        <w:rPr>
+          <w:rFonts w:hint="eastAsia" w:eastAsia="SimSun"/>
+          <w:lang w:val="en-US" w:eastAsia="zh-CN"/>
+        </w:rPr>
+        <w:t xml:space="preserve">RIF的主要作用靶点是细菌的 DNA 依赖性 RNA 聚合酶（RNA polymerase, RNAP）。该酶复合体由多个亚基组成，包括 </w:t>
+      </w:r>
+      <m:oMath>
+        <m:sSub>
+          <m:sSubPr>
+            <m:ctrlPr>
+              <w:rPr>
+                <w:rFonts w:ascii="Cambria Math" w:hAnsi="Cambria Math"/>
+                <w:i/>
+                <w:lang w:val="en-US"/>
+              </w:rPr>
+            </m:ctrlPr>
+          </m:sSubPr>
+          <m:e>
+            <m:r>
+              <m:rPr/>
+              <w:rPr>
+                <w:rFonts w:ascii="Cambria Math" w:hAnsi="Cambria Math"/>
+                <w:lang w:val="en-US"/>
+              </w:rPr>
+              <m:t>α</m:t>
+            </m:r>
+            <m:ctrlPr>
+              <w:rPr>
+                <w:rFonts w:ascii="Cambria Math" w:hAnsi="Cambria Math"/>
+                <w:i/>
+                <w:lang w:val="en-US"/>
+              </w:rPr>
+            </m:ctrlPr>
+          </m:e>
+          <m:sub>
+            <m:r>
+              <m:rPr/>
+              <w:rPr>
+                <w:rFonts w:hint="default" w:ascii="Cambria Math" w:hAnsi="Cambria Math" w:eastAsia="SimSun"/>
+                <w:lang w:val="en-US" w:eastAsia="zh-CN"/>
+              </w:rPr>
+              <m:t>2</m:t>
+            </m:r>
+            <m:ctrlPr>
+              <w:rPr>
+                <w:rFonts w:ascii="Cambria Math" w:hAnsi="Cambria Math"/>
+                <w:i/>
+                <w:lang w:val="en-US"/>
+              </w:rPr>
+            </m:ctrlPr>
+          </m:sub>
+        </m:sSub>
+        <m:r>
+          <w:rPr>
+            <w:rFonts w:hint="default" w:ascii="Cambria Math" w:hAnsi="Cambria Math" w:cs="Cambria Math"/>
+            <w:lang w:val="en-US"/>
+          </w:rPr>
+          <m:t>ββ</m:t>
+        </m:r>
+        <m:r>
+          <m:rPr/>
+          <w:rPr>
+            <w:rFonts w:hint="eastAsia" w:ascii="Cambria Math" w:hAnsi="Cambria Math" w:eastAsia="SimSun" w:cs="Cambria Math"/>
+            <w:lang w:val="en-US" w:eastAsia="zh-CN"/>
+          </w:rPr>
+          <m:t>’</m:t>
+        </m:r>
+        <m:r>
+          <m:rPr/>
+          <w:rPr>
+            <w:rFonts w:hint="default" w:ascii="Cambria Math" w:hAnsi="Cambria Math" w:eastAsia="SimSun" w:cs="Cambria Math"/>
+            <w:lang w:val="en-US" w:eastAsia="zh-CN"/>
+          </w:rPr>
+          <m:t>σ</m:t>
+        </m:r>
+      </m:oMath>
+      <w:r>
+        <w:rPr>
+          <w:rFonts w:hint="eastAsia" w:eastAsia="SimSun"/>
+          <w:lang w:val="en-US" w:eastAsia="zh-CN"/>
+        </w:rPr>
+        <w:t xml:space="preserve"> 等，其中 </w:t>
+      </w:r>
+      <m:oMath>
+        <m:r>
+          <m:rPr/>
+          <w:rPr>
+            <w:rFonts w:hint="default" w:ascii="Cambria Math" w:hAnsi="Cambria Math" w:cs="Cambria Math"/>
+            <w:lang w:val="en-US"/>
+          </w:rPr>
+          <m:t>β</m:t>
+        </m:r>
+      </m:oMath>
+      <w:r>
+        <w:rPr>
+          <w:rFonts w:hint="eastAsia" w:eastAsia="SimSun"/>
+          <w:lang w:val="en-US" w:eastAsia="zh-CN"/>
+        </w:rPr>
+        <w:t xml:space="preserve"> 亚基（RpoB） 是催化转录反应的核心成分，负责结合核苷酸并延伸 RNA 链。由于 RNAP 是所有细菌转录过程的必需酶，RpoB 在转录起始、DNA 解链、RNA 合成及转录泡稳定中发挥关键作用，因此成为多种广谱抗生素的重要靶点。</w:t>
+      </w:r>
+    </w:p>
+    <w:p>
+      <w:pPr>
+        <w:numPr>
+          <w:numId w:val="0"/>
+        </w:numPr>
+        <w:rPr>
+          <w:rFonts w:hint="eastAsia" w:eastAsia="SimSun"/>
+          <w:lang w:val="en-US" w:eastAsia="zh-CN"/>
+        </w:rPr>
+      </w:pPr>
+    </w:p>
+    <w:p>
+      <w:pPr>
+        <w:numPr>
+          <w:numId w:val="0"/>
+        </w:numPr>
+        <w:rPr>
+          <w:rFonts w:hint="eastAsia" w:eastAsia="SimSun"/>
+          <w:lang w:val="en-US" w:eastAsia="zh-CN"/>
+        </w:rPr>
+      </w:pPr>
+      <w:r>
+        <w:rPr>
+          <w:rFonts w:hint="eastAsia" w:eastAsia="SimSun"/>
+          <w:lang w:val="en-US" w:eastAsia="zh-CN"/>
+        </w:rPr>
+        <w:t>Rifampicin 通过与 RpoB 的特定位点结合来抑制转录，该位点位于</w:t>
+      </w:r>
+      <m:oMath>
+        <m:r>
+          <m:rPr/>
+          <w:rPr>
+            <w:rFonts w:hint="default" w:ascii="Cambria Math" w:hAnsi="Cambria Math" w:cs="Cambria Math"/>
+            <w:lang w:val="en-US"/>
+          </w:rPr>
+          <m:t>β</m:t>
+        </m:r>
+      </m:oMath>
+      <w:r>
+        <w:rPr>
+          <w:rFonts w:hint="eastAsia" w:eastAsia="SimSun"/>
+          <w:lang w:val="en-US" w:eastAsia="zh-CN"/>
+        </w:rPr>
+        <w:t xml:space="preserve"> 亚基内一个长度约 81 bp 的保守区域，称为 Rifampicin Resistance-Determining Region (RRDR)。该区域在结核分枝杆菌 (Mycobacterium tuberculosis) 中对应 RpoB 的第 426–452 位氨基酸残基。结构研究表明，Rifampicin 的芳香萘环结构能够嵌入 RNAP 的通道中，与多个关键残基（如 Ser450、His445、Asp435 等）形成氢键与疏水相互作用。结合后，Rifampicin 会阻止 RNA 链从起始阶段进入延伸阶段，使新生 RNA 链无法超过 2–3 个核苷酸长度，从而终止转录过程并导致细菌死亡。</w:t>
+      </w:r>
+    </w:p>
+    <w:p>
+      <w:pPr>
+        <w:numPr>
+          <w:numId w:val="0"/>
+        </w:numPr>
+        <w:rPr>
+          <w:rFonts w:hint="eastAsia" w:eastAsia="SimSun"/>
+          <w:lang w:val="en-US" w:eastAsia="zh-CN"/>
+        </w:rPr>
+      </w:pPr>
+    </w:p>
+    <w:p>
+      <w:pPr>
+        <w:numPr>
+          <w:numId w:val="0"/>
+        </w:numPr>
+        <w:rPr>
+          <w:rFonts w:hint="eastAsia" w:eastAsia="SimSun"/>
+          <w:lang w:val="en-US" w:eastAsia="zh-CN"/>
+        </w:rPr>
+      </w:pPr>
+      <w:r>
+        <w:rPr>
+          <w:rFonts w:hint="eastAsia" w:eastAsia="SimSun"/>
+          <w:lang w:val="en-US" w:eastAsia="zh-CN"/>
+        </w:rPr>
+        <w:t>然而，当 rpoB 基因发生突变时，特别是在 RRDR 区域内的氨基酸替换（如 S450L、H445Y、D435V 等），会引起 RpoB 结合口袋的构象和电荷环境改变，破坏 Rifampicin 结合所需的关键氢键网络与疏水相互作用。这些突变显著降低 Rifampicin 与 RNAP 的亲和力或阻止药物进入结合口袋，从而导致抗药性产生。约 90–95% 的 Rifampicin耐药结核菌株可在 RRDR 区检测到突变（Zhao et al., 2020）。此外，部分突变还可在一定程度上影响 RNA 聚合酶的催化效率，形成代谢成本与适应性之间的权衡，为耐药菌株的长期存活提供进化基础（Helmann et al., 2023；Das et al., 2020）。</w:t>
+      </w:r>
+    </w:p>
+    <w:p>
+      <w:pPr>
+        <w:numPr>
+          <w:numId w:val="0"/>
+        </w:numPr>
+        <w:rPr>
+          <w:rFonts w:hint="eastAsia" w:eastAsia="SimSun"/>
+          <w:lang w:val="en-US" w:eastAsia="zh-CN"/>
+        </w:rPr>
+      </w:pPr>
+    </w:p>
+    <w:p>
+      <w:pPr>
+        <w:numPr>
+          <w:numId w:val="0"/>
+        </w:numPr>
+        <w:rPr>
+          <w:rFonts w:hint="default" w:eastAsia="SimSun"/>
+          <w:lang w:val="en-US" w:eastAsia="zh-CN"/>
+        </w:rPr>
+      </w:pPr>
+      <w:r>
+        <w:rPr>
+          <w:rFonts w:hint="eastAsia" w:eastAsia="SimSun"/>
+          <w:lang w:val="en-US" w:eastAsia="zh-CN"/>
+        </w:rPr>
+        <w:t>因此，RpoB 不仅是 Rifampicin 的直接靶点，也是结核分枝杆菌耐药性最重要的分子标志之一。对 rpoB 突变的结构和功能研究，不仅为理解 Rifampicin 的作用机制提供了精确分子基础，也为开发新一代 RNA 聚合酶抑制剂和快速耐药诊断工具奠定了理论依据。</w:t>
+      </w:r>
+    </w:p>
+    <w:p>
+      <w:pPr>
+        <w:numPr>
+          <w:numId w:val="0"/>
+        </w:numPr>
+        <w:rPr>
+          <w:rFonts w:hint="default"/>
+        </w:rPr>
+      </w:pPr>
+    </w:p>
+    <w:p>
+      <w:pPr>
+        <w:numPr>
+          <w:numId w:val="0"/>
+        </w:numPr>
+        <w:rPr>
+          <w:rFonts w:hint="default"/>
+        </w:rPr>
+      </w:pPr>
+      <w:r>
+        <w:rPr>
+          <w:rFonts w:hint="default"/>
+        </w:rPr>
+        <w:t>3. 利福平抗药性（Rif-resistance）的分子基础</w:t>
+      </w:r>
+    </w:p>
+    <w:p>
+      <w:pPr>
+        <w:numPr>
+          <w:numId w:val="0"/>
+        </w:numPr>
+        <w:rPr>
+          <w:rFonts w:hint="default"/>
+        </w:rPr>
+      </w:pPr>
+    </w:p>
+    <w:p>
+      <w:pPr>
+        <w:numPr>
+          <w:numId w:val="0"/>
+        </w:numPr>
+        <w:rPr>
+          <w:rFonts w:hint="default"/>
+        </w:rPr>
+      </w:pPr>
+      <w:r>
+        <w:rPr>
+          <w:rFonts w:hint="default"/>
+        </w:rPr>
+        <w:t>3.1 rpoB突变与耐药机制</w:t>
+      </w:r>
+    </w:p>
+    <w:p>
+      <w:pPr>
+        <w:numPr>
+          <w:numId w:val="0"/>
+        </w:numPr>
+        <w:rPr>
+          <w:rFonts w:hint="default"/>
+        </w:rPr>
+      </w:pPr>
+    </w:p>
+    <w:p>
+      <w:pPr>
+        <w:numPr>
+          <w:numId w:val="0"/>
+        </w:numPr>
+        <w:rPr>
+          <w:rFonts w:hint="default"/>
+        </w:rPr>
+      </w:pPr>
+      <w:r>
+        <w:rPr>
+          <w:rFonts w:hint="default"/>
+        </w:rPr>
+        <w:t>经典突变位点（S531L, H526Y/D, D516V）</w:t>
+      </w:r>
+    </w:p>
+    <w:p>
+      <w:pPr>
+        <w:numPr>
+          <w:numId w:val="0"/>
+        </w:numPr>
+        <w:rPr>
+          <w:rFonts w:hint="default"/>
+        </w:rPr>
+      </w:pPr>
+    </w:p>
+    <w:p>
+      <w:pPr>
+        <w:numPr>
+          <w:numId w:val="0"/>
+        </w:numPr>
+        <w:rPr>
+          <w:rFonts w:hint="default"/>
+        </w:rPr>
+      </w:pPr>
+      <w:r>
+        <w:rPr>
+          <w:rFonts w:hint="default"/>
+        </w:rPr>
+        <w:t>突变如何改变Rif结合亲和力</w:t>
+      </w:r>
+    </w:p>
+    <w:p>
+      <w:pPr>
+        <w:numPr>
+          <w:numId w:val="0"/>
+        </w:numPr>
+        <w:rPr>
+          <w:rFonts w:hint="default"/>
+        </w:rPr>
+      </w:pPr>
+    </w:p>
+    <w:p>
+      <w:pPr>
+        <w:numPr>
+          <w:numId w:val="0"/>
+        </w:numPr>
+        <w:rPr>
+          <w:rFonts w:hint="default"/>
+        </w:rPr>
+      </w:pPr>
+      <w:r>
+        <w:rPr>
+          <w:rFonts w:hint="default"/>
+        </w:rPr>
+        <w:t>不同突变导致不同水平的耐药性与适应代价（fitness cost）</w:t>
+      </w:r>
+    </w:p>
+    <w:p>
+      <w:pPr>
+        <w:numPr>
+          <w:numId w:val="0"/>
+        </w:numPr>
+        <w:rPr>
+          <w:rFonts w:hint="default"/>
+        </w:rPr>
+      </w:pPr>
+    </w:p>
+    <w:p>
+      <w:pPr>
+        <w:numPr>
+          <w:numId w:val="0"/>
+        </w:numPr>
+        <w:rPr>
+          <w:rFonts w:hint="default"/>
+        </w:rPr>
+      </w:pPr>
+      <w:r>
+        <w:rPr>
+          <w:rFonts w:hint="default"/>
+        </w:rPr>
+        <w:t>3.2 其他辅助耐药机制</w:t>
+      </w:r>
+    </w:p>
+    <w:p>
+      <w:pPr>
+        <w:numPr>
+          <w:numId w:val="0"/>
+        </w:numPr>
+        <w:rPr>
+          <w:rFonts w:hint="default"/>
+        </w:rPr>
+      </w:pPr>
+    </w:p>
+    <w:p>
+      <w:pPr>
+        <w:numPr>
+          <w:numId w:val="0"/>
+        </w:numPr>
+        <w:rPr>
+          <w:rFonts w:hint="default"/>
+        </w:rPr>
+      </w:pPr>
+      <w:r>
+        <w:rPr>
+          <w:rFonts w:hint="default"/>
+        </w:rPr>
+        <w:t>外排泵系统（efflux pump）上调</w:t>
+      </w:r>
+    </w:p>
+    <w:p>
+      <w:pPr>
+        <w:numPr>
+          <w:numId w:val="0"/>
+        </w:numPr>
+        <w:rPr>
+          <w:rFonts w:hint="default"/>
+        </w:rPr>
+      </w:pPr>
+    </w:p>
+    <w:p>
+      <w:pPr>
+        <w:numPr>
+          <w:numId w:val="0"/>
+        </w:numPr>
+        <w:rPr>
+          <w:rFonts w:hint="default"/>
+        </w:rPr>
+      </w:pPr>
+      <w:r>
+        <w:rPr>
+          <w:rFonts w:hint="default"/>
+        </w:rPr>
+        <w:t>细胞膜通透性改变</w:t>
+      </w:r>
+    </w:p>
+    <w:p>
+      <w:pPr>
+        <w:numPr>
+          <w:numId w:val="0"/>
+        </w:numPr>
+        <w:rPr>
+          <w:rFonts w:hint="default"/>
+        </w:rPr>
+      </w:pPr>
+    </w:p>
+    <w:p>
+      <w:pPr>
+        <w:numPr>
+          <w:numId w:val="0"/>
+        </w:numPr>
+        <w:rPr>
+          <w:rFonts w:hint="default"/>
+        </w:rPr>
+      </w:pPr>
+      <w:r>
+        <w:rPr>
+          <w:rFonts w:hint="default"/>
+        </w:rPr>
+        <w:t>代谢或氧化应激反应增强</w:t>
+      </w:r>
+    </w:p>
+    <w:p>
+      <w:pPr>
+        <w:numPr>
+          <w:numId w:val="0"/>
+        </w:numPr>
+        <w:rPr>
+          <w:rFonts w:hint="default"/>
+        </w:rPr>
+      </w:pPr>
+    </w:p>
+    <w:p>
+      <w:pPr>
+        <w:numPr>
+          <w:numId w:val="0"/>
+        </w:numPr>
+        <w:rPr>
+          <w:rFonts w:hint="default"/>
+        </w:rPr>
+      </w:pPr>
+      <w:r>
+        <w:rPr>
+          <w:rFonts w:hint="default"/>
+        </w:rPr>
+        <w:t>联合用药时的交互耐药性（例如Isoniazid与Rif的共同压力）</w:t>
+      </w:r>
+    </w:p>
+    <w:p>
+      <w:pPr>
+        <w:numPr>
+          <w:numId w:val="0"/>
+        </w:numPr>
+        <w:rPr>
+          <w:rFonts w:hint="default"/>
+        </w:rPr>
+      </w:pPr>
+    </w:p>
+    <w:p>
+      <w:pPr>
+        <w:numPr>
+          <w:numId w:val="0"/>
+        </w:numPr>
+        <w:rPr>
+          <w:rFonts w:hint="default"/>
+        </w:rPr>
+      </w:pPr>
+      <w:r>
+        <w:rPr>
+          <w:rFonts w:hint="default"/>
+        </w:rPr>
+        <w:t>3.3 耐药突变的可预测性与进化模式</w:t>
+      </w:r>
+    </w:p>
+    <w:p>
+      <w:pPr>
+        <w:numPr>
+          <w:numId w:val="0"/>
+        </w:numPr>
+        <w:rPr>
+          <w:rFonts w:hint="default"/>
+        </w:rPr>
+      </w:pPr>
+    </w:p>
+    <w:p>
+      <w:pPr>
+        <w:numPr>
+          <w:numId w:val="0"/>
+        </w:numPr>
+        <w:rPr>
+          <w:rFonts w:hint="default"/>
+        </w:rPr>
+      </w:pPr>
+      <w:r>
+        <w:rPr>
+          <w:rFonts w:hint="default"/>
+        </w:rPr>
+        <w:t>同源位点的进化趋同（convergent evolution）</w:t>
+      </w:r>
+    </w:p>
+    <w:p>
+      <w:pPr>
+        <w:numPr>
+          <w:numId w:val="0"/>
+        </w:numPr>
+        <w:rPr>
+          <w:rFonts w:hint="default"/>
+        </w:rPr>
+      </w:pPr>
+    </w:p>
+    <w:p>
+      <w:pPr>
+        <w:numPr>
+          <w:numId w:val="0"/>
+        </w:numPr>
+        <w:rPr>
+          <w:rFonts w:hint="default"/>
+        </w:rPr>
+      </w:pPr>
+      <w:r>
+        <w:rPr>
+          <w:rFonts w:hint="default"/>
+        </w:rPr>
+        <w:t>结构保守区域突变的适应性边界</w:t>
+      </w:r>
+    </w:p>
+    <w:p>
+      <w:pPr>
+        <w:numPr>
+          <w:numId w:val="0"/>
+        </w:numPr>
+        <w:rPr>
+          <w:rFonts w:hint="default"/>
+        </w:rPr>
+      </w:pPr>
+    </w:p>
+    <w:p>
+      <w:pPr>
+        <w:numPr>
+          <w:numId w:val="0"/>
+        </w:numPr>
+        <w:rPr>
+          <w:rFonts w:hint="default"/>
+        </w:rPr>
+      </w:pPr>
+      <w:r>
+        <w:rPr>
+          <w:rFonts w:hint="default"/>
+        </w:rPr>
+        <w:t>不同物种rpoB序列差异下的结构敏感性</w:t>
+      </w:r>
+    </w:p>
+    <w:p>
+      <w:pPr>
+        <w:numPr>
+          <w:numId w:val="0"/>
+        </w:numPr>
+        <w:rPr>
+          <w:rFonts w:hint="default"/>
+        </w:rPr>
+      </w:pPr>
+    </w:p>
+    <w:p>
+      <w:pPr>
+        <w:numPr>
+          <w:numId w:val="0"/>
+        </w:numPr>
+        <w:rPr>
+          <w:rFonts w:hint="default"/>
+        </w:rPr>
+      </w:pPr>
+      <w:r>
+        <w:rPr>
+          <w:rFonts w:hint="default"/>
+        </w:rPr>
+        <w:t>4. 已有的利福平耐药性研究进展</w:t>
+      </w:r>
+    </w:p>
+    <w:p>
+      <w:pPr>
+        <w:numPr>
+          <w:numId w:val="0"/>
+        </w:numPr>
+        <w:rPr>
+          <w:rFonts w:hint="default"/>
+        </w:rPr>
+      </w:pPr>
+    </w:p>
+    <w:p>
+      <w:pPr>
+        <w:numPr>
+          <w:numId w:val="0"/>
+        </w:numPr>
+        <w:rPr>
+          <w:rFonts w:hint="default"/>
+        </w:rPr>
+      </w:pPr>
+      <w:r>
+        <w:rPr>
+          <w:rFonts w:hint="default"/>
+        </w:rPr>
+        <w:t>4.1 临床与实验研究的主要模型物种</w:t>
+      </w:r>
+    </w:p>
+    <w:p>
+      <w:pPr>
+        <w:numPr>
+          <w:numId w:val="0"/>
+        </w:numPr>
+        <w:rPr>
+          <w:rFonts w:hint="default"/>
+        </w:rPr>
+      </w:pPr>
+    </w:p>
+    <w:p>
+      <w:pPr>
+        <w:numPr>
+          <w:numId w:val="0"/>
+        </w:numPr>
+        <w:rPr>
+          <w:rFonts w:hint="default"/>
+        </w:rPr>
+      </w:pPr>
+      <w:r>
+        <w:rPr>
+          <w:rFonts w:hint="default"/>
+        </w:rPr>
+        <w:t>结核分枝杆菌（Mycobacterium tuberculosis）</w:t>
+      </w:r>
+    </w:p>
+    <w:p>
+      <w:pPr>
+        <w:numPr>
+          <w:numId w:val="0"/>
+        </w:numPr>
+        <w:rPr>
+          <w:rFonts w:hint="default"/>
+        </w:rPr>
+      </w:pPr>
+    </w:p>
+    <w:p>
+      <w:pPr>
+        <w:numPr>
+          <w:numId w:val="0"/>
+        </w:numPr>
+        <w:rPr>
+          <w:rFonts w:hint="default"/>
+        </w:rPr>
+      </w:pPr>
+      <w:r>
+        <w:rPr>
+          <w:rFonts w:hint="default"/>
+        </w:rPr>
+        <w:t>麻风分枝杆菌（M. leprae）</w:t>
+      </w:r>
+    </w:p>
+    <w:p>
+      <w:pPr>
+        <w:numPr>
+          <w:numId w:val="0"/>
+        </w:numPr>
+        <w:rPr>
+          <w:rFonts w:hint="default"/>
+        </w:rPr>
+      </w:pPr>
+    </w:p>
+    <w:p>
+      <w:pPr>
+        <w:numPr>
+          <w:numId w:val="0"/>
+        </w:numPr>
+        <w:rPr>
+          <w:rFonts w:hint="default"/>
+        </w:rPr>
+      </w:pPr>
+      <w:r>
+        <w:rPr>
+          <w:rFonts w:hint="default"/>
+        </w:rPr>
+        <w:t>大肠杆菌（E. coli）、金黄色葡萄球菌（S. aureus）、铜绿假单胞菌（P. aeruginosa）</w:t>
+      </w:r>
+    </w:p>
+    <w:p>
+      <w:pPr>
+        <w:numPr>
+          <w:numId w:val="0"/>
+        </w:numPr>
+        <w:rPr>
+          <w:rFonts w:hint="default"/>
+        </w:rPr>
+      </w:pPr>
+    </w:p>
+    <w:p>
+      <w:pPr>
+        <w:numPr>
+          <w:numId w:val="0"/>
+        </w:numPr>
+        <w:rPr>
+          <w:rFonts w:hint="default"/>
+        </w:rPr>
+      </w:pPr>
+      <w:r>
+        <w:rPr>
+          <w:rFonts w:hint="default"/>
+        </w:rPr>
+        <w:t>环境菌与土壤放线菌（例如 Streptomyces）</w:t>
+      </w:r>
+    </w:p>
+    <w:p>
+      <w:pPr>
+        <w:numPr>
+          <w:numId w:val="0"/>
+        </w:numPr>
+        <w:rPr>
+          <w:rFonts w:hint="default"/>
+        </w:rPr>
+      </w:pPr>
+    </w:p>
+    <w:p>
+      <w:pPr>
+        <w:numPr>
+          <w:numId w:val="0"/>
+        </w:numPr>
+        <w:rPr>
+          <w:rFonts w:hint="default"/>
+        </w:rPr>
+      </w:pPr>
+      <w:r>
+        <w:rPr>
+          <w:rFonts w:hint="default"/>
+        </w:rPr>
+        <w:t>4.2 利福平抗药性数据库与突变数据积累</w:t>
+      </w:r>
+    </w:p>
+    <w:p>
+      <w:pPr>
+        <w:numPr>
+          <w:numId w:val="0"/>
+        </w:numPr>
+        <w:rPr>
+          <w:rFonts w:hint="default"/>
+        </w:rPr>
+      </w:pPr>
+    </w:p>
+    <w:p>
+      <w:pPr>
+        <w:numPr>
+          <w:numId w:val="0"/>
+        </w:numPr>
+        <w:rPr>
+          <w:rFonts w:hint="default"/>
+        </w:rPr>
+      </w:pPr>
+      <w:r>
+        <w:rPr>
+          <w:rFonts w:hint="default"/>
+        </w:rPr>
+        <w:t>TB-Profiler、WHO RDB、CARD、ResFinder等数据库</w:t>
+      </w:r>
+    </w:p>
+    <w:p>
+      <w:pPr>
+        <w:numPr>
+          <w:numId w:val="0"/>
+        </w:numPr>
+        <w:rPr>
+          <w:rFonts w:hint="default"/>
+        </w:rPr>
+      </w:pPr>
+    </w:p>
+    <w:p>
+      <w:pPr>
+        <w:numPr>
+          <w:numId w:val="0"/>
+        </w:numPr>
+        <w:rPr>
+          <w:rFonts w:hint="default"/>
+        </w:rPr>
+      </w:pPr>
+      <w:r>
+        <w:rPr>
+          <w:rFonts w:hint="default"/>
+        </w:rPr>
+        <w:t>重点说明这些数据库局限于临床病原体，非模式物种覆盖不足</w:t>
+      </w:r>
+    </w:p>
+    <w:p>
+      <w:pPr>
+        <w:numPr>
+          <w:numId w:val="0"/>
+        </w:numPr>
+        <w:rPr>
+          <w:rFonts w:hint="default"/>
+        </w:rPr>
+      </w:pPr>
+    </w:p>
+    <w:p>
+      <w:pPr>
+        <w:numPr>
+          <w:numId w:val="0"/>
+        </w:numPr>
+        <w:rPr>
+          <w:rFonts w:hint="default"/>
+        </w:rPr>
+      </w:pPr>
+      <w:r>
+        <w:rPr>
+          <w:rFonts w:hint="default"/>
+        </w:rPr>
+        <w:t>4.3 跨物种耐药性比较与结构预测研究</w:t>
+      </w:r>
+    </w:p>
+    <w:p>
+      <w:pPr>
+        <w:numPr>
+          <w:numId w:val="0"/>
+        </w:numPr>
+        <w:rPr>
+          <w:rFonts w:hint="default"/>
+        </w:rPr>
+      </w:pPr>
+    </w:p>
+    <w:p>
+      <w:pPr>
+        <w:numPr>
+          <w:numId w:val="0"/>
+        </w:numPr>
+        <w:rPr>
+          <w:rFonts w:hint="default"/>
+        </w:rPr>
+      </w:pPr>
+      <w:r>
+        <w:rPr>
+          <w:rFonts w:hint="default"/>
+        </w:rPr>
+        <w:t>比较不同物种rpoB突变的结构效应</w:t>
+      </w:r>
+    </w:p>
+    <w:p>
+      <w:pPr>
+        <w:numPr>
+          <w:numId w:val="0"/>
+        </w:numPr>
+        <w:rPr>
+          <w:rFonts w:hint="default"/>
+        </w:rPr>
+      </w:pPr>
+    </w:p>
+    <w:p>
+      <w:pPr>
+        <w:numPr>
+          <w:numId w:val="0"/>
+        </w:numPr>
+        <w:rPr>
+          <w:rFonts w:hint="default"/>
+        </w:rPr>
+      </w:pPr>
+      <w:r>
+        <w:rPr>
+          <w:rFonts w:hint="default"/>
+        </w:rPr>
+        <w:t>分子动力学模拟（MD）或计算机辅助药物设计（CADD）研究</w:t>
+      </w:r>
+    </w:p>
+    <w:p>
+      <w:pPr>
+        <w:numPr>
+          <w:numId w:val="0"/>
+        </w:numPr>
+        <w:rPr>
+          <w:rFonts w:hint="default"/>
+        </w:rPr>
+      </w:pPr>
+    </w:p>
+    <w:p>
+      <w:pPr>
+        <w:numPr>
+          <w:numId w:val="0"/>
+        </w:numPr>
+        <w:rPr>
+          <w:rFonts w:hint="default"/>
+        </w:rPr>
+      </w:pPr>
+      <w:r>
+        <w:rPr>
+          <w:rFonts w:hint="default"/>
+        </w:rPr>
+        <w:t>展示耐药性预测在分子演化、生物信息学、药理学上的意义</w:t>
+      </w:r>
+    </w:p>
+    <w:p>
+      <w:pPr>
+        <w:numPr>
+          <w:numId w:val="0"/>
+        </w:numPr>
+        <w:rPr>
+          <w:rFonts w:hint="default"/>
+        </w:rPr>
+      </w:pPr>
+    </w:p>
+    <w:p>
+      <w:pPr>
+        <w:numPr>
+          <w:numId w:val="0"/>
+        </w:numPr>
+        <w:rPr>
+          <w:rFonts w:hint="default"/>
+        </w:rPr>
+      </w:pPr>
+      <w:r>
+        <w:rPr>
+          <w:rFonts w:hint="default"/>
+        </w:rPr>
+        <w:t>5. 研究空白与科学问题定位</w:t>
+      </w:r>
+    </w:p>
+    <w:p>
+      <w:pPr>
+        <w:numPr>
+          <w:numId w:val="0"/>
+        </w:numPr>
+        <w:rPr>
+          <w:rFonts w:hint="default"/>
+        </w:rPr>
+      </w:pPr>
+    </w:p>
+    <w:p>
+      <w:pPr>
+        <w:numPr>
+          <w:numId w:val="0"/>
+        </w:numPr>
+        <w:rPr>
+          <w:rFonts w:hint="default"/>
+        </w:rPr>
+      </w:pPr>
+      <w:r>
+        <w:rPr>
+          <w:rFonts w:hint="default"/>
+        </w:rPr>
+        <w:t>5.1 跨物种耐药预测的必要性</w:t>
+      </w:r>
+    </w:p>
+    <w:p>
+      <w:pPr>
+        <w:numPr>
+          <w:numId w:val="0"/>
+        </w:numPr>
+        <w:rPr>
+          <w:rFonts w:hint="default"/>
+        </w:rPr>
+      </w:pPr>
+    </w:p>
+    <w:p>
+      <w:pPr>
+        <w:numPr>
+          <w:numId w:val="0"/>
+        </w:numPr>
+        <w:rPr>
+          <w:rFonts w:hint="default"/>
+        </w:rPr>
+      </w:pPr>
+      <w:r>
+        <w:rPr>
+          <w:rFonts w:hint="default"/>
+        </w:rPr>
+        <w:t>环境细菌作为耐药基因储库（resistome）的潜在威胁</w:t>
+      </w:r>
+    </w:p>
+    <w:p>
+      <w:pPr>
+        <w:numPr>
+          <w:numId w:val="0"/>
+        </w:numPr>
+        <w:rPr>
+          <w:rFonts w:hint="default"/>
+        </w:rPr>
+      </w:pPr>
+    </w:p>
+    <w:p>
+      <w:pPr>
+        <w:numPr>
+          <w:numId w:val="0"/>
+        </w:numPr>
+        <w:rPr>
+          <w:rFonts w:hint="default"/>
+        </w:rPr>
+      </w:pPr>
+      <w:r>
+        <w:rPr>
+          <w:rFonts w:hint="default"/>
+        </w:rPr>
+        <w:t>利福平使用后的环境残留导致选择压力</w:t>
+      </w:r>
+    </w:p>
+    <w:p>
+      <w:pPr>
+        <w:numPr>
+          <w:numId w:val="0"/>
+        </w:numPr>
+        <w:rPr>
+          <w:rFonts w:hint="default"/>
+        </w:rPr>
+      </w:pPr>
+    </w:p>
+    <w:p>
+      <w:pPr>
+        <w:numPr>
+          <w:numId w:val="0"/>
+        </w:numPr>
+        <w:rPr>
+          <w:rFonts w:hint="default"/>
+        </w:rPr>
+      </w:pPr>
+      <w:r>
+        <w:rPr>
+          <w:rFonts w:hint="default"/>
+        </w:rPr>
+        <w:t>当前研究集中于少数病原体 → 缺乏对非临床细菌的预测框架</w:t>
+      </w:r>
+    </w:p>
+    <w:p>
+      <w:pPr>
+        <w:numPr>
+          <w:numId w:val="0"/>
+        </w:numPr>
+        <w:rPr>
+          <w:rFonts w:hint="default"/>
+        </w:rPr>
+      </w:pPr>
+    </w:p>
+    <w:p>
+      <w:pPr>
+        <w:numPr>
+          <w:numId w:val="0"/>
+        </w:numPr>
+        <w:rPr>
+          <w:rFonts w:hint="default"/>
+        </w:rPr>
+      </w:pPr>
+      <w:r>
+        <w:rPr>
+          <w:rFonts w:hint="default"/>
+        </w:rPr>
+        <w:t>5.2 利福平抗药性突变的可迁移性问题</w:t>
+      </w:r>
+    </w:p>
+    <w:p>
+      <w:pPr>
+        <w:numPr>
+          <w:numId w:val="0"/>
+        </w:numPr>
+        <w:rPr>
+          <w:rFonts w:hint="default"/>
+        </w:rPr>
+      </w:pPr>
+    </w:p>
+    <w:p>
+      <w:pPr>
+        <w:numPr>
+          <w:numId w:val="0"/>
+        </w:numPr>
+        <w:rPr>
+          <w:rFonts w:hint="default"/>
+        </w:rPr>
+      </w:pPr>
+      <w:r>
+        <w:rPr>
+          <w:rFonts w:hint="default"/>
+        </w:rPr>
+        <w:t>同源rpoB位点突变在不同物种间是否具有相同效应？</w:t>
+      </w:r>
+    </w:p>
+    <w:p>
+      <w:pPr>
+        <w:numPr>
+          <w:numId w:val="0"/>
+        </w:numPr>
+        <w:rPr>
+          <w:rFonts w:hint="default"/>
+        </w:rPr>
+      </w:pPr>
+    </w:p>
+    <w:p>
+      <w:pPr>
+        <w:numPr>
+          <w:numId w:val="0"/>
+        </w:numPr>
+        <w:rPr>
+          <w:rFonts w:hint="default"/>
+        </w:rPr>
+      </w:pPr>
+      <w:r>
+        <w:rPr>
+          <w:rFonts w:hint="default"/>
+        </w:rPr>
+        <w:t>结构与序列差异对突变适应性的影响</w:t>
+      </w:r>
+    </w:p>
+    <w:p>
+      <w:pPr>
+        <w:numPr>
+          <w:numId w:val="0"/>
+        </w:numPr>
+        <w:rPr>
+          <w:rFonts w:hint="default"/>
+        </w:rPr>
+      </w:pPr>
+    </w:p>
+    <w:p>
+      <w:pPr>
+        <w:numPr>
+          <w:numId w:val="0"/>
+        </w:numPr>
+        <w:rPr>
+          <w:rFonts w:hint="default"/>
+        </w:rPr>
+      </w:pPr>
+      <w:r>
+        <w:rPr>
+          <w:rFonts w:hint="default"/>
+        </w:rPr>
+        <w:t>预测新物种耐药突变的潜在意义：</w:t>
+      </w:r>
+    </w:p>
+    <w:p>
+      <w:pPr>
+        <w:numPr>
+          <w:numId w:val="0"/>
+        </w:numPr>
+        <w:rPr>
+          <w:rFonts w:hint="default"/>
+        </w:rPr>
+      </w:pPr>
+    </w:p>
+    <w:p>
+      <w:pPr>
+        <w:numPr>
+          <w:numId w:val="0"/>
+        </w:numPr>
+        <w:rPr>
+          <w:rFonts w:hint="default"/>
+        </w:rPr>
+      </w:pPr>
+      <w:r>
+        <w:rPr>
+          <w:rFonts w:hint="default"/>
+        </w:rPr>
+        <w:t>指导未来病原风险评估</w:t>
+      </w:r>
+    </w:p>
+    <w:p>
+      <w:pPr>
+        <w:numPr>
+          <w:numId w:val="0"/>
+        </w:numPr>
+        <w:rPr>
+          <w:rFonts w:hint="default"/>
+        </w:rPr>
+      </w:pPr>
+    </w:p>
+    <w:p>
+      <w:pPr>
+        <w:numPr>
+          <w:numId w:val="0"/>
+        </w:numPr>
+        <w:rPr>
+          <w:rFonts w:hint="default"/>
+        </w:rPr>
+      </w:pPr>
+      <w:r>
+        <w:rPr>
+          <w:rFonts w:hint="default"/>
+        </w:rPr>
+        <w:t>辅助药物再设计与靶点改进</w:t>
+      </w:r>
+    </w:p>
+    <w:p>
+      <w:pPr>
+        <w:numPr>
+          <w:numId w:val="0"/>
+        </w:numPr>
+        <w:rPr>
+          <w:rFonts w:hint="default"/>
+        </w:rPr>
+      </w:pPr>
+    </w:p>
+    <w:p>
+      <w:pPr>
+        <w:numPr>
+          <w:numId w:val="0"/>
+        </w:numPr>
+        <w:rPr>
+          <w:rFonts w:hint="default"/>
+        </w:rPr>
+      </w:pPr>
+      <w:r>
+        <w:rPr>
+          <w:rFonts w:hint="default"/>
+        </w:rPr>
+        <w:t>6. 研究目标与本项目定位</w:t>
+      </w:r>
+    </w:p>
+    <w:p>
+      <w:pPr>
+        <w:numPr>
+          <w:numId w:val="0"/>
+        </w:numPr>
+        <w:rPr>
+          <w:rFonts w:hint="default"/>
+        </w:rPr>
+      </w:pPr>
+    </w:p>
+    <w:p>
+      <w:pPr>
+        <w:numPr>
+          <w:numId w:val="0"/>
+        </w:numPr>
+        <w:rPr>
+          <w:rFonts w:hint="default"/>
+        </w:rPr>
+      </w:pPr>
+      <w:r>
+        <w:rPr>
+          <w:rFonts w:hint="default"/>
+        </w:rPr>
+        <w:t>6.1 项目总体目标</w:t>
+      </w:r>
+    </w:p>
+    <w:p>
+      <w:pPr>
+        <w:numPr>
+          <w:numId w:val="0"/>
+        </w:numPr>
+        <w:rPr>
+          <w:rFonts w:hint="default"/>
+        </w:rPr>
+      </w:pPr>
+    </w:p>
+    <w:p>
+      <w:pPr>
+        <w:numPr>
+          <w:numId w:val="0"/>
+        </w:numPr>
+        <w:rPr>
+          <w:rFonts w:hint="default"/>
+        </w:rPr>
+      </w:pPr>
+      <w:r>
+        <w:rPr>
+          <w:rFonts w:hint="default"/>
+        </w:rPr>
+        <w:t>构建跨物种rpoB序列比较框架</w:t>
+      </w:r>
+    </w:p>
+    <w:p>
+      <w:pPr>
+        <w:numPr>
+          <w:numId w:val="0"/>
+        </w:numPr>
+        <w:rPr>
+          <w:rFonts w:hint="default"/>
+        </w:rPr>
+      </w:pPr>
+    </w:p>
+    <w:p>
+      <w:pPr>
+        <w:numPr>
+          <w:numId w:val="0"/>
+        </w:numPr>
+        <w:rPr>
+          <w:rFonts w:hint="default"/>
+        </w:rPr>
+      </w:pPr>
+      <w:r>
+        <w:rPr>
+          <w:rFonts w:hint="default"/>
+        </w:rPr>
+        <w:t>利用机器学习预测不同细菌物种中可能导致利福平抗药的突变位点</w:t>
+      </w:r>
+    </w:p>
+    <w:p>
+      <w:pPr>
+        <w:numPr>
+          <w:numId w:val="0"/>
+        </w:numPr>
+        <w:rPr>
+          <w:rFonts w:hint="default"/>
+        </w:rPr>
+      </w:pPr>
+    </w:p>
+    <w:p>
+      <w:pPr>
+        <w:numPr>
+          <w:numId w:val="0"/>
+        </w:numPr>
+        <w:rPr>
+          <w:rFonts w:hint="default"/>
+        </w:rPr>
+      </w:pPr>
+      <w:r>
+        <w:rPr>
+          <w:rFonts w:hint="default"/>
+        </w:rPr>
+        <w:t>6.2 科学意义与潜在应用</w:t>
+      </w:r>
+    </w:p>
+    <w:p>
+      <w:pPr>
+        <w:numPr>
+          <w:numId w:val="0"/>
+        </w:numPr>
+        <w:rPr>
+          <w:rFonts w:hint="default"/>
+        </w:rPr>
+      </w:pPr>
+    </w:p>
+    <w:p>
+      <w:pPr>
+        <w:numPr>
+          <w:numId w:val="0"/>
+        </w:numPr>
+        <w:rPr>
+          <w:rFonts w:hint="default"/>
+        </w:rPr>
+      </w:pPr>
+      <w:r>
+        <w:rPr>
+          <w:rFonts w:hint="default"/>
+        </w:rPr>
+        <w:t>揭示抗药突变的保守与可塑性边界</w:t>
+      </w:r>
+    </w:p>
+    <w:p>
+      <w:pPr>
+        <w:numPr>
+          <w:numId w:val="0"/>
+        </w:numPr>
+        <w:rPr>
+          <w:rFonts w:hint="default"/>
+        </w:rPr>
+      </w:pPr>
+    </w:p>
+    <w:p>
+      <w:pPr>
+        <w:numPr>
+          <w:numId w:val="0"/>
+        </w:numPr>
+        <w:rPr>
+          <w:rFonts w:hint="default"/>
+        </w:rPr>
+      </w:pPr>
+      <w:r>
+        <w:rPr>
+          <w:rFonts w:hint="default"/>
+        </w:rPr>
+        <w:t>为新出现或非模式细菌提供耐药风险预警</w:t>
+      </w:r>
+    </w:p>
+    <w:p>
+      <w:pPr>
+        <w:numPr>
+          <w:numId w:val="0"/>
+        </w:numPr>
+        <w:rPr>
+          <w:rFonts w:hint="default"/>
+        </w:rPr>
+      </w:pPr>
+    </w:p>
+    <w:p>
+      <w:pPr>
+        <w:numPr>
+          <w:numId w:val="0"/>
+        </w:numPr>
+      </w:pPr>
+      <w:r>
+        <w:rPr>
+          <w:rFonts w:hint="default"/>
+        </w:rPr>
+        <w:t>为后续抗生素设计、耐药传播监测提供基础</w:t>
       </w:r>
     </w:p>
     <w:p>
@@ -266,7 +2693,7 @@
         <w:pStyle w:val="3"/>
         <w:numPr>
           <w:ilvl w:val="0"/>
-          <w:numId w:val="7"/>
+          <w:numId w:val="8"/>
         </w:numPr>
         <w:spacing w:after="120" w:line="360" w:lineRule="auto"/>
         <w:rPr>
@@ -1958,7 +4385,7 @@
         <w:pStyle w:val="3"/>
         <w:numPr>
           <w:ilvl w:val="0"/>
-          <w:numId w:val="8"/>
+          <w:numId w:val="9"/>
         </w:numPr>
         <w:spacing w:after="120" w:line="360" w:lineRule="auto"/>
         <w:rPr>
@@ -2187,9 +4614,9 @@
         </w:rPr>
         <w:drawing>
           <wp:inline distT="0" distB="0" distL="114300" distR="114300">
-            <wp:extent cx="2443480" cy="1931035"/>
-            <wp:effectExtent l="0" t="0" r="10160" b="4445"/>
-            <wp:docPr id="15" name="图片 15" descr="umap_COSINE_HDBSCAN"/>
+            <wp:extent cx="6162040" cy="2054225"/>
+            <wp:effectExtent l="0" t="0" r="10160" b="3175"/>
+            <wp:docPr id="11" name="图片 11" descr="FIG_UMAP_abc_base"/>
             <wp:cNvGraphicFramePr>
               <a:graphicFrameLocks xmlns:a="http://schemas.openxmlformats.org/drawingml/2006/main" noChangeAspect="1"/>
             </wp:cNvGraphicFramePr>
@@ -2197,7 +4624,7 @@
               <a:graphicData uri="http://schemas.openxmlformats.org/drawingml/2006/picture">
                 <pic:pic xmlns:pic="http://schemas.openxmlformats.org/drawingml/2006/picture">
                   <pic:nvPicPr>
-                    <pic:cNvPr id="15" name="图片 15" descr="umap_COSINE_HDBSCAN"/>
+                    <pic:cNvPr id="11" name="图片 11" descr="FIG_UMAP_abc_base"/>
                     <pic:cNvPicPr>
                       <a:picLocks noChangeAspect="1"/>
                     </pic:cNvPicPr>
@@ -2211,7 +4638,7 @@
                   <pic:spPr>
                     <a:xfrm>
                       <a:off x="0" y="0"/>
-                      <a:ext cx="2443480" cy="1931035"/>
+                      <a:ext cx="6162040" cy="2054225"/>
                     </a:xfrm>
                     <a:prstGeom prst="rect">
                       <a:avLst/>
@@ -2223,16 +4650,221 @@
           </wp:inline>
         </w:drawing>
       </w:r>
-      <w:r>
+    </w:p>
+    <w:p>
+      <w:pPr>
         <w:rPr>
           <w:rFonts w:hint="eastAsia" w:eastAsia="SimSun"/>
           <w:lang w:eastAsia="zh-CN"/>
         </w:rPr>
+      </w:pPr>
+      <w:bookmarkStart w:id="0" w:name="_GoBack"/>
+      <w:bookmarkEnd w:id="0"/>
+    </w:p>
+    <w:p>
+      <w:pPr>
+        <w:rPr>
+          <w:rFonts w:hint="default"/>
+          <w:b/>
+          <w:bCs/>
+        </w:rPr>
+      </w:pPr>
+      <w:r>
+        <w:rPr>
+          <w:rFonts w:hint="default"/>
+          <w:b/>
+          <w:bCs/>
+        </w:rPr>
+        <w:t>Mutation Distribution and Intra-Cluster Characteristics</w:t>
+      </w:r>
+    </w:p>
+    <w:p>
+      <w:pPr>
+        <w:rPr>
+          <w:rFonts w:hint="default"/>
+        </w:rPr>
+      </w:pPr>
+    </w:p>
+    <w:p>
+      <w:pPr>
+        <w:rPr>
+          <w:rFonts w:hint="default"/>
+        </w:rPr>
+      </w:pPr>
+      <w:r>
+        <w:rPr>
+          <w:rFonts w:hint="default"/>
+        </w:rPr>
+        <w:t>The heatmap further illustrates the shared mutations among species within each cluster. Rows represent species, columns represent mutation sites, and colors indicate the presence or absence of mutations.</w:t>
+      </w:r>
+    </w:p>
+    <w:p>
+      <w:r>
+        <w:rPr>
+          <w:rFonts w:hint="default"/>
+        </w:rPr>
+        <w:t>The color bars on the sides correspond to the cluster numbers in the UMAP clustering results. Different clusters exhibit distinct complementarities or specificities in their mutation distributions.</w:t>
+      </w:r>
+      <w:r>
+        <w:br w:type="textWrapping"/>
+      </w:r>
+    </w:p>
+    <w:p/>
+    <w:p/>
+    <w:p>
+      <w:r>
+        <w:br w:type="textWrapping"/>
+      </w:r>
+    </w:p>
+    <w:p>
+      <w:pPr>
+        <w:rPr>
+          <w:rStyle w:val="134"/>
+          <w:rFonts w:hint="default" w:ascii="Times New Roman" w:hAnsi="Times New Roman" w:cs="Times New Roman"/>
+          <w:b w:val="0"/>
+          <w:bCs w:val="0"/>
+          <w:lang w:val="en-US" w:eastAsia="zh-CN"/>
+        </w:rPr>
+      </w:pPr>
+      <w:r>
+        <w:rPr>
+          <w:rStyle w:val="134"/>
+          <w:rFonts w:hint="default" w:ascii="Times New Roman" w:hAnsi="Times New Roman" w:cs="Times New Roman"/>
+          <w:b w:val="0"/>
+          <w:bCs w:val="0"/>
+          <w:lang w:val="en-US" w:eastAsia="zh-CN"/>
+        </w:rPr>
+        <w:t>Analysis of the best clustering methods reveals that the best clustering method for mid-high-level data is cosine–HDBSCAN, followed by euclidean–GMM.</w:t>
+      </w:r>
+    </w:p>
+    <w:p>
+      <w:pPr>
+        <w:rPr>
+          <w:rStyle w:val="134"/>
+          <w:rFonts w:hint="default" w:ascii="Times New Roman" w:hAnsi="Times New Roman" w:cs="Times New Roman"/>
+          <w:b w:val="0"/>
+          <w:bCs w:val="0"/>
+          <w:lang w:val="en-US" w:eastAsia="zh-CN"/>
+        </w:rPr>
+      </w:pPr>
+      <w:r>
+        <w:rPr>
+          <w:rStyle w:val="134"/>
+          <w:rFonts w:hint="default" w:ascii="Times New Roman" w:hAnsi="Times New Roman" w:cs="Times New Roman"/>
+          <w:b w:val="0"/>
+          <w:bCs w:val="0"/>
+          <w:lang w:val="en-US" w:eastAsia="zh-CN"/>
+        </w:rPr>
+        <w:t>Both algorithms tend to capture density differences and multimodal distributions.</w:t>
+      </w:r>
+    </w:p>
+    <w:p>
+      <w:pPr>
+        <w:rPr>
+          <w:rStyle w:val="134"/>
+          <w:rFonts w:hint="default" w:ascii="Times New Roman" w:hAnsi="Times New Roman" w:cs="Times New Roman"/>
+          <w:b w:val="0"/>
+          <w:bCs w:val="0"/>
+          <w:lang w:val="en-US" w:eastAsia="zh-CN"/>
+        </w:rPr>
+      </w:pPr>
+      <w:r>
+        <w:rPr>
+          <w:rStyle w:val="134"/>
+          <w:rFonts w:hint="default" w:ascii="Times New Roman" w:hAnsi="Times New Roman" w:cs="Times New Roman"/>
+          <w:b w:val="0"/>
+          <w:bCs w:val="0"/>
+          <w:lang w:val="en-US" w:eastAsia="zh-CN"/>
+        </w:rPr>
+        <w:t>This "density difference" can be seen in the changes in the UpSet graph:</w:t>
+      </w:r>
+    </w:p>
+    <w:p>
+      <w:pPr>
+        <w:rPr>
+          <w:rStyle w:val="134"/>
+          <w:rFonts w:hint="default" w:ascii="Times New Roman" w:hAnsi="Times New Roman" w:cs="Times New Roman"/>
+          <w:b w:val="0"/>
+          <w:bCs w:val="0"/>
+          <w:lang w:val="en-US" w:eastAsia="zh-CN"/>
+        </w:rPr>
+      </w:pPr>
+      <w:r>
+        <w:rPr>
+          <w:rStyle w:val="134"/>
+          <w:rFonts w:hint="default" w:ascii="Times New Roman" w:hAnsi="Times New Roman" w:cs="Times New Roman"/>
+          <w:b w:val="0"/>
+          <w:bCs w:val="0"/>
+          <w:lang w:val="en-US" w:eastAsia="zh-CN"/>
+        </w:rPr>
+        <w:t>Top 10 species → one or two density peaks (highly shared mutations);</w:t>
+      </w:r>
+    </w:p>
+    <w:p>
+      <w:pPr>
+        <w:rPr>
+          <w:rStyle w:val="134"/>
+          <w:rFonts w:hint="default" w:ascii="Times New Roman" w:hAnsi="Times New Roman" w:cs="Times New Roman"/>
+          <w:b w:val="0"/>
+          <w:bCs w:val="0"/>
+          <w:lang w:val="en-US" w:eastAsia="zh-CN"/>
+        </w:rPr>
+      </w:pPr>
+      <w:r>
+        <w:rPr>
+          <w:rStyle w:val="134"/>
+          <w:rFonts w:hint="default" w:ascii="Times New Roman" w:hAnsi="Times New Roman" w:cs="Times New Roman"/>
+          <w:b w:val="0"/>
+          <w:bCs w:val="0"/>
+          <w:lang w:val="en-US" w:eastAsia="zh-CN"/>
+        </w:rPr>
+        <w:t>Mid-high → multiple flat peaks (local commonality but overall sparseness).</w:t>
+      </w:r>
+    </w:p>
+    <w:p>
+      <w:pPr>
+        <w:rPr>
+          <w:rStyle w:val="134"/>
+          <w:rFonts w:hint="default" w:ascii="Times New Roman" w:hAnsi="Times New Roman" w:cs="Times New Roman"/>
+          <w:b w:val="0"/>
+          <w:bCs w:val="0"/>
+          <w:lang w:val="en-US" w:eastAsia="zh-CN"/>
+        </w:rPr>
+      </w:pPr>
+      <w:r>
+        <w:rPr>
+          <w:rStyle w:val="134"/>
+          <w:rFonts w:hint="default" w:ascii="Times New Roman" w:hAnsi="Times New Roman" w:cs="Times New Roman"/>
+          <w:b w:val="0"/>
+          <w:bCs w:val="0"/>
+          <w:lang w:val="en-US" w:eastAsia="zh-CN"/>
+        </w:rPr>
+        <w:t>This suggests that the broadened species dimension of the UpSet graph already reflects the tendency of your cluster structure to become sparser at the mutation level.</w:t>
+      </w:r>
+    </w:p>
+    <w:p>
+      <w:pPr>
+        <w:rPr>
+          <w:rStyle w:val="134"/>
+          <w:rFonts w:hint="eastAsia"/>
+          <w:b/>
+          <w:bCs/>
+          <w:lang w:val="en-US" w:eastAsia="zh-CN"/>
+        </w:rPr>
+      </w:pPr>
+      <w:r>
+        <w:rPr>
+          <w:rStyle w:val="134"/>
+          <w:rFonts w:hint="eastAsia"/>
+          <w:b/>
+          <w:bCs/>
+          <w:lang w:val="en-US" w:eastAsia="zh-CN"/>
+        </w:rPr>
         <w:drawing>
           <wp:inline distT="0" distB="0" distL="114300" distR="114300">
-            <wp:extent cx="2639695" cy="2084705"/>
-            <wp:effectExtent l="0" t="0" r="12065" b="3175"/>
-            <wp:docPr id="16" name="图片 16" descr="umap_EUCLIDEAN_GMM"/>
+            <wp:extent cx="5687060" cy="2166620"/>
+            <wp:effectExtent l="0" t="0" r="12700" b="12700"/>
+            <wp:docPr id="10" name="图片 10" descr="FIG_HeatmapTop30_abc_base"/>
             <wp:cNvGraphicFramePr>
               <a:graphicFrameLocks xmlns:a="http://schemas.openxmlformats.org/drawingml/2006/main" noChangeAspect="1"/>
             </wp:cNvGraphicFramePr>
@@ -2240,7 +4872,7 @@
               <a:graphicData uri="http://schemas.openxmlformats.org/drawingml/2006/picture">
                 <pic:pic xmlns:pic="http://schemas.openxmlformats.org/drawingml/2006/picture">
                   <pic:nvPicPr>
-                    <pic:cNvPr id="16" name="图片 16" descr="umap_EUCLIDEAN_GMM"/>
+                    <pic:cNvPr id="10" name="图片 10" descr="FIG_HeatmapTop30_abc_base"/>
                     <pic:cNvPicPr>
                       <a:picLocks noChangeAspect="1"/>
                     </pic:cNvPicPr>
@@ -2254,7 +4886,7 @@
                   <pic:spPr>
                     <a:xfrm>
                       <a:off x="0" y="0"/>
-                      <a:ext cx="2639695" cy="2084705"/>
+                      <a:ext cx="5687060" cy="2166620"/>
                     </a:xfrm>
                     <a:prstGeom prst="rect">
                       <a:avLst/>
@@ -2270,20 +4902,111 @@
     <w:p>
       <w:pPr>
         <w:rPr>
+          <w:rStyle w:val="134"/>
+          <w:rFonts w:hint="eastAsia"/>
+          <w:b/>
+          <w:bCs/>
+          <w:lang w:val="en-US" w:eastAsia="zh-CN"/>
+        </w:rPr>
+      </w:pPr>
+      <w:r>
+        <w:rPr>
+          <w:rStyle w:val="134"/>
+          <w:rFonts w:hint="eastAsia"/>
+          <w:b/>
+          <w:bCs/>
+          <w:lang w:val="en-US" w:eastAsia="zh-CN"/>
+        </w:rPr>
+        <w:t>Comparison of Clustering Patterns at Different Confounder Levels</w:t>
+      </w:r>
+    </w:p>
+    <w:p>
+      <w:pPr>
+        <w:rPr>
+          <w:rStyle w:val="134"/>
+          <w:rFonts w:hint="eastAsia"/>
+          <w:b w:val="0"/>
+          <w:bCs w:val="0"/>
+          <w:lang w:val="en-US" w:eastAsia="zh-CN"/>
+        </w:rPr>
+      </w:pPr>
+    </w:p>
+    <w:p>
+      <w:pPr>
+        <w:rPr>
+          <w:rStyle w:val="134"/>
+          <w:rFonts w:hint="eastAsia"/>
+          <w:b w:val="0"/>
+          <w:bCs w:val="0"/>
+          <w:lang w:val="en-US" w:eastAsia="zh-CN"/>
+        </w:rPr>
+      </w:pPr>
+      <w:r>
+        <w:rPr>
+          <w:rStyle w:val="134"/>
+          <w:rFonts w:hint="eastAsia"/>
+          <w:b w:val="0"/>
+          <w:bCs w:val="0"/>
+          <w:lang w:val="en-US" w:eastAsia="zh-CN"/>
+        </w:rPr>
+        <w:t>To ensure that clustering results are not significantly biased towards highly studied species versus less studied ones, the authors specifically compared clustering results for data with high confounder and mid-high confounder levels.</w:t>
+      </w:r>
+    </w:p>
+    <w:p>
+      <w:pPr>
+        <w:rPr>
+          <w:rStyle w:val="134"/>
+          <w:rFonts w:hint="eastAsia"/>
+          <w:b w:val="0"/>
+          <w:bCs w:val="0"/>
+          <w:lang w:val="en-US" w:eastAsia="zh-CN"/>
+        </w:rPr>
+      </w:pPr>
+    </w:p>
+    <w:p>
+      <w:pPr>
+        <w:rPr>
+          <w:rStyle w:val="134"/>
+          <w:rFonts w:hint="eastAsia"/>
+          <w:b w:val="0"/>
+          <w:bCs w:val="0"/>
+          <w:lang w:val="en-US" w:eastAsia="zh-CN"/>
+        </w:rPr>
+      </w:pPr>
+      <w:r>
+        <w:rPr>
+          <w:rStyle w:val="134"/>
+          <w:rFonts w:hint="eastAsia"/>
+          <w:b w:val="0"/>
+          <w:bCs w:val="0"/>
+          <w:lang w:val="en-US" w:eastAsia="zh-CN"/>
+        </w:rPr>
+        <w:t>Despite varying noise levels, the clustering structures obtained by the three methods are generally consistent, demonstrating that mutation patterns are robust and reproducible across different metric spaces.</w:t>
+      </w:r>
+    </w:p>
+    <w:p>
+      <w:pPr>
+        <w:rPr>
+          <w:rStyle w:val="134"/>
           <w:rFonts w:hint="eastAsia" w:eastAsia="SimSun"/>
-          <w:lang w:eastAsia="zh-CN"/>
-        </w:rPr>
-      </w:pPr>
-      <w:r>
-        <w:rPr>
-          <w:rFonts w:hint="eastAsia" w:eastAsia="SimSun"/>
-          <w:lang w:eastAsia="zh-CN"/>
+          <w:b w:val="0"/>
+          <w:bCs w:val="0"/>
+          <w:lang w:val="en-US" w:eastAsia="zh-CN"/>
+        </w:rPr>
+      </w:pPr>
+      <w:r>
+        <w:rPr>
+          <w:rStyle w:val="134"/>
+          <w:rFonts w:hint="eastAsia"/>
+          <w:b w:val="0"/>
+          <w:bCs w:val="0"/>
+          <w:lang w:val="en-US" w:eastAsia="zh-CN"/>
         </w:rPr>
         <w:drawing>
           <wp:inline distT="0" distB="0" distL="114300" distR="114300">
-            <wp:extent cx="5401310" cy="4273550"/>
-            <wp:effectExtent l="0" t="0" r="8890" b="8890"/>
-            <wp:docPr id="17" name="图片 17" descr="umap_EUCLIDEAN_HDBSCAN"/>
+            <wp:extent cx="5486400" cy="3657600"/>
+            <wp:effectExtent l="0" t="0" r="0" b="0"/>
+            <wp:docPr id="2" name="图片 2" descr="heatmap_COSINE_GMM_top30_simple"/>
             <wp:cNvGraphicFramePr>
               <a:graphicFrameLocks xmlns:a="http://schemas.openxmlformats.org/drawingml/2006/main" noChangeAspect="1"/>
             </wp:cNvGraphicFramePr>
@@ -2291,7 +5014,7 @@
               <a:graphicData uri="http://schemas.openxmlformats.org/drawingml/2006/picture">
                 <pic:pic xmlns:pic="http://schemas.openxmlformats.org/drawingml/2006/picture">
                   <pic:nvPicPr>
-                    <pic:cNvPr id="17" name="图片 17" descr="umap_EUCLIDEAN_HDBSCAN"/>
+                    <pic:cNvPr id="2" name="图片 2" descr="heatmap_COSINE_GMM_top30_simple"/>
                     <pic:cNvPicPr>
                       <a:picLocks noChangeAspect="1"/>
                     </pic:cNvPicPr>
@@ -2305,7 +5028,7 @@
                   <pic:spPr>
                     <a:xfrm>
                       <a:off x="0" y="0"/>
-                      <a:ext cx="5401310" cy="4273550"/>
+                      <a:ext cx="5486400" cy="3657600"/>
                     </a:xfrm>
                     <a:prstGeom prst="rect">
                       <a:avLst/>
@@ -2321,56 +5044,26 @@
     <w:p>
       <w:pPr>
         <w:rPr>
+          <w:rStyle w:val="134"/>
           <w:rFonts w:hint="default"/>
-          <w:b/>
-          <w:bCs/>
-        </w:rPr>
-      </w:pPr>
-      <w:r>
-        <w:rPr>
-          <w:rFonts w:hint="default"/>
-          <w:b/>
-          <w:bCs/>
-        </w:rPr>
-        <w:t>Mutation Distribution and Intra-Cluster Characteristics</w:t>
-      </w:r>
-    </w:p>
-    <w:p>
-      <w:pPr>
-        <w:rPr>
-          <w:rFonts w:hint="default"/>
-        </w:rPr>
-      </w:pPr>
-    </w:p>
-    <w:p>
-      <w:pPr>
-        <w:rPr>
-          <w:rFonts w:hint="default"/>
-        </w:rPr>
-      </w:pPr>
-      <w:r>
-        <w:rPr>
-          <w:rFonts w:hint="default"/>
-        </w:rPr>
-        <w:t>The heatmap further illustrates the shared mutations among species within each cluster. Rows represent species, columns represent mutation sites, and colors indicate the presence or absence of mutations.</w:t>
-      </w:r>
-    </w:p>
-    <w:p>
-      <w:r>
-        <w:rPr>
-          <w:rFonts w:hint="default"/>
-        </w:rPr>
-        <w:t>The color bars on the sides correspond to the cluster numbers in the UMAP clustering results. Different clusters exhibit distinct complementarities or specificities in their mutation distributions.</w:t>
-      </w:r>
-      <w:r>
-        <w:br w:type="textWrapping"/>
-      </w:r>
-      <w:r>
+          <w:b w:val="0"/>
+          <w:bCs w:val="0"/>
+          <w:lang w:val="en-US" w:eastAsia="zh-CN"/>
+        </w:rPr>
+      </w:pPr>
+      <w:r>
+        <w:rPr>
+          <w:rStyle w:val="134"/>
+          <w:rFonts w:hint="eastAsia"/>
+          <w:b w:val="0"/>
+          <w:bCs w:val="0"/>
+          <w:lang w:val="en-US" w:eastAsia="zh-CN"/>
+        </w:rPr>
         <w:drawing>
           <wp:inline distT="0" distB="0" distL="114300" distR="114300">
             <wp:extent cx="5486400" cy="3657600"/>
             <wp:effectExtent l="0" t="0" r="0" b="0"/>
-            <wp:docPr id="1" name="图片 1" descr="heatmap_COSINE_HDBSCAN_top30_simple"/>
+            <wp:docPr id="8" name="图片 8" descr="heatmap_EUCLIDEAN_GMM_top30_simple"/>
             <wp:cNvGraphicFramePr>
               <a:graphicFrameLocks xmlns:a="http://schemas.openxmlformats.org/drawingml/2006/main" noChangeAspect="1"/>
             </wp:cNvGraphicFramePr>
@@ -2378,7 +5071,7 @@
               <a:graphicData uri="http://schemas.openxmlformats.org/drawingml/2006/picture">
                 <pic:pic xmlns:pic="http://schemas.openxmlformats.org/drawingml/2006/picture">
                   <pic:nvPicPr>
-                    <pic:cNvPr id="1" name="图片 1" descr="heatmap_COSINE_HDBSCAN_top30_simple"/>
+                    <pic:cNvPr id="8" name="图片 8" descr="heatmap_EUCLIDEAN_GMM_top30_simple"/>
                     <pic:cNvPicPr>
                       <a:picLocks noChangeAspect="1"/>
                     </pic:cNvPicPr>
@@ -2404,428 +5097,6 @@
           </wp:inline>
         </w:drawing>
       </w:r>
-      <w:r>
-        <w:drawing>
-          <wp:inline distT="0" distB="0" distL="114300" distR="114300">
-            <wp:extent cx="5486400" cy="3657600"/>
-            <wp:effectExtent l="0" t="0" r="0" b="0"/>
-            <wp:docPr id="4" name="图片 4" descr="heatmap_EUCLIDEAN_HDBSCAN_top30_simple"/>
-            <wp:cNvGraphicFramePr>
-              <a:graphicFrameLocks xmlns:a="http://schemas.openxmlformats.org/drawingml/2006/main" noChangeAspect="1"/>
-            </wp:cNvGraphicFramePr>
-            <a:graphic xmlns:a="http://schemas.openxmlformats.org/drawingml/2006/main">
-              <a:graphicData uri="http://schemas.openxmlformats.org/drawingml/2006/picture">
-                <pic:pic xmlns:pic="http://schemas.openxmlformats.org/drawingml/2006/picture">
-                  <pic:nvPicPr>
-                    <pic:cNvPr id="4" name="图片 4" descr="heatmap_EUCLIDEAN_HDBSCAN_top30_simple"/>
-                    <pic:cNvPicPr>
-                      <a:picLocks noChangeAspect="1"/>
-                    </pic:cNvPicPr>
-                  </pic:nvPicPr>
-                  <pic:blipFill>
-                    <a:blip r:embed="rId10"/>
-                    <a:stretch>
-                      <a:fillRect/>
-                    </a:stretch>
-                  </pic:blipFill>
-                  <pic:spPr>
-                    <a:xfrm>
-                      <a:off x="0" y="0"/>
-                      <a:ext cx="5486400" cy="3657600"/>
-                    </a:xfrm>
-                    <a:prstGeom prst="rect">
-                      <a:avLst/>
-                    </a:prstGeom>
-                  </pic:spPr>
-                </pic:pic>
-              </a:graphicData>
-            </a:graphic>
-          </wp:inline>
-        </w:drawing>
-      </w:r>
-    </w:p>
-    <w:p>
-      <w:r>
-        <w:drawing>
-          <wp:inline distT="0" distB="0" distL="114300" distR="114300">
-            <wp:extent cx="5486400" cy="3657600"/>
-            <wp:effectExtent l="0" t="0" r="0" b="0"/>
-            <wp:docPr id="5" name="图片 5" descr="heatmap_EUCLIDEAN_GMM_top30_simple"/>
-            <wp:cNvGraphicFramePr>
-              <a:graphicFrameLocks xmlns:a="http://schemas.openxmlformats.org/drawingml/2006/main" noChangeAspect="1"/>
-            </wp:cNvGraphicFramePr>
-            <a:graphic xmlns:a="http://schemas.openxmlformats.org/drawingml/2006/main">
-              <a:graphicData uri="http://schemas.openxmlformats.org/drawingml/2006/picture">
-                <pic:pic xmlns:pic="http://schemas.openxmlformats.org/drawingml/2006/picture">
-                  <pic:nvPicPr>
-                    <pic:cNvPr id="5" name="图片 5" descr="heatmap_EUCLIDEAN_GMM_top30_simple"/>
-                    <pic:cNvPicPr>
-                      <a:picLocks noChangeAspect="1"/>
-                    </pic:cNvPicPr>
-                  </pic:nvPicPr>
-                  <pic:blipFill>
-                    <a:blip r:embed="rId11"/>
-                    <a:stretch>
-                      <a:fillRect/>
-                    </a:stretch>
-                  </pic:blipFill>
-                  <pic:spPr>
-                    <a:xfrm>
-                      <a:off x="0" y="0"/>
-                      <a:ext cx="5486400" cy="3657600"/>
-                    </a:xfrm>
-                    <a:prstGeom prst="rect">
-                      <a:avLst/>
-                    </a:prstGeom>
-                  </pic:spPr>
-                </pic:pic>
-              </a:graphicData>
-            </a:graphic>
-          </wp:inline>
-        </w:drawing>
-      </w:r>
-    </w:p>
-    <w:p/>
-    <w:p>
-      <w:r>
-        <w:br w:type="textWrapping"/>
-      </w:r>
-    </w:p>
-    <w:p>
-      <w:pPr>
-        <w:rPr>
-          <w:rStyle w:val="134"/>
-          <w:rFonts w:hint="default" w:ascii="Times New Roman" w:hAnsi="Times New Roman" w:cs="Times New Roman"/>
-          <w:b w:val="0"/>
-          <w:bCs w:val="0"/>
-          <w:lang w:val="en-US" w:eastAsia="zh-CN"/>
-        </w:rPr>
-      </w:pPr>
-      <w:r>
-        <w:rPr>
-          <w:rStyle w:val="134"/>
-          <w:rFonts w:hint="default" w:ascii="Times New Roman" w:hAnsi="Times New Roman" w:cs="Times New Roman"/>
-          <w:b w:val="0"/>
-          <w:bCs w:val="0"/>
-          <w:lang w:val="en-US" w:eastAsia="zh-CN"/>
-        </w:rPr>
-        <w:t>Analysis of the best clustering methods reveals that the best clustering method for mid-high-level data is cosine–HDBSCAN, followed by euclidean–GMM.</w:t>
-      </w:r>
-    </w:p>
-    <w:p>
-      <w:pPr>
-        <w:rPr>
-          <w:rStyle w:val="134"/>
-          <w:rFonts w:hint="default" w:ascii="Times New Roman" w:hAnsi="Times New Roman" w:cs="Times New Roman"/>
-          <w:b w:val="0"/>
-          <w:bCs w:val="0"/>
-          <w:lang w:val="en-US" w:eastAsia="zh-CN"/>
-        </w:rPr>
-      </w:pPr>
-      <w:r>
-        <w:rPr>
-          <w:rStyle w:val="134"/>
-          <w:rFonts w:hint="default" w:ascii="Times New Roman" w:hAnsi="Times New Roman" w:cs="Times New Roman"/>
-          <w:b w:val="0"/>
-          <w:bCs w:val="0"/>
-          <w:lang w:val="en-US" w:eastAsia="zh-CN"/>
-        </w:rPr>
-        <w:t>Both algorithms tend to capture density differences and multimodal distributions.</w:t>
-      </w:r>
-    </w:p>
-    <w:p>
-      <w:pPr>
-        <w:rPr>
-          <w:rStyle w:val="134"/>
-          <w:rFonts w:hint="default" w:ascii="Times New Roman" w:hAnsi="Times New Roman" w:cs="Times New Roman"/>
-          <w:b w:val="0"/>
-          <w:bCs w:val="0"/>
-          <w:lang w:val="en-US" w:eastAsia="zh-CN"/>
-        </w:rPr>
-      </w:pPr>
-      <w:r>
-        <w:rPr>
-          <w:rStyle w:val="134"/>
-          <w:rFonts w:hint="default" w:ascii="Times New Roman" w:hAnsi="Times New Roman" w:cs="Times New Roman"/>
-          <w:b w:val="0"/>
-          <w:bCs w:val="0"/>
-          <w:lang w:val="en-US" w:eastAsia="zh-CN"/>
-        </w:rPr>
-        <w:t>This "density difference" can be seen in the changes in the UpSet graph:</w:t>
-      </w:r>
-    </w:p>
-    <w:p>
-      <w:pPr>
-        <w:rPr>
-          <w:rStyle w:val="134"/>
-          <w:rFonts w:hint="default" w:ascii="Times New Roman" w:hAnsi="Times New Roman" w:cs="Times New Roman"/>
-          <w:b w:val="0"/>
-          <w:bCs w:val="0"/>
-          <w:lang w:val="en-US" w:eastAsia="zh-CN"/>
-        </w:rPr>
-      </w:pPr>
-      <w:r>
-        <w:rPr>
-          <w:rStyle w:val="134"/>
-          <w:rFonts w:hint="default" w:ascii="Times New Roman" w:hAnsi="Times New Roman" w:cs="Times New Roman"/>
-          <w:b w:val="0"/>
-          <w:bCs w:val="0"/>
-          <w:lang w:val="en-US" w:eastAsia="zh-CN"/>
-        </w:rPr>
-        <w:t>Top 10 species → one or two density peaks (highly shared mutations);</w:t>
-      </w:r>
-    </w:p>
-    <w:p>
-      <w:pPr>
-        <w:rPr>
-          <w:rStyle w:val="134"/>
-          <w:rFonts w:hint="default" w:ascii="Times New Roman" w:hAnsi="Times New Roman" w:cs="Times New Roman"/>
-          <w:b w:val="0"/>
-          <w:bCs w:val="0"/>
-          <w:lang w:val="en-US" w:eastAsia="zh-CN"/>
-        </w:rPr>
-      </w:pPr>
-      <w:r>
-        <w:rPr>
-          <w:rStyle w:val="134"/>
-          <w:rFonts w:hint="default" w:ascii="Times New Roman" w:hAnsi="Times New Roman" w:cs="Times New Roman"/>
-          <w:b w:val="0"/>
-          <w:bCs w:val="0"/>
-          <w:lang w:val="en-US" w:eastAsia="zh-CN"/>
-        </w:rPr>
-        <w:t>Mid-high → multiple flat peaks (local commonality but overall sparseness).</w:t>
-      </w:r>
-    </w:p>
-    <w:p>
-      <w:pPr>
-        <w:rPr>
-          <w:rStyle w:val="134"/>
-          <w:rFonts w:hint="default" w:ascii="Times New Roman" w:hAnsi="Times New Roman" w:cs="Times New Roman"/>
-          <w:b w:val="0"/>
-          <w:bCs w:val="0"/>
-          <w:lang w:val="en-US" w:eastAsia="zh-CN"/>
-        </w:rPr>
-      </w:pPr>
-      <w:r>
-        <w:rPr>
-          <w:rStyle w:val="134"/>
-          <w:rFonts w:hint="default" w:ascii="Times New Roman" w:hAnsi="Times New Roman" w:cs="Times New Roman"/>
-          <w:b w:val="0"/>
-          <w:bCs w:val="0"/>
-          <w:lang w:val="en-US" w:eastAsia="zh-CN"/>
-        </w:rPr>
-        <w:t>This suggests that the broadened species dimension of the UpSet graph already reflects the tendency of your cluster structure to become sparser at the mutation level.</w:t>
-      </w:r>
-    </w:p>
-    <w:p>
-      <w:pPr>
-        <w:rPr>
-          <w:rStyle w:val="134"/>
-          <w:rFonts w:hint="eastAsia"/>
-          <w:b/>
-          <w:bCs/>
-          <w:lang w:val="en-US" w:eastAsia="zh-CN"/>
-        </w:rPr>
-      </w:pPr>
-    </w:p>
-    <w:p>
-      <w:pPr>
-        <w:rPr>
-          <w:rStyle w:val="134"/>
-          <w:rFonts w:hint="eastAsia"/>
-          <w:b/>
-          <w:bCs/>
-          <w:lang w:val="en-US" w:eastAsia="zh-CN"/>
-        </w:rPr>
-      </w:pPr>
-      <w:r>
-        <w:rPr>
-          <w:rStyle w:val="134"/>
-          <w:rFonts w:hint="eastAsia"/>
-          <w:b/>
-          <w:bCs/>
-          <w:lang w:val="en-US" w:eastAsia="zh-CN"/>
-        </w:rPr>
-        <w:t>Comparison of Clustering Patterns at Different Confounder Levels</w:t>
-      </w:r>
-    </w:p>
-    <w:p>
-      <w:pPr>
-        <w:rPr>
-          <w:rStyle w:val="134"/>
-          <w:rFonts w:hint="eastAsia"/>
-          <w:b w:val="0"/>
-          <w:bCs w:val="0"/>
-          <w:lang w:val="en-US" w:eastAsia="zh-CN"/>
-        </w:rPr>
-      </w:pPr>
-    </w:p>
-    <w:p>
-      <w:pPr>
-        <w:rPr>
-          <w:rStyle w:val="134"/>
-          <w:rFonts w:hint="eastAsia"/>
-          <w:b w:val="0"/>
-          <w:bCs w:val="0"/>
-          <w:lang w:val="en-US" w:eastAsia="zh-CN"/>
-        </w:rPr>
-      </w:pPr>
-      <w:r>
-        <w:rPr>
-          <w:rStyle w:val="134"/>
-          <w:rFonts w:hint="eastAsia"/>
-          <w:b w:val="0"/>
-          <w:bCs w:val="0"/>
-          <w:lang w:val="en-US" w:eastAsia="zh-CN"/>
-        </w:rPr>
-        <w:t>To ensure that clustering results are not significantly biased towards highly studied species versus less studied ones, the authors specifically compared clustering results for data with high confounder and mid-high confounder levels.</w:t>
-      </w:r>
-    </w:p>
-    <w:p>
-      <w:pPr>
-        <w:rPr>
-          <w:rStyle w:val="134"/>
-          <w:rFonts w:hint="eastAsia"/>
-          <w:b w:val="0"/>
-          <w:bCs w:val="0"/>
-          <w:lang w:val="en-US" w:eastAsia="zh-CN"/>
-        </w:rPr>
-      </w:pPr>
-    </w:p>
-    <w:p>
-      <w:pPr>
-        <w:rPr>
-          <w:rStyle w:val="134"/>
-          <w:rFonts w:hint="eastAsia"/>
-          <w:b w:val="0"/>
-          <w:bCs w:val="0"/>
-          <w:lang w:val="en-US" w:eastAsia="zh-CN"/>
-        </w:rPr>
-      </w:pPr>
-      <w:r>
-        <w:rPr>
-          <w:rStyle w:val="134"/>
-          <w:rFonts w:hint="eastAsia"/>
-          <w:b w:val="0"/>
-          <w:bCs w:val="0"/>
-          <w:lang w:val="en-US" w:eastAsia="zh-CN"/>
-        </w:rPr>
-        <w:t>Despite varying noise levels, the clustering structures obtained by the three methods are generally consistent, demonstrating that mutation patterns are robust and reproducible across different metric spaces.</w:t>
-      </w:r>
-    </w:p>
-    <w:p>
-      <w:pPr>
-        <w:rPr>
-          <w:rStyle w:val="134"/>
-          <w:rFonts w:hint="eastAsia" w:eastAsia="SimSun"/>
-          <w:b w:val="0"/>
-          <w:bCs w:val="0"/>
-          <w:lang w:val="en-US" w:eastAsia="zh-CN"/>
-        </w:rPr>
-      </w:pPr>
-      <w:r>
-        <w:rPr>
-          <w:rStyle w:val="134"/>
-          <w:rFonts w:hint="eastAsia"/>
-          <w:b w:val="0"/>
-          <w:bCs w:val="0"/>
-          <w:lang w:val="en-US" w:eastAsia="zh-CN"/>
-        </w:rPr>
-        <w:drawing>
-          <wp:inline distT="0" distB="0" distL="114300" distR="114300">
-            <wp:extent cx="5486400" cy="3657600"/>
-            <wp:effectExtent l="0" t="0" r="0" b="0"/>
-            <wp:docPr id="2" name="图片 2" descr="heatmap_COSINE_GMM_top30_simple"/>
-            <wp:cNvGraphicFramePr>
-              <a:graphicFrameLocks xmlns:a="http://schemas.openxmlformats.org/drawingml/2006/main" noChangeAspect="1"/>
-            </wp:cNvGraphicFramePr>
-            <a:graphic xmlns:a="http://schemas.openxmlformats.org/drawingml/2006/main">
-              <a:graphicData uri="http://schemas.openxmlformats.org/drawingml/2006/picture">
-                <pic:pic xmlns:pic="http://schemas.openxmlformats.org/drawingml/2006/picture">
-                  <pic:nvPicPr>
-                    <pic:cNvPr id="2" name="图片 2" descr="heatmap_COSINE_GMM_top30_simple"/>
-                    <pic:cNvPicPr>
-                      <a:picLocks noChangeAspect="1"/>
-                    </pic:cNvPicPr>
-                  </pic:nvPicPr>
-                  <pic:blipFill>
-                    <a:blip r:embed="rId12"/>
-                    <a:stretch>
-                      <a:fillRect/>
-                    </a:stretch>
-                  </pic:blipFill>
-                  <pic:spPr>
-                    <a:xfrm>
-                      <a:off x="0" y="0"/>
-                      <a:ext cx="5486400" cy="3657600"/>
-                    </a:xfrm>
-                    <a:prstGeom prst="rect">
-                      <a:avLst/>
-                    </a:prstGeom>
-                  </pic:spPr>
-                </pic:pic>
-              </a:graphicData>
-            </a:graphic>
-          </wp:inline>
-        </w:drawing>
-      </w:r>
-    </w:p>
-    <w:p>
-      <w:pPr>
-        <w:rPr>
-          <w:rStyle w:val="134"/>
-          <w:rFonts w:hint="default"/>
-          <w:b w:val="0"/>
-          <w:bCs w:val="0"/>
-          <w:lang w:val="en-US" w:eastAsia="zh-CN"/>
-        </w:rPr>
-      </w:pPr>
-      <w:r>
-        <w:rPr>
-          <w:rStyle w:val="134"/>
-          <w:rFonts w:hint="eastAsia"/>
-          <w:b w:val="0"/>
-          <w:bCs w:val="0"/>
-          <w:lang w:val="en-US" w:eastAsia="zh-CN"/>
-        </w:rPr>
-        <w:drawing>
-          <wp:inline distT="0" distB="0" distL="114300" distR="114300">
-            <wp:extent cx="5486400" cy="3657600"/>
-            <wp:effectExtent l="0" t="0" r="0" b="0"/>
-            <wp:docPr id="8" name="图片 8" descr="heatmap_EUCLIDEAN_GMM_top30_simple"/>
-            <wp:cNvGraphicFramePr>
-              <a:graphicFrameLocks xmlns:a="http://schemas.openxmlformats.org/drawingml/2006/main" noChangeAspect="1"/>
-            </wp:cNvGraphicFramePr>
-            <a:graphic xmlns:a="http://schemas.openxmlformats.org/drawingml/2006/main">
-              <a:graphicData uri="http://schemas.openxmlformats.org/drawingml/2006/picture">
-                <pic:pic xmlns:pic="http://schemas.openxmlformats.org/drawingml/2006/picture">
-                  <pic:nvPicPr>
-                    <pic:cNvPr id="8" name="图片 8" descr="heatmap_EUCLIDEAN_GMM_top30_simple"/>
-                    <pic:cNvPicPr>
-                      <a:picLocks noChangeAspect="1"/>
-                    </pic:cNvPicPr>
-                  </pic:nvPicPr>
-                  <pic:blipFill>
-                    <a:blip r:embed="rId11"/>
-                    <a:stretch>
-                      <a:fillRect/>
-                    </a:stretch>
-                  </pic:blipFill>
-                  <pic:spPr>
-                    <a:xfrm>
-                      <a:off x="0" y="0"/>
-                      <a:ext cx="5486400" cy="3657600"/>
-                    </a:xfrm>
-                    <a:prstGeom prst="rect">
-                      <a:avLst/>
-                    </a:prstGeom>
-                  </pic:spPr>
-                </pic:pic>
-              </a:graphicData>
-            </a:graphic>
-          </wp:inline>
-        </w:drawing>
-      </w:r>
     </w:p>
     <w:p>
       <w:pPr>
@@ -2961,7 +5232,7 @@
                     </pic:cNvPicPr>
                   </pic:nvPicPr>
                   <pic:blipFill>
-                    <a:blip r:embed="rId13"/>
+                    <a:blip r:embed="rId10"/>
                     <a:stretch>
                       <a:fillRect/>
                     </a:stretch>
@@ -2988,8 +5259,6 @@
         </w:rPr>
         <w:t xml:space="preserve"> </w:t>
       </w:r>
-      <w:bookmarkStart w:id="0" w:name="_GoBack"/>
-      <w:bookmarkEnd w:id="0"/>
     </w:p>
     <w:p>
       <w:pPr>
@@ -3269,7 +5538,7 @@
                     </pic:cNvPicPr>
                   </pic:nvPicPr>
                   <pic:blipFill>
-                    <a:blip r:embed="rId14"/>
+                    <a:blip r:embed="rId11"/>
                     <a:stretch>
                       <a:fillRect/>
                     </a:stretch>
@@ -3549,7 +5818,7 @@
                     </pic:cNvPicPr>
                   </pic:nvPicPr>
                   <pic:blipFill>
-                    <a:blip r:embed="rId15"/>
+                    <a:blip r:embed="rId12"/>
                     <a:stretch>
                       <a:fillRect/>
                     </a:stretch>
@@ -3606,7 +5875,7 @@
                     </pic:cNvPicPr>
                   </pic:nvPicPr>
                   <pic:blipFill>
-                    <a:blip r:embed="rId16"/>
+                    <a:blip r:embed="rId13"/>
                     <a:stretch>
                       <a:fillRect/>
                     </a:stretch>
@@ -3774,7 +6043,7 @@
                     </pic:cNvPicPr>
                   </pic:nvPicPr>
                   <pic:blipFill>
-                    <a:blip r:embed="rId13"/>
+                    <a:blip r:embed="rId10"/>
                     <a:stretch>
                       <a:fillRect/>
                     </a:stretch>
@@ -3990,7 +6259,7 @@
                     </pic:cNvPicPr>
                   </pic:nvPicPr>
                   <pic:blipFill>
-                    <a:blip r:embed="rId17"/>
+                    <a:blip r:embed="rId14"/>
                     <a:stretch>
                       <a:fillRect/>
                     </a:stretch>
@@ -4048,6 +6317,7 @@
             <w:insideH w:val="none" w:color="auto" w:sz="0" w:space="0"/>
             <w:insideV w:val="none" w:color="auto" w:sz="0" w:space="0"/>
           </w:tblBorders>
+          <w:shd w:val="clear"/>
           <w:tblCellMar>
             <w:top w:w="0" w:type="dxa"/>
             <w:left w:w="108" w:type="dxa"/>
@@ -4261,6 +6531,7 @@
             <w:insideH w:val="none" w:color="auto" w:sz="0" w:space="0"/>
             <w:insideV w:val="none" w:color="auto" w:sz="0" w:space="0"/>
           </w:tblBorders>
+          <w:shd w:val="clear"/>
           <w:tblCellMar>
             <w:top w:w="0" w:type="dxa"/>
             <w:left w:w="108" w:type="dxa"/>
@@ -4474,6 +6745,7 @@
             <w:insideH w:val="none" w:color="auto" w:sz="0" w:space="0"/>
             <w:insideV w:val="none" w:color="auto" w:sz="0" w:space="0"/>
           </w:tblBorders>
+          <w:shd w:val="clear"/>
           <w:tblCellMar>
             <w:top w:w="0" w:type="dxa"/>
             <w:left w:w="108" w:type="dxa"/>
@@ -4901,6 +7173,7 @@
             <w:insideH w:val="none" w:color="auto" w:sz="0" w:space="0"/>
             <w:insideV w:val="none" w:color="auto" w:sz="0" w:space="0"/>
           </w:tblBorders>
+          <w:shd w:val="clear"/>
           <w:tblCellMar>
             <w:top w:w="0" w:type="dxa"/>
             <w:left w:w="108" w:type="dxa"/>
@@ -5114,6 +7387,7 @@
             <w:insideH w:val="none" w:color="auto" w:sz="0" w:space="0"/>
             <w:insideV w:val="none" w:color="auto" w:sz="0" w:space="0"/>
           </w:tblBorders>
+          <w:shd w:val="clear"/>
           <w:tblCellMar>
             <w:top w:w="0" w:type="dxa"/>
             <w:left w:w="108" w:type="dxa"/>
@@ -5401,7 +7675,7 @@
                     </pic:cNvPicPr>
                   </pic:nvPicPr>
                   <pic:blipFill>
-                    <a:blip r:embed="rId18"/>
+                    <a:blip r:embed="rId15"/>
                     <a:stretch>
                       <a:fillRect/>
                     </a:stretch>
@@ -5535,7 +7809,7 @@
                     </pic:cNvPicPr>
                   </pic:nvPicPr>
                   <pic:blipFill>
-                    <a:blip r:embed="rId19"/>
+                    <a:blip r:embed="rId16"/>
                     <a:stretch>
                       <a:fillRect/>
                     </a:stretch>
@@ -5596,12 +7870,6 @@
             <w:insideV w:val="none" w:color="auto" w:sz="0" w:space="0"/>
           </w:tblBorders>
           <w:shd w:val="clear"/>
-          <w:tblCellMar>
-            <w:top w:w="0" w:type="dxa"/>
-            <w:left w:w="108" w:type="dxa"/>
-            <w:bottom w:w="0" w:type="dxa"/>
-            <w:right w:w="108" w:type="dxa"/>
-          </w:tblCellMar>
         </w:tblPrEx>
         <w:trPr>
           <w:trHeight w:val="288" w:hRule="atLeast"/>
@@ -7570,7 +9838,7 @@
                     </pic:cNvPicPr>
                   </pic:nvPicPr>
                   <pic:blipFill>
-                    <a:blip r:embed="rId20"/>
+                    <a:blip r:embed="rId17"/>
                     <a:stretch>
                       <a:fillRect/>
                     </a:stretch>
@@ -7714,7 +9982,7 @@
         <w:pStyle w:val="3"/>
         <w:numPr>
           <w:ilvl w:val="0"/>
-          <w:numId w:val="8"/>
+          <w:numId w:val="9"/>
         </w:numPr>
         <w:spacing w:after="120" w:line="360" w:lineRule="auto"/>
         <w:ind w:left="0" w:leftChars="0" w:firstLine="0" w:firstLineChars="0"/>
@@ -8039,27 +10307,280 @@
     <w:p>
       <w:pPr>
         <w:spacing w:after="120" w:line="360" w:lineRule="auto"/>
-      </w:pPr>
-      <w:r>
         <w:rPr>
           <w:rFonts w:ascii="Times New Roman" w:hAnsi="Times New Roman"/>
           <w:sz w:val="24"/>
         </w:rPr>
-        <w:t>All cited literature should appear here in a consistent referencing style (APA, Harvard, or a scientific journal format). Example:</w:t>
-      </w:r>
+      </w:pPr>
       <w:r>
         <w:rPr>
           <w:rFonts w:ascii="Times New Roman" w:hAnsi="Times New Roman"/>
           <w:sz w:val="24"/>
         </w:rPr>
-        <w:br w:type="textWrapping"/>
+        <w:t>All cited literature should appear here in a consistent referencing style (APA, Harvard, or a scientific journal format). Example:</w:t>
       </w:r>
       <w:r>
         <w:rPr>
           <w:rFonts w:ascii="Times New Roman" w:hAnsi="Times New Roman"/>
           <w:sz w:val="24"/>
         </w:rPr>
+        <w:br w:type="textWrapping"/>
+      </w:r>
+      <w:r>
+        <w:rPr>
+          <w:rFonts w:ascii="Times New Roman" w:hAnsi="Times New Roman"/>
+          <w:sz w:val="24"/>
+        </w:rPr>
         <w:t>Foster, L., Mouse, M., &amp; Christ, J. (1972). The effect of hypoxia on free divers. J. Irrep. Res., 23, 490–512.</w:t>
+      </w:r>
+    </w:p>
+    <w:p>
+      <w:pPr>
+        <w:spacing w:after="120" w:line="360" w:lineRule="auto"/>
+        <w:rPr>
+          <w:rFonts w:ascii="SimSun" w:hAnsi="SimSun" w:eastAsia="SimSun" w:cs="SimSun"/>
+          <w:sz w:val="24"/>
+          <w:szCs w:val="24"/>
+        </w:rPr>
+      </w:pPr>
+      <w:r>
+        <w:rPr>
+          <w:rFonts w:ascii="SimSun" w:hAnsi="SimSun" w:eastAsia="SimSun" w:cs="SimSun"/>
+          <w:sz w:val="24"/>
+          <w:szCs w:val="24"/>
+        </w:rPr>
+        <w:t>Federal Funding for the Study of Antimicrobial Resistance in Nosocomial Pathogens: No ESKAPE — Louis B. Rice，</w:t>
+      </w:r>
+      <w:r>
+        <w:rPr>
+          <w:rStyle w:val="135"/>
+          <w:rFonts w:ascii="SimSun" w:hAnsi="SimSun" w:eastAsia="SimSun" w:cs="SimSun"/>
+          <w:sz w:val="24"/>
+          <w:szCs w:val="24"/>
+        </w:rPr>
+        <w:t>The Journal of Infectious Diseases</w:t>
+      </w:r>
+      <w:r>
+        <w:rPr>
+          <w:rFonts w:ascii="SimSun" w:hAnsi="SimSun" w:eastAsia="SimSun" w:cs="SimSun"/>
+          <w:sz w:val="24"/>
+          <w:szCs w:val="24"/>
+        </w:rPr>
+        <w:t>, 2008, 197(8): 1079–1081</w:t>
+      </w:r>
+    </w:p>
+    <w:p>
+      <w:pPr>
+        <w:spacing w:after="120" w:line="360" w:lineRule="auto"/>
+        <w:rPr>
+          <w:rFonts w:hint="default" w:ascii="SimSun" w:hAnsi="SimSun" w:eastAsia="SimSun" w:cs="SimSun"/>
+          <w:sz w:val="24"/>
+          <w:szCs w:val="24"/>
+        </w:rPr>
+      </w:pPr>
+    </w:p>
+    <w:p>
+      <w:pPr>
+        <w:spacing w:after="120" w:line="360" w:lineRule="auto"/>
+        <w:rPr>
+          <w:rFonts w:hint="default" w:ascii="SimSun" w:hAnsi="SimSun" w:eastAsia="SimSun" w:cs="SimSun"/>
+          <w:sz w:val="24"/>
+          <w:szCs w:val="24"/>
+        </w:rPr>
+      </w:pPr>
+      <w:r>
+        <w:rPr>
+          <w:rFonts w:hint="default" w:ascii="SimSun" w:hAnsi="SimSun" w:eastAsia="SimSun" w:cs="SimSun"/>
+          <w:sz w:val="24"/>
+          <w:szCs w:val="24"/>
+        </w:rPr>
+        <w:t xml:space="preserve">WHO. Guidelines for the diagnosis, treatment and prevention of leprosy (2018). </w:t>
+      </w:r>
+    </w:p>
+    <w:p>
+      <w:pPr>
+        <w:spacing w:after="120" w:line="360" w:lineRule="auto"/>
+        <w:rPr>
+          <w:rFonts w:hint="default" w:ascii="SimSun" w:hAnsi="SimSun" w:eastAsia="SimSun" w:cs="SimSun"/>
+          <w:sz w:val="24"/>
+          <w:szCs w:val="24"/>
+        </w:rPr>
+      </w:pPr>
+    </w:p>
+    <w:p>
+      <w:pPr>
+        <w:spacing w:after="120" w:line="360" w:lineRule="auto"/>
+        <w:rPr>
+          <w:rFonts w:hint="default" w:ascii="SimSun" w:hAnsi="SimSun" w:eastAsia="SimSun" w:cs="SimSun"/>
+          <w:sz w:val="24"/>
+          <w:szCs w:val="24"/>
+        </w:rPr>
+      </w:pPr>
+      <w:r>
+        <w:rPr>
+          <w:rFonts w:hint="default" w:ascii="SimSun" w:hAnsi="SimSun" w:eastAsia="SimSun" w:cs="SimSun"/>
+          <w:sz w:val="24"/>
+          <w:szCs w:val="24"/>
+        </w:rPr>
+        <w:t xml:space="preserve">Sivakumaran P, Barros Bd, Antonio Dias VL, Lockwood DN, Walker SL. “A retrospective cohort study of monthly rifampicin, ofloxacin and minocycline in the management of leprosy…” PLoS Neglected Tropical Diseases (2024). </w:t>
+      </w:r>
+    </w:p>
+    <w:p>
+      <w:pPr>
+        <w:spacing w:after="120" w:line="360" w:lineRule="auto"/>
+        <w:rPr>
+          <w:rFonts w:hint="default" w:ascii="SimSun" w:hAnsi="SimSun" w:eastAsia="SimSun" w:cs="SimSun"/>
+          <w:sz w:val="24"/>
+          <w:szCs w:val="24"/>
+        </w:rPr>
+      </w:pPr>
+    </w:p>
+    <w:p>
+      <w:pPr>
+        <w:spacing w:after="120" w:line="360" w:lineRule="auto"/>
+        <w:rPr>
+          <w:rFonts w:hint="default" w:ascii="SimSun" w:hAnsi="SimSun" w:eastAsia="SimSun" w:cs="SimSun"/>
+          <w:sz w:val="24"/>
+          <w:szCs w:val="24"/>
+        </w:rPr>
+      </w:pPr>
+      <w:r>
+        <w:rPr>
+          <w:rFonts w:hint="default" w:ascii="SimSun" w:hAnsi="SimSun" w:eastAsia="SimSun" w:cs="SimSun"/>
+          <w:sz w:val="24"/>
+          <w:szCs w:val="24"/>
+        </w:rPr>
+        <w:t xml:space="preserve">Pupaibool J. “The Role of Rifampin in Prosthetic Joint Infections: Efficacy, Challenges, and Clinical Evidence.” Antibiotics 13(12):1223 (2024). </w:t>
+      </w:r>
+    </w:p>
+    <w:p>
+      <w:pPr>
+        <w:spacing w:after="120" w:line="360" w:lineRule="auto"/>
+        <w:rPr>
+          <w:rFonts w:hint="default" w:ascii="SimSun" w:hAnsi="SimSun" w:eastAsia="SimSun" w:cs="SimSun"/>
+          <w:sz w:val="24"/>
+          <w:szCs w:val="24"/>
+        </w:rPr>
+      </w:pPr>
+    </w:p>
+    <w:p>
+      <w:pPr>
+        <w:spacing w:after="120" w:line="360" w:lineRule="auto"/>
+        <w:rPr>
+          <w:rFonts w:hint="default" w:ascii="SimSun" w:hAnsi="SimSun" w:eastAsia="SimSun" w:cs="SimSun"/>
+          <w:sz w:val="24"/>
+          <w:szCs w:val="24"/>
+        </w:rPr>
+      </w:pPr>
+      <w:r>
+        <w:rPr>
+          <w:rFonts w:hint="default" w:ascii="SimSun" w:hAnsi="SimSun" w:eastAsia="SimSun" w:cs="SimSun"/>
+          <w:sz w:val="24"/>
+          <w:szCs w:val="24"/>
+        </w:rPr>
+        <w:t xml:space="preserve">Karlsen Ø et al. “Rifampin combination therapy in staphylococcal prosthetic joint infections: a randomized controlled trial.” J Orthopaedic Surgery and Research 15:365 (2020). </w:t>
+      </w:r>
+    </w:p>
+    <w:p>
+      <w:pPr>
+        <w:spacing w:after="120" w:line="360" w:lineRule="auto"/>
+        <w:rPr>
+          <w:rFonts w:hint="default" w:ascii="SimSun" w:hAnsi="SimSun" w:eastAsia="SimSun" w:cs="SimSun"/>
+          <w:sz w:val="24"/>
+          <w:szCs w:val="24"/>
+        </w:rPr>
+      </w:pPr>
+      <w:r>
+        <w:rPr>
+          <w:rFonts w:hint="default" w:ascii="SimSun" w:hAnsi="SimSun" w:eastAsia="SimSun" w:cs="SimSun"/>
+          <w:sz w:val="24"/>
+          <w:szCs w:val="24"/>
+        </w:rPr>
+        <w:t xml:space="preserve">Zhao L-L, Wan K-L. rpoB mutations and effects on rifampin resistance. Infect Drug Resist. 2020;13:2599-2610. DOI: 10.2147/IDR.S283855. </w:t>
+      </w:r>
+    </w:p>
+    <w:p>
+      <w:pPr>
+        <w:spacing w:after="120" w:line="360" w:lineRule="auto"/>
+        <w:rPr>
+          <w:rFonts w:hint="default" w:ascii="SimSun" w:hAnsi="SimSun" w:eastAsia="SimSun" w:cs="SimSun"/>
+          <w:sz w:val="24"/>
+          <w:szCs w:val="24"/>
+        </w:rPr>
+      </w:pPr>
+    </w:p>
+    <w:p>
+      <w:pPr>
+        <w:spacing w:after="120" w:line="360" w:lineRule="auto"/>
+        <w:rPr>
+          <w:rFonts w:hint="default" w:ascii="SimSun" w:hAnsi="SimSun" w:eastAsia="SimSun" w:cs="SimSun"/>
+          <w:sz w:val="24"/>
+          <w:szCs w:val="24"/>
+        </w:rPr>
+      </w:pPr>
+      <w:r>
+        <w:rPr>
+          <w:rFonts w:hint="default" w:ascii="SimSun" w:hAnsi="SimSun" w:eastAsia="SimSun" w:cs="SimSun"/>
+          <w:sz w:val="24"/>
+          <w:szCs w:val="24"/>
+        </w:rPr>
+        <w:t xml:space="preserve">Das A, et al. The Structural Basis of Mycobacterium tuberculosis RpoB Drug-Resistant Clinical Mutations on Rifampicin Drug Binding. Molecules. 2020;27(3):885. DOI: 10.3390/molecules27030885. </w:t>
+      </w:r>
+    </w:p>
+    <w:p>
+      <w:pPr>
+        <w:spacing w:after="120" w:line="360" w:lineRule="auto"/>
+        <w:rPr>
+          <w:rFonts w:hint="default" w:ascii="SimSun" w:hAnsi="SimSun" w:eastAsia="SimSun" w:cs="SimSun"/>
+          <w:sz w:val="24"/>
+          <w:szCs w:val="24"/>
+        </w:rPr>
+      </w:pPr>
+    </w:p>
+    <w:p>
+      <w:pPr>
+        <w:spacing w:after="120" w:line="360" w:lineRule="auto"/>
+        <w:rPr>
+          <w:rFonts w:hint="default" w:ascii="SimSun" w:hAnsi="SimSun" w:eastAsia="SimSun" w:cs="SimSun"/>
+          <w:sz w:val="24"/>
+          <w:szCs w:val="24"/>
+        </w:rPr>
+      </w:pPr>
+      <w:r>
+        <w:rPr>
+          <w:rFonts w:hint="default" w:ascii="SimSun" w:hAnsi="SimSun" w:eastAsia="SimSun" w:cs="SimSun"/>
+          <w:sz w:val="24"/>
+          <w:szCs w:val="24"/>
+        </w:rPr>
+        <w:t xml:space="preserve">Helmann JD, et al. Mutations in rpoB That Confer Rifampicin Resistance Can Alter Levels of Peptidoglycan Precursors and Affect β-Lactam Susceptibility. mBio. 2023;14(1):e03168-22. DOI: 10.1128/mbio.03168-22. </w:t>
+      </w:r>
+    </w:p>
+    <w:p>
+      <w:pPr>
+        <w:spacing w:after="120" w:line="360" w:lineRule="auto"/>
+        <w:rPr>
+          <w:rFonts w:hint="default" w:ascii="SimSun" w:hAnsi="SimSun" w:eastAsia="SimSun" w:cs="SimSun"/>
+          <w:sz w:val="24"/>
+          <w:szCs w:val="24"/>
+        </w:rPr>
+      </w:pPr>
+    </w:p>
+    <w:p>
+      <w:pPr>
+        <w:spacing w:after="120" w:line="360" w:lineRule="auto"/>
+        <w:rPr>
+          <w:rFonts w:hint="default" w:ascii="SimSun" w:hAnsi="SimSun" w:eastAsia="SimSun" w:cs="SimSun"/>
+          <w:sz w:val="24"/>
+          <w:szCs w:val="24"/>
+        </w:rPr>
+      </w:pPr>
+      <w:r>
+        <w:rPr>
+          <w:rFonts w:hint="default" w:ascii="SimSun" w:hAnsi="SimSun" w:eastAsia="SimSun" w:cs="SimSun"/>
+          <w:sz w:val="24"/>
+          <w:szCs w:val="24"/>
+        </w:rPr>
+        <w:t>“Consensus numbering system for the rifampicin resistance-associated rpoB gene mutations in pathogenic mycobacteria.” Clin Microbiol Infect. 2016;22(11):981-986. DOI: (article)</w:t>
       </w:r>
     </w:p>
     <w:p>
@@ -8187,6 +10708,18 @@
     </w:lvl>
   </w:abstractNum>
   <w:abstractNum w:abstractNumId="1">
+    <w:nsid w:val="CF91F0B1"/>
+    <w:multiLevelType w:val="singleLevel"/>
+    <w:tmpl w:val="CF91F0B1"/>
+    <w:lvl w:ilvl="0" w:tentative="0">
+      <w:start w:val="1"/>
+      <w:numFmt w:val="decimal"/>
+      <w:suff w:val="space"/>
+      <w:lvlText w:val="%1."/>
+      <w:lvlJc w:val="left"/>
+    </w:lvl>
+  </w:abstractNum>
+  <w:abstractNum w:abstractNumId="2">
     <w:nsid w:val="FFFFFF7E"/>
     <w:multiLevelType w:val="singleLevel"/>
     <w:tmpl w:val="FFFFFF7E"/>
@@ -8204,7 +10737,7 @@
       </w:pPr>
     </w:lvl>
   </w:abstractNum>
-  <w:abstractNum w:abstractNumId="2">
+  <w:abstractNum w:abstractNumId="3">
     <w:nsid w:val="FFFFFF7F"/>
     <w:multiLevelType w:val="singleLevel"/>
     <w:tmpl w:val="FFFFFF7F"/>
@@ -8222,7 +10755,7 @@
       </w:pPr>
     </w:lvl>
   </w:abstractNum>
-  <w:abstractNum w:abstractNumId="3">
+  <w:abstractNum w:abstractNumId="4">
     <w:nsid w:val="FFFFFF82"/>
     <w:multiLevelType w:val="singleLevel"/>
     <w:tmpl w:val="FFFFFF82"/>
@@ -8243,7 +10776,7 @@
       </w:rPr>
     </w:lvl>
   </w:abstractNum>
-  <w:abstractNum w:abstractNumId="4">
+  <w:abstractNum w:abstractNumId="5">
     <w:nsid w:val="FFFFFF83"/>
     <w:multiLevelType w:val="singleLevel"/>
     <w:tmpl w:val="FFFFFF83"/>
@@ -8264,7 +10797,7 @@
       </w:rPr>
     </w:lvl>
   </w:abstractNum>
-  <w:abstractNum w:abstractNumId="5">
+  <w:abstractNum w:abstractNumId="6">
     <w:nsid w:val="FFFFFF88"/>
     <w:multiLevelType w:val="singleLevel"/>
     <w:tmpl w:val="FFFFFF88"/>
@@ -8282,7 +10815,7 @@
       </w:pPr>
     </w:lvl>
   </w:abstractNum>
-  <w:abstractNum w:abstractNumId="6">
+  <w:abstractNum w:abstractNumId="7">
     <w:nsid w:val="FFFFFF89"/>
     <w:multiLevelType w:val="singleLevel"/>
     <w:tmpl w:val="FFFFFF89"/>
@@ -8303,7 +10836,7 @@
       </w:rPr>
     </w:lvl>
   </w:abstractNum>
-  <w:abstractNum w:abstractNumId="7">
+  <w:abstractNum w:abstractNumId="8">
     <w:nsid w:val="0BF60811"/>
     <w:multiLevelType w:val="singleLevel"/>
     <w:tmpl w:val="0BF60811"/>
@@ -8316,28 +10849,31 @@
     </w:lvl>
   </w:abstractNum>
   <w:num w:numId="1">
+    <w:abstractNumId w:val="3"/>
+  </w:num>
+  <w:num w:numId="2">
+    <w:abstractNumId w:val="6"/>
+  </w:num>
+  <w:num w:numId="3">
+    <w:abstractNumId w:val="7"/>
+  </w:num>
+  <w:num w:numId="4">
+    <w:abstractNumId w:val="4"/>
+  </w:num>
+  <w:num w:numId="5">
     <w:abstractNumId w:val="2"/>
   </w:num>
-  <w:num w:numId="2">
+  <w:num w:numId="6">
     <w:abstractNumId w:val="5"/>
   </w:num>
-  <w:num w:numId="3">
-    <w:abstractNumId w:val="6"/>
-  </w:num>
-  <w:num w:numId="4">
-    <w:abstractNumId w:val="3"/>
-  </w:num>
-  <w:num w:numId="5">
+  <w:num w:numId="7">
     <w:abstractNumId w:val="1"/>
   </w:num>
-  <w:num w:numId="6">
-    <w:abstractNumId w:val="4"/>
-  </w:num>
-  <w:num w:numId="7">
+  <w:num w:numId="8">
     <w:abstractNumId w:val="0"/>
   </w:num>
-  <w:num w:numId="8">
-    <w:abstractNumId w:val="7"/>
+  <w:num w:numId="9">
+    <w:abstractNumId w:val="8"/>
   </w:num>
 </w:numbering>
 </file>
@@ -8624,7 +11160,7 @@
     <w:name w:val="heading 1"/>
     <w:basedOn w:val="1"/>
     <w:next w:val="1"/>
-    <w:link w:val="140"/>
+    <w:link w:val="141"/>
     <w:qFormat/>
     <w:uiPriority w:val="9"/>
     <w:pPr>
@@ -8646,7 +11182,7 @@
     <w:name w:val="heading 2"/>
     <w:basedOn w:val="1"/>
     <w:next w:val="1"/>
-    <w:link w:val="141"/>
+    <w:link w:val="142"/>
     <w:unhideWhenUsed/>
     <w:qFormat/>
     <w:uiPriority w:val="9"/>
@@ -8674,7 +11210,7 @@
     <w:name w:val="heading 3"/>
     <w:basedOn w:val="1"/>
     <w:next w:val="1"/>
-    <w:link w:val="142"/>
+    <w:link w:val="143"/>
     <w:unhideWhenUsed/>
     <w:qFormat/>
     <w:uiPriority w:val="9"/>
@@ -8700,7 +11236,7 @@
     <w:name w:val="heading 4"/>
     <w:basedOn w:val="1"/>
     <w:next w:val="1"/>
-    <w:link w:val="152"/>
+    <w:link w:val="153"/>
     <w:semiHidden/>
     <w:unhideWhenUsed/>
     <w:qFormat/>
@@ -8729,7 +11265,7 @@
     <w:name w:val="heading 5"/>
     <w:basedOn w:val="1"/>
     <w:next w:val="1"/>
-    <w:link w:val="153"/>
+    <w:link w:val="154"/>
     <w:semiHidden/>
     <w:unhideWhenUsed/>
     <w:qFormat/>
@@ -8749,7 +11285,7 @@
     <w:name w:val="heading 6"/>
     <w:basedOn w:val="1"/>
     <w:next w:val="1"/>
-    <w:link w:val="154"/>
+    <w:link w:val="155"/>
     <w:semiHidden/>
     <w:unhideWhenUsed/>
     <w:qFormat/>
@@ -8771,7 +11307,7 @@
     <w:name w:val="heading 7"/>
     <w:basedOn w:val="1"/>
     <w:next w:val="1"/>
-    <w:link w:val="155"/>
+    <w:link w:val="156"/>
     <w:semiHidden/>
     <w:unhideWhenUsed/>
     <w:qFormat/>
@@ -8801,7 +11337,7 @@
     <w:name w:val="heading 8"/>
     <w:basedOn w:val="1"/>
     <w:next w:val="1"/>
-    <w:link w:val="156"/>
+    <w:link w:val="157"/>
     <w:semiHidden/>
     <w:unhideWhenUsed/>
     <w:qFormat/>
@@ -8828,7 +11364,7 @@
     <w:name w:val="heading 9"/>
     <w:basedOn w:val="1"/>
     <w:next w:val="1"/>
-    <w:link w:val="157"/>
+    <w:link w:val="158"/>
     <w:semiHidden/>
     <w:unhideWhenUsed/>
     <w:qFormat/>
@@ -8880,7 +11416,7 @@
   </w:style>
   <w:style w:type="paragraph" w:styleId="2">
     <w:name w:val="macro"/>
-    <w:link w:val="149"/>
+    <w:link w:val="150"/>
     <w:unhideWhenUsed/>
     <w:qFormat/>
     <w:uiPriority w:val="99"/>
@@ -8983,7 +11519,7 @@
   <w:style w:type="paragraph" w:styleId="17">
     <w:name w:val="Body Text 3"/>
     <w:basedOn w:val="1"/>
-    <w:link w:val="148"/>
+    <w:link w:val="149"/>
     <w:unhideWhenUsed/>
     <w:qFormat/>
     <w:uiPriority w:val="99"/>
@@ -9012,7 +11548,7 @@
   <w:style w:type="paragraph" w:styleId="19">
     <w:name w:val="Body Text"/>
     <w:basedOn w:val="1"/>
-    <w:link w:val="146"/>
+    <w:link w:val="147"/>
     <w:unhideWhenUsed/>
     <w:qFormat/>
     <w:uiPriority w:val="99"/>
@@ -9074,7 +11610,7 @@
   <w:style w:type="paragraph" w:styleId="24">
     <w:name w:val="footer"/>
     <w:basedOn w:val="1"/>
-    <w:link w:val="138"/>
+    <w:link w:val="139"/>
     <w:unhideWhenUsed/>
     <w:qFormat/>
     <w:uiPriority w:val="99"/>
@@ -9089,7 +11625,7 @@
   <w:style w:type="paragraph" w:styleId="25">
     <w:name w:val="header"/>
     <w:basedOn w:val="1"/>
-    <w:link w:val="137"/>
+    <w:link w:val="138"/>
     <w:unhideWhenUsed/>
     <w:qFormat/>
     <w:uiPriority w:val="99"/>
@@ -9105,7 +11641,7 @@
     <w:name w:val="Subtitle"/>
     <w:basedOn w:val="1"/>
     <w:next w:val="1"/>
-    <w:link w:val="144"/>
+    <w:link w:val="145"/>
     <w:qFormat/>
     <w:uiPriority w:val="11"/>
     <w:rPr>
@@ -9137,7 +11673,7 @@
   <w:style w:type="paragraph" w:styleId="28">
     <w:name w:val="Body Text 2"/>
     <w:basedOn w:val="1"/>
-    <w:link w:val="147"/>
+    <w:link w:val="148"/>
     <w:unhideWhenUsed/>
     <w:qFormat/>
     <w:uiPriority w:val="99"/>
@@ -9191,7 +11727,7 @@
     <w:name w:val="Title"/>
     <w:basedOn w:val="1"/>
     <w:next w:val="1"/>
-    <w:link w:val="143"/>
+    <w:link w:val="144"/>
     <w:qFormat/>
     <w:uiPriority w:val="10"/>
     <w:pPr>
@@ -20756,6 +23292,17 @@
     </w:rPr>
   </w:style>
   <w:style w:type="character" w:styleId="136">
+    <w:name w:val="Hyperlink"/>
+    <w:basedOn w:val="133"/>
+    <w:semiHidden/>
+    <w:unhideWhenUsed/>
+    <w:uiPriority w:val="99"/>
+    <w:rPr>
+      <w:color w:val="0000FF"/>
+      <w:u w:val="single"/>
+    </w:rPr>
+  </w:style>
+  <w:style w:type="character" w:styleId="137">
     <w:name w:val="HTML Code"/>
     <w:basedOn w:val="133"/>
     <w:semiHidden/>
@@ -20767,21 +23314,21 @@
       <w:sz w:val="20"/>
     </w:rPr>
   </w:style>
-  <w:style w:type="character" w:customStyle="1" w:styleId="137">
+  <w:style w:type="character" w:customStyle="1" w:styleId="138">
     <w:name w:val="Header Char"/>
     <w:basedOn w:val="133"/>
     <w:link w:val="25"/>
     <w:qFormat/>
     <w:uiPriority w:val="99"/>
   </w:style>
-  <w:style w:type="character" w:customStyle="1" w:styleId="138">
+  <w:style w:type="character" w:customStyle="1" w:styleId="139">
     <w:name w:val="Footer Char"/>
     <w:basedOn w:val="133"/>
     <w:link w:val="24"/>
     <w:qFormat/>
     <w:uiPriority w:val="99"/>
   </w:style>
-  <w:style w:type="paragraph" w:styleId="139">
+  <w:style w:type="paragraph" w:styleId="140">
     <w:name w:val="No Spacing"/>
     <w:qFormat/>
     <w:uiPriority w:val="1"/>
@@ -20795,7 +23342,7 @@
       <w:lang w:val="en-US" w:eastAsia="en-US" w:bidi="ar-SA"/>
     </w:rPr>
   </w:style>
-  <w:style w:type="character" w:customStyle="1" w:styleId="140">
+  <w:style w:type="character" w:customStyle="1" w:styleId="141">
     <w:name w:val="Heading 1 Char"/>
     <w:basedOn w:val="133"/>
     <w:link w:val="3"/>
@@ -20810,7 +23357,7 @@
       <w:szCs w:val="28"/>
     </w:rPr>
   </w:style>
-  <w:style w:type="character" w:customStyle="1" w:styleId="141">
+  <w:style w:type="character" w:customStyle="1" w:styleId="142">
     <w:name w:val="Heading 2 Char"/>
     <w:basedOn w:val="133"/>
     <w:link w:val="4"/>
@@ -20830,7 +23377,7 @@
       </w14:textFill>
     </w:rPr>
   </w:style>
-  <w:style w:type="character" w:customStyle="1" w:styleId="142">
+  <w:style w:type="character" w:customStyle="1" w:styleId="143">
     <w:name w:val="Heading 3 Char"/>
     <w:basedOn w:val="133"/>
     <w:link w:val="5"/>
@@ -20848,7 +23395,7 @@
       </w14:textFill>
     </w:rPr>
   </w:style>
-  <w:style w:type="character" w:customStyle="1" w:styleId="143">
+  <w:style w:type="character" w:customStyle="1" w:styleId="144">
     <w:name w:val="Title Char"/>
     <w:basedOn w:val="133"/>
     <w:link w:val="32"/>
@@ -20863,7 +23410,7 @@
       <w:szCs w:val="52"/>
     </w:rPr>
   </w:style>
-  <w:style w:type="character" w:customStyle="1" w:styleId="144">
+  <w:style w:type="character" w:customStyle="1" w:styleId="145">
     <w:name w:val="Subtitle Char"/>
     <w:basedOn w:val="133"/>
     <w:link w:val="26"/>
@@ -20884,7 +23431,7 @@
       </w14:textFill>
     </w:rPr>
   </w:style>
-  <w:style w:type="paragraph" w:styleId="145">
+  <w:style w:type="paragraph" w:styleId="146">
     <w:name w:val="List Paragraph"/>
     <w:basedOn w:val="1"/>
     <w:qFormat/>
@@ -20894,21 +23441,21 @@
       <w:contextualSpacing/>
     </w:pPr>
   </w:style>
-  <w:style w:type="character" w:customStyle="1" w:styleId="146">
+  <w:style w:type="character" w:customStyle="1" w:styleId="147">
     <w:name w:val="Body Text Char"/>
     <w:basedOn w:val="133"/>
     <w:link w:val="19"/>
     <w:qFormat/>
     <w:uiPriority w:val="99"/>
   </w:style>
-  <w:style w:type="character" w:customStyle="1" w:styleId="147">
+  <w:style w:type="character" w:customStyle="1" w:styleId="148">
     <w:name w:val="Body Text 2 Char"/>
     <w:basedOn w:val="133"/>
     <w:link w:val="28"/>
     <w:qFormat/>
     <w:uiPriority w:val="99"/>
   </w:style>
-  <w:style w:type="character" w:customStyle="1" w:styleId="148">
+  <w:style w:type="character" w:customStyle="1" w:styleId="149">
     <w:name w:val="Body Text 3 Char"/>
     <w:basedOn w:val="133"/>
     <w:link w:val="17"/>
@@ -20919,7 +23466,7 @@
       <w:szCs w:val="16"/>
     </w:rPr>
   </w:style>
-  <w:style w:type="character" w:customStyle="1" w:styleId="149">
+  <w:style w:type="character" w:customStyle="1" w:styleId="150">
     <w:name w:val="Macro Text Char"/>
     <w:basedOn w:val="133"/>
     <w:link w:val="2"/>
@@ -20931,10 +23478,27 @@
       <w:szCs w:val="20"/>
     </w:rPr>
   </w:style>
-  <w:style w:type="paragraph" w:styleId="150">
+  <w:style w:type="paragraph" w:styleId="151">
     <w:name w:val="Quote"/>
     <w:basedOn w:val="1"/>
     <w:next w:val="1"/>
+    <w:link w:val="152"/>
+    <w:qFormat/>
+    <w:uiPriority w:val="29"/>
+    <w:rPr>
+      <w:i/>
+      <w:iCs/>
+      <w:color w:val="000000" w:themeColor="text1"/>
+      <w14:textFill>
+        <w14:solidFill>
+          <w14:schemeClr w14:val="tx1"/>
+        </w14:solidFill>
+      </w14:textFill>
+    </w:rPr>
+  </w:style>
+  <w:style w:type="character" w:customStyle="1" w:styleId="152">
+    <w:name w:val="Quote Char"/>
+    <w:basedOn w:val="133"/>
     <w:link w:val="151"/>
     <w:qFormat/>
     <w:uiPriority w:val="29"/>
@@ -20949,24 +23513,7 @@
       </w14:textFill>
     </w:rPr>
   </w:style>
-  <w:style w:type="character" w:customStyle="1" w:styleId="151">
-    <w:name w:val="Quote Char"/>
-    <w:basedOn w:val="133"/>
-    <w:link w:val="150"/>
-    <w:qFormat/>
-    <w:uiPriority w:val="29"/>
-    <w:rPr>
-      <w:i/>
-      <w:iCs/>
-      <w:color w:val="000000" w:themeColor="text1"/>
-      <w14:textFill>
-        <w14:solidFill>
-          <w14:schemeClr w14:val="tx1"/>
-        </w14:solidFill>
-      </w14:textFill>
-    </w:rPr>
-  </w:style>
-  <w:style w:type="character" w:customStyle="1" w:styleId="152">
+  <w:style w:type="character" w:customStyle="1" w:styleId="153">
     <w:name w:val="Heading 4 Char"/>
     <w:basedOn w:val="133"/>
     <w:link w:val="6"/>
@@ -20987,7 +23534,7 @@
       </w14:textFill>
     </w:rPr>
   </w:style>
-  <w:style w:type="character" w:customStyle="1" w:styleId="153">
+  <w:style w:type="character" w:customStyle="1" w:styleId="154">
     <w:name w:val="Heading 5 Char"/>
     <w:basedOn w:val="133"/>
     <w:link w:val="7"/>
@@ -20999,7 +23546,7 @@
       <w:color w:val="254061" w:themeColor="accent1" w:themeShade="80"/>
     </w:rPr>
   </w:style>
-  <w:style w:type="character" w:customStyle="1" w:styleId="154">
+  <w:style w:type="character" w:customStyle="1" w:styleId="155">
     <w:name w:val="Heading 6 Char"/>
     <w:basedOn w:val="133"/>
     <w:link w:val="8"/>
@@ -21013,7 +23560,7 @@
       <w:color w:val="254061" w:themeColor="accent1" w:themeShade="80"/>
     </w:rPr>
   </w:style>
-  <w:style w:type="character" w:customStyle="1" w:styleId="155">
+  <w:style w:type="character" w:customStyle="1" w:styleId="156">
     <w:name w:val="Heading 7 Char"/>
     <w:basedOn w:val="133"/>
     <w:link w:val="9"/>
@@ -21035,7 +23582,7 @@
       </w14:textFill>
     </w:rPr>
   </w:style>
-  <w:style w:type="character" w:customStyle="1" w:styleId="156">
+  <w:style w:type="character" w:customStyle="1" w:styleId="157">
     <w:name w:val="Heading 8 Char"/>
     <w:basedOn w:val="133"/>
     <w:link w:val="10"/>
@@ -21054,7 +23601,7 @@
       </w14:textFill>
     </w:rPr>
   </w:style>
-  <w:style w:type="character" w:customStyle="1" w:styleId="157">
+  <w:style w:type="character" w:customStyle="1" w:styleId="158">
     <w:name w:val="Heading 9 Char"/>
     <w:basedOn w:val="133"/>
     <w:link w:val="11"/>
@@ -21078,11 +23625,11 @@
       </w14:textFill>
     </w:rPr>
   </w:style>
-  <w:style w:type="paragraph" w:styleId="158">
+  <w:style w:type="paragraph" w:styleId="159">
     <w:name w:val="Intense Quote"/>
     <w:basedOn w:val="1"/>
     <w:next w:val="1"/>
-    <w:link w:val="159"/>
+    <w:link w:val="160"/>
     <w:qFormat/>
     <w:uiPriority w:val="30"/>
     <w:pPr>
@@ -21105,10 +23652,10 @@
       </w14:textFill>
     </w:rPr>
   </w:style>
-  <w:style w:type="character" w:customStyle="1" w:styleId="159">
+  <w:style w:type="character" w:customStyle="1" w:styleId="160">
     <w:name w:val="Intense Quote Char"/>
     <w:basedOn w:val="133"/>
-    <w:link w:val="158"/>
+    <w:link w:val="159"/>
     <w:qFormat/>
     <w:uiPriority w:val="30"/>
     <w:rPr>
@@ -21124,7 +23671,7 @@
       </w14:textFill>
     </w:rPr>
   </w:style>
-  <w:style w:type="character" w:customStyle="1" w:styleId="160">
+  <w:style w:type="character" w:customStyle="1" w:styleId="161">
     <w:name w:val="Subtle Emphasis"/>
     <w:basedOn w:val="133"/>
     <w:qFormat/>
@@ -21143,7 +23690,7 @@
       </w14:textFill>
     </w:rPr>
   </w:style>
-  <w:style w:type="character" w:customStyle="1" w:styleId="161">
+  <w:style w:type="character" w:customStyle="1" w:styleId="162">
     <w:name w:val="Intense Emphasis"/>
     <w:basedOn w:val="133"/>
     <w:qFormat/>
@@ -21161,7 +23708,7 @@
       </w14:textFill>
     </w:rPr>
   </w:style>
-  <w:style w:type="character" w:customStyle="1" w:styleId="162">
+  <w:style w:type="character" w:customStyle="1" w:styleId="163">
     <w:name w:val="Subtle Reference"/>
     <w:basedOn w:val="133"/>
     <w:qFormat/>
@@ -21177,7 +23724,7 @@
       </w14:textFill>
     </w:rPr>
   </w:style>
-  <w:style w:type="character" w:customStyle="1" w:styleId="163">
+  <w:style w:type="character" w:customStyle="1" w:styleId="164">
     <w:name w:val="Intense Reference"/>
     <w:basedOn w:val="133"/>
     <w:qFormat/>
@@ -21196,7 +23743,7 @@
       </w14:textFill>
     </w:rPr>
   </w:style>
-  <w:style w:type="character" w:customStyle="1" w:styleId="164">
+  <w:style w:type="character" w:customStyle="1" w:styleId="165">
     <w:name w:val="Book Title"/>
     <w:basedOn w:val="133"/>
     <w:qFormat/>
@@ -21208,7 +23755,7 @@
       <w:spacing w:val="5"/>
     </w:rPr>
   </w:style>
-  <w:style w:type="paragraph" w:customStyle="1" w:styleId="165">
+  <w:style w:type="paragraph" w:customStyle="1" w:styleId="166">
     <w:name w:val="TOC Heading"/>
     <w:basedOn w:val="3"/>
     <w:next w:val="1"/>

</xml_diff>